<commit_message>
minor change to user manual
</commit_message>
<xml_diff>
--- a/doc/snl-swan.docx
+++ b/doc/snl-swan.docx
@@ -7,6 +7,7 @@
         <w:rPr>
           <w:rFonts w:asciiTheme="majorHAnsi" w:eastAsiaTheme="majorEastAsia" w:hAnsiTheme="majorHAnsi" w:cstheme="majorBidi"/>
           <w:caps/>
+          <w:lang w:eastAsia="en-US"/>
         </w:rPr>
         <w:id w:val="289327799"/>
         <w:docPartObj>
@@ -18,7 +19,6 @@
         <w:rPr>
           <w:rFonts w:asciiTheme="minorHAnsi" w:eastAsiaTheme="minorHAnsi" w:hAnsiTheme="minorHAnsi" w:cstheme="minorBidi"/>
           <w:caps w:val="0"/>
-          <w:lang w:eastAsia="en-US"/>
         </w:rPr>
       </w:sdtEndPr>
       <w:sdtContent>
@@ -41,6 +41,7 @@
                 <w:rPr>
                   <w:rFonts w:asciiTheme="majorHAnsi" w:eastAsiaTheme="majorEastAsia" w:hAnsiTheme="majorHAnsi" w:cstheme="majorBidi"/>
                   <w:caps/>
+                  <w:lang w:eastAsia="en-US"/>
                 </w:rPr>
                 <w:alias w:val="Company"/>
                 <w:id w:val="15524243"/>
@@ -50,6 +51,11 @@
                 <w:dataBinding w:prefixMappings="xmlns:ns0='http://schemas.openxmlformats.org/officeDocument/2006/extended-properties'" w:xpath="/ns0:Properties[1]/ns0:Company[1]" w:storeItemID="{6668398D-A668-4E3E-A5EB-62B293D839F1}"/>
                 <w:text/>
               </w:sdtPr>
+              <w:sdtEndPr>
+                <w:rPr>
+                  <w:lang w:eastAsia="ja-JP"/>
+                </w:rPr>
+              </w:sdtEndPr>
               <w:sdtContent>
                 <w:tc>
                   <w:tcPr>
@@ -96,6 +102,7 @@
                 <w:dataBinding w:prefixMappings="xmlns:ns0='http://schemas.openxmlformats.org/package/2006/metadata/core-properties' xmlns:ns1='http://purl.org/dc/elements/1.1/'" w:xpath="/ns0:coreProperties[1]/ns1:title[1]" w:storeItemID="{6C3C8BC8-F283-45AE-878A-BAB7291924A1}"/>
                 <w:text/>
               </w:sdtPr>
+              <w:sdtEndPr/>
               <w:sdtContent>
                 <w:tc>
                   <w:tcPr>
@@ -166,6 +173,7 @@
                 <w:dataBinding w:prefixMappings="xmlns:ns0='http://schemas.openxmlformats.org/package/2006/metadata/core-properties' xmlns:ns1='http://purl.org/dc/elements/1.1/'" w:xpath="/ns0:coreProperties[1]/ns1:subject[1]" w:storeItemID="{6C3C8BC8-F283-45AE-878A-BAB7291924A1}"/>
                 <w:text/>
               </w:sdtPr>
+              <w:sdtEndPr/>
               <w:sdtContent>
                 <w:tc>
                   <w:tcPr>
@@ -235,6 +243,7 @@
                 <w:dataBinding w:prefixMappings="xmlns:ns0='http://schemas.openxmlformats.org/package/2006/metadata/core-properties' xmlns:ns1='http://purl.org/dc/elements/1.1/'" w:xpath="/ns0:coreProperties[1]/ns1:creator[1]" w:storeItemID="{6C3C8BC8-F283-45AE-878A-BAB7291924A1}"/>
                 <w:text/>
               </w:sdtPr>
+              <w:sdtEndPr/>
               <w:sdtContent>
                 <w:tc>
                   <w:tcPr>
@@ -279,13 +288,14 @@
                   <w:docPart w:val="0A6E1CB409A649B08488F97D821205E2"/>
                 </w:placeholder>
                 <w:dataBinding w:prefixMappings="xmlns:ns0='http://schemas.microsoft.com/office/2006/coverPageProps'" w:xpath="/ns0:CoverPageProperties[1]/ns0:PublishDate[1]" w:storeItemID="{55AF091B-3C7A-41E3-B477-F2FDAA23CFDA}"/>
-                <w:date w:fullDate="2014-04-25T00:00:00Z">
+                <w:date w:fullDate="2014-06-02T00:00:00Z">
                   <w:dateFormat w:val="M/d/yyyy"/>
                   <w:lid w:val="en-US"/>
                   <w:storeMappedDataAs w:val="dateTime"/>
                   <w:calendar w:val="gregorian"/>
                 </w:date>
               </w:sdtPr>
+              <w:sdtEndPr/>
               <w:sdtContent>
                 <w:tc>
                   <w:tcPr>
@@ -306,7 +316,7 @@
                         <w:b/>
                         <w:bCs/>
                       </w:rPr>
-                      <w:t>April 25, 2014</w:t>
+                      <w:t>6/2/2014</w:t>
                     </w:r>
                   </w:p>
                 </w:tc>
@@ -353,7 +363,7 @@
               <w:noProof/>
             </w:rPr>
             <w:drawing>
-              <wp:inline distT="0" distB="0" distL="0" distR="0" wp14:anchorId="3109C500" wp14:editId="5ED753C2">
+              <wp:inline distT="0" distB="0" distL="0" distR="0" wp14:anchorId="5CA957DC" wp14:editId="679C69C3">
                 <wp:extent cx="3591560" cy="548640"/>
                 <wp:effectExtent l="0" t="0" r="8890" b="3810"/>
                 <wp:docPr id="1" name="Picture 1" descr="C:\Users\kmruehl\Pictures\Sandia Logos\Sandia_Logos\Sandia Logos\SNL_Horizontal_Black_Blue.png"/>
@@ -411,6 +421,15 @@
     <w:p/>
     <w:sdt>
       <w:sdtPr>
+        <w:rPr>
+          <w:rFonts w:asciiTheme="minorHAnsi" w:eastAsiaTheme="minorHAnsi" w:hAnsiTheme="minorHAnsi" w:cstheme="minorBidi"/>
+          <w:b w:val="0"/>
+          <w:bCs w:val="0"/>
+          <w:color w:val="auto"/>
+          <w:sz w:val="22"/>
+          <w:szCs w:val="22"/>
+          <w:lang w:eastAsia="en-US"/>
+        </w:rPr>
         <w:id w:val="1950654165"/>
         <w:docPartObj>
           <w:docPartGallery w:val="Table of Contents"/>
@@ -419,12 +438,7 @@
       </w:sdtPr>
       <w:sdtEndPr>
         <w:rPr>
-          <w:rFonts w:asciiTheme="minorHAnsi" w:eastAsiaTheme="minorHAnsi" w:hAnsiTheme="minorHAnsi" w:cstheme="minorBidi"/>
           <w:noProof/>
-          <w:color w:val="auto"/>
-          <w:sz w:val="22"/>
-          <w:szCs w:val="22"/>
-          <w:lang w:eastAsia="en-US"/>
         </w:rPr>
       </w:sdtEndPr>
       <w:sdtContent>
@@ -1863,10 +1877,7 @@
       </w:r>
       <w:proofErr w:type="gramEnd"/>
       <w:r>
-        <w:t xml:space="preserve"> </w:t>
-      </w:r>
-      <w:r>
-        <w:t>uses the WEC power matrix to calculate the effective transmission coefficient, a constant value across all frequencies.</w:t>
+        <w:t xml:space="preserve"> uses the WEC power matrix to calculate the effective transmission coefficient, a constant value across all frequencies.</w:t>
       </w:r>
       <w:r>
         <w:t xml:space="preserve"> </w:t>
@@ -1979,10 +1990,7 @@
         <w:t xml:space="preserve"> uses the WEC power matrix to calculate the </w:t>
       </w:r>
       <w:r>
-        <w:t xml:space="preserve">transmission coefficient </w:t>
-      </w:r>
-      <w:r>
-        <w:t>for each frequency bin</w:t>
+        <w:t>transmission coefficient for each frequency bin</w:t>
       </w:r>
       <w:r>
         <w:t xml:space="preserve">. </w:t>
@@ -2000,13 +2008,7 @@
       </w:pPr>
       <w:bookmarkStart w:id="6" w:name="_Toc386199289"/>
       <w:r>
-        <w:t xml:space="preserve">Example </w:t>
-      </w:r>
-      <w:r>
-        <w:t xml:space="preserve">SNL-SWAN INPUT </w:t>
-      </w:r>
-      <w:r>
-        <w:t>File</w:t>
+        <w:t>Example SNL-SWAN INPUT File</w:t>
       </w:r>
       <w:bookmarkEnd w:id="6"/>
     </w:p>
@@ -2020,7 +2022,7 @@
         <w:rPr>
           <w:b/>
         </w:rPr>
-        <w:object w:dxaOrig="645" w:dyaOrig="810">
+        <w:object w:dxaOrig="945" w:dyaOrig="811">
           <v:shapetype id="_x0000_t75" coordsize="21600,21600" o:spt="75" o:preferrelative="t" path="m@4@5l@4@11@9@11@9@5xe" filled="f" stroked="f">
             <v:stroke joinstyle="miter"/>
             <v:formulas>
@@ -2040,10 +2042,10 @@
             <v:path o:extrusionok="f" gradientshapeok="t" o:connecttype="rect"/>
             <o:lock v:ext="edit" aspectratio="t"/>
           </v:shapetype>
-          <v:shape id="_x0000_i1025" type="#_x0000_t75" style="width:31.9pt;height:40.75pt" o:ole="">
+          <v:shape id="_x0000_i1025" type="#_x0000_t75" style="width:47.55pt;height:40.75pt" o:ole="">
             <v:imagedata r:id="rId11" o:title=""/>
           </v:shape>
-          <o:OLEObject Type="Embed" ProgID="Package" ShapeID="_x0000_i1025" DrawAspect="Content" ObjectID="_1459941410" r:id="rId12"/>
+          <o:OLEObject Type="Embed" ProgID="Package" ShapeID="_x0000_i1025" DrawAspect="Content" ObjectID="_1463225397" r:id="rId12"/>
         </w:object>
       </w:r>
     </w:p>
@@ -2104,10 +2106,7 @@
         <w:t>This curve can be directly copied from excel int</w:t>
       </w:r>
       <w:r>
-        <w:t>o a *.txt file</w:t>
-      </w:r>
-      <w:r>
-        <w:t xml:space="preserve">, see </w:t>
+        <w:t xml:space="preserve">o a *.txt file, see </w:t>
       </w:r>
       <w:r>
         <w:t>Example Relative_Capture_Width.txt File</w:t>
@@ -2124,168 +2123,1167 @@
     </w:p>
     <w:tbl>
       <w:tblPr>
-        <w:tblW w:w="2220" w:type="dxa"/>
-        <w:tblInd w:w="93" w:type="dxa"/>
+        <w:tblStyle w:val="TableGrid"/>
+        <w:tblW w:w="0" w:type="auto"/>
+        <w:tblBorders>
+          <w:top w:val="none" w:sz="0" w:space="0" w:color="auto"/>
+          <w:left w:val="none" w:sz="0" w:space="0" w:color="auto"/>
+          <w:bottom w:val="none" w:sz="0" w:space="0" w:color="auto"/>
+          <w:right w:val="none" w:sz="0" w:space="0" w:color="auto"/>
+          <w:insideH w:val="none" w:sz="0" w:space="0" w:color="auto"/>
+          <w:insideV w:val="none" w:sz="0" w:space="0" w:color="auto"/>
+        </w:tblBorders>
         <w:tblLook w:val="04A0" w:firstRow="1" w:lastRow="0" w:firstColumn="1" w:lastColumn="0" w:noHBand="0" w:noVBand="1"/>
       </w:tblPr>
       <w:tblGrid>
-        <w:gridCol w:w="960"/>
-        <w:gridCol w:w="1260"/>
+        <w:gridCol w:w="2628"/>
+        <w:gridCol w:w="6948"/>
       </w:tblGrid>
       <w:tr>
-        <w:trPr>
-          <w:trHeight w:val="300"/>
-        </w:trPr>
         <w:tc>
           <w:tcPr>
-            <w:tcW w:w="960" w:type="dxa"/>
-            <w:tcBorders>
-              <w:top w:val="single" w:sz="4" w:space="0" w:color="auto"/>
-              <w:left w:val="single" w:sz="4" w:space="0" w:color="auto"/>
-              <w:bottom w:val="single" w:sz="4" w:space="0" w:color="auto"/>
-              <w:right w:val="single" w:sz="4" w:space="0" w:color="auto"/>
-            </w:tcBorders>
-            <w:shd w:val="clear" w:color="auto" w:fill="auto"/>
-            <w:noWrap/>
-            <w:vAlign w:val="bottom"/>
-            <w:hideMark/>
+            <w:tcW w:w="2628" w:type="dxa"/>
+          </w:tcPr>
+          <w:tbl>
+            <w:tblPr>
+              <w:tblW w:w="2220" w:type="dxa"/>
+              <w:tblInd w:w="93" w:type="dxa"/>
+              <w:tblLook w:val="04A0" w:firstRow="1" w:lastRow="0" w:firstColumn="1" w:lastColumn="0" w:noHBand="0" w:noVBand="1"/>
+            </w:tblPr>
+            <w:tblGrid>
+              <w:gridCol w:w="960"/>
+              <w:gridCol w:w="1260"/>
+            </w:tblGrid>
+            <w:tr>
+              <w:trPr>
+                <w:trHeight w:val="300"/>
+              </w:trPr>
+              <w:tc>
+                <w:tcPr>
+                  <w:tcW w:w="960" w:type="dxa"/>
+                  <w:tcBorders>
+                    <w:top w:val="single" w:sz="4" w:space="0" w:color="auto"/>
+                    <w:left w:val="single" w:sz="4" w:space="0" w:color="auto"/>
+                    <w:bottom w:val="single" w:sz="4" w:space="0" w:color="auto"/>
+                    <w:right w:val="single" w:sz="4" w:space="0" w:color="auto"/>
+                  </w:tcBorders>
+                  <w:shd w:val="clear" w:color="auto" w:fill="auto"/>
+                  <w:noWrap/>
+                  <w:vAlign w:val="bottom"/>
+                  <w:hideMark/>
+                </w:tcPr>
+                <w:p>
+                  <w:pPr>
+                    <w:spacing w:after="0" w:line="240" w:lineRule="auto"/>
+                    <w:jc w:val="center"/>
+                    <w:rPr>
+                      <w:rFonts w:ascii="Calibri" w:eastAsia="Times New Roman" w:hAnsi="Calibri" w:cs="Times New Roman"/>
+                      <w:b/>
+                      <w:color w:val="000000"/>
+                    </w:rPr>
+                  </w:pPr>
+                  <w:r>
+                    <w:rPr>
+                      <w:rFonts w:ascii="Calibri" w:eastAsia="Times New Roman" w:hAnsi="Calibri" w:cs="Times New Roman"/>
+                      <w:b/>
+                      <w:color w:val="000000"/>
+                    </w:rPr>
+                    <w:t>T [s]</w:t>
+                  </w:r>
+                </w:p>
+              </w:tc>
+              <w:tc>
+                <w:tcPr>
+                  <w:tcW w:w="1260" w:type="dxa"/>
+                  <w:tcBorders>
+                    <w:top w:val="single" w:sz="4" w:space="0" w:color="auto"/>
+                    <w:left w:val="nil"/>
+                    <w:bottom w:val="single" w:sz="4" w:space="0" w:color="auto"/>
+                    <w:right w:val="single" w:sz="4" w:space="0" w:color="auto"/>
+                  </w:tcBorders>
+                  <w:shd w:val="clear" w:color="auto" w:fill="auto"/>
+                  <w:noWrap/>
+                  <w:vAlign w:val="bottom"/>
+                  <w:hideMark/>
+                </w:tcPr>
+                <w:p>
+                  <w:pPr>
+                    <w:spacing w:after="0" w:line="240" w:lineRule="auto"/>
+                    <w:jc w:val="center"/>
+                    <w:rPr>
+                      <w:rFonts w:ascii="Calibri" w:eastAsia="Times New Roman" w:hAnsi="Calibri" w:cs="Times New Roman"/>
+                      <w:b/>
+                      <w:color w:val="000000"/>
+                    </w:rPr>
+                  </w:pPr>
+                  <w:r>
+                    <w:rPr>
+                      <w:rFonts w:ascii="Calibri" w:eastAsia="Times New Roman" w:hAnsi="Calibri" w:cs="Times New Roman"/>
+                      <w:b/>
+                      <w:color w:val="000000"/>
+                    </w:rPr>
+                    <w:t>RCW [-]</w:t>
+                  </w:r>
+                </w:p>
+              </w:tc>
+            </w:tr>
+            <w:tr>
+              <w:trPr>
+                <w:trHeight w:val="300"/>
+              </w:trPr>
+              <w:tc>
+                <w:tcPr>
+                  <w:tcW w:w="960" w:type="dxa"/>
+                  <w:tcBorders>
+                    <w:top w:val="nil"/>
+                    <w:left w:val="single" w:sz="4" w:space="0" w:color="auto"/>
+                    <w:bottom w:val="single" w:sz="4" w:space="0" w:color="auto"/>
+                    <w:right w:val="single" w:sz="4" w:space="0" w:color="auto"/>
+                  </w:tcBorders>
+                  <w:shd w:val="clear" w:color="auto" w:fill="auto"/>
+                  <w:noWrap/>
+                  <w:vAlign w:val="bottom"/>
+                  <w:hideMark/>
+                </w:tcPr>
+                <w:p>
+                  <w:pPr>
+                    <w:spacing w:after="0" w:line="240" w:lineRule="auto"/>
+                    <w:jc w:val="right"/>
+                    <w:rPr>
+                      <w:rFonts w:ascii="Calibri" w:eastAsia="Times New Roman" w:hAnsi="Calibri" w:cs="Times New Roman"/>
+                      <w:color w:val="000000"/>
+                    </w:rPr>
+                  </w:pPr>
+                  <w:r>
+                    <w:rPr>
+                      <w:rFonts w:ascii="Calibri" w:eastAsia="Times New Roman" w:hAnsi="Calibri" w:cs="Times New Roman"/>
+                      <w:color w:val="000000"/>
+                    </w:rPr>
+                    <w:t>3</w:t>
+                  </w:r>
+                </w:p>
+              </w:tc>
+              <w:tc>
+                <w:tcPr>
+                  <w:tcW w:w="1260" w:type="dxa"/>
+                  <w:tcBorders>
+                    <w:top w:val="nil"/>
+                    <w:left w:val="nil"/>
+                    <w:bottom w:val="single" w:sz="4" w:space="0" w:color="auto"/>
+                    <w:right w:val="single" w:sz="4" w:space="0" w:color="auto"/>
+                  </w:tcBorders>
+                  <w:shd w:val="clear" w:color="auto" w:fill="auto"/>
+                  <w:noWrap/>
+                  <w:vAlign w:val="bottom"/>
+                  <w:hideMark/>
+                </w:tcPr>
+                <w:p>
+                  <w:pPr>
+                    <w:spacing w:after="0" w:line="240" w:lineRule="auto"/>
+                    <w:jc w:val="right"/>
+                    <w:rPr>
+                      <w:rFonts w:ascii="Calibri" w:eastAsia="Times New Roman" w:hAnsi="Calibri" w:cs="Times New Roman"/>
+                      <w:color w:val="000000"/>
+                    </w:rPr>
+                  </w:pPr>
+                  <w:r>
+                    <w:rPr>
+                      <w:rFonts w:ascii="Calibri" w:eastAsia="Times New Roman" w:hAnsi="Calibri" w:cs="Times New Roman"/>
+                      <w:color w:val="000000"/>
+                    </w:rPr>
+                    <w:t>0.05</w:t>
+                  </w:r>
+                </w:p>
+              </w:tc>
+            </w:tr>
+            <w:tr>
+              <w:trPr>
+                <w:trHeight w:val="300"/>
+              </w:trPr>
+              <w:tc>
+                <w:tcPr>
+                  <w:tcW w:w="960" w:type="dxa"/>
+                  <w:tcBorders>
+                    <w:top w:val="nil"/>
+                    <w:left w:val="single" w:sz="4" w:space="0" w:color="auto"/>
+                    <w:bottom w:val="single" w:sz="4" w:space="0" w:color="auto"/>
+                    <w:right w:val="single" w:sz="4" w:space="0" w:color="auto"/>
+                  </w:tcBorders>
+                  <w:shd w:val="clear" w:color="auto" w:fill="auto"/>
+                  <w:noWrap/>
+                  <w:vAlign w:val="bottom"/>
+                  <w:hideMark/>
+                </w:tcPr>
+                <w:p>
+                  <w:pPr>
+                    <w:spacing w:after="0" w:line="240" w:lineRule="auto"/>
+                    <w:jc w:val="right"/>
+                    <w:rPr>
+                      <w:rFonts w:ascii="Calibri" w:eastAsia="Times New Roman" w:hAnsi="Calibri" w:cs="Times New Roman"/>
+                      <w:color w:val="000000"/>
+                    </w:rPr>
+                  </w:pPr>
+                  <w:r>
+                    <w:rPr>
+                      <w:rFonts w:ascii="Calibri" w:eastAsia="Times New Roman" w:hAnsi="Calibri" w:cs="Times New Roman"/>
+                      <w:color w:val="000000"/>
+                    </w:rPr>
+                    <w:t>4</w:t>
+                  </w:r>
+                </w:p>
+              </w:tc>
+              <w:tc>
+                <w:tcPr>
+                  <w:tcW w:w="1260" w:type="dxa"/>
+                  <w:tcBorders>
+                    <w:top w:val="nil"/>
+                    <w:left w:val="nil"/>
+                    <w:bottom w:val="single" w:sz="4" w:space="0" w:color="auto"/>
+                    <w:right w:val="single" w:sz="4" w:space="0" w:color="auto"/>
+                  </w:tcBorders>
+                  <w:shd w:val="clear" w:color="auto" w:fill="auto"/>
+                  <w:noWrap/>
+                  <w:vAlign w:val="bottom"/>
+                  <w:hideMark/>
+                </w:tcPr>
+                <w:p>
+                  <w:pPr>
+                    <w:spacing w:after="0" w:line="240" w:lineRule="auto"/>
+                    <w:jc w:val="right"/>
+                    <w:rPr>
+                      <w:rFonts w:ascii="Calibri" w:eastAsia="Times New Roman" w:hAnsi="Calibri" w:cs="Times New Roman"/>
+                      <w:color w:val="000000"/>
+                    </w:rPr>
+                  </w:pPr>
+                  <w:r>
+                    <w:rPr>
+                      <w:rFonts w:ascii="Calibri" w:eastAsia="Times New Roman" w:hAnsi="Calibri" w:cs="Times New Roman"/>
+                      <w:color w:val="000000"/>
+                    </w:rPr>
+                    <w:t>0.13</w:t>
+                  </w:r>
+                </w:p>
+              </w:tc>
+            </w:tr>
+            <w:tr>
+              <w:trPr>
+                <w:trHeight w:val="300"/>
+              </w:trPr>
+              <w:tc>
+                <w:tcPr>
+                  <w:tcW w:w="960" w:type="dxa"/>
+                  <w:tcBorders>
+                    <w:top w:val="nil"/>
+                    <w:left w:val="single" w:sz="4" w:space="0" w:color="auto"/>
+                    <w:bottom w:val="single" w:sz="4" w:space="0" w:color="auto"/>
+                    <w:right w:val="single" w:sz="4" w:space="0" w:color="auto"/>
+                  </w:tcBorders>
+                  <w:shd w:val="clear" w:color="auto" w:fill="auto"/>
+                  <w:noWrap/>
+                  <w:vAlign w:val="bottom"/>
+                  <w:hideMark/>
+                </w:tcPr>
+                <w:p>
+                  <w:pPr>
+                    <w:spacing w:after="0" w:line="240" w:lineRule="auto"/>
+                    <w:jc w:val="right"/>
+                    <w:rPr>
+                      <w:rFonts w:ascii="Calibri" w:eastAsia="Times New Roman" w:hAnsi="Calibri" w:cs="Times New Roman"/>
+                      <w:color w:val="000000"/>
+                    </w:rPr>
+                  </w:pPr>
+                  <w:r>
+                    <w:rPr>
+                      <w:rFonts w:ascii="Calibri" w:eastAsia="Times New Roman" w:hAnsi="Calibri" w:cs="Times New Roman"/>
+                      <w:color w:val="000000"/>
+                    </w:rPr>
+                    <w:t>5</w:t>
+                  </w:r>
+                </w:p>
+              </w:tc>
+              <w:tc>
+                <w:tcPr>
+                  <w:tcW w:w="1260" w:type="dxa"/>
+                  <w:tcBorders>
+                    <w:top w:val="nil"/>
+                    <w:left w:val="nil"/>
+                    <w:bottom w:val="single" w:sz="4" w:space="0" w:color="auto"/>
+                    <w:right w:val="single" w:sz="4" w:space="0" w:color="auto"/>
+                  </w:tcBorders>
+                  <w:shd w:val="clear" w:color="auto" w:fill="auto"/>
+                  <w:noWrap/>
+                  <w:vAlign w:val="bottom"/>
+                  <w:hideMark/>
+                </w:tcPr>
+                <w:p>
+                  <w:pPr>
+                    <w:spacing w:after="0" w:line="240" w:lineRule="auto"/>
+                    <w:jc w:val="right"/>
+                    <w:rPr>
+                      <w:rFonts w:ascii="Calibri" w:eastAsia="Times New Roman" w:hAnsi="Calibri" w:cs="Times New Roman"/>
+                      <w:color w:val="000000"/>
+                    </w:rPr>
+                  </w:pPr>
+                  <w:r>
+                    <w:rPr>
+                      <w:rFonts w:ascii="Calibri" w:eastAsia="Times New Roman" w:hAnsi="Calibri" w:cs="Times New Roman"/>
+                      <w:color w:val="000000"/>
+                    </w:rPr>
+                    <w:t>0.22</w:t>
+                  </w:r>
+                </w:p>
+              </w:tc>
+            </w:tr>
+            <w:tr>
+              <w:trPr>
+                <w:trHeight w:val="300"/>
+              </w:trPr>
+              <w:tc>
+                <w:tcPr>
+                  <w:tcW w:w="960" w:type="dxa"/>
+                  <w:tcBorders>
+                    <w:top w:val="nil"/>
+                    <w:left w:val="single" w:sz="4" w:space="0" w:color="auto"/>
+                    <w:bottom w:val="single" w:sz="4" w:space="0" w:color="auto"/>
+                    <w:right w:val="single" w:sz="4" w:space="0" w:color="auto"/>
+                  </w:tcBorders>
+                  <w:shd w:val="clear" w:color="auto" w:fill="auto"/>
+                  <w:noWrap/>
+                  <w:vAlign w:val="bottom"/>
+                  <w:hideMark/>
+                </w:tcPr>
+                <w:p>
+                  <w:pPr>
+                    <w:spacing w:after="0" w:line="240" w:lineRule="auto"/>
+                    <w:jc w:val="right"/>
+                    <w:rPr>
+                      <w:rFonts w:ascii="Calibri" w:eastAsia="Times New Roman" w:hAnsi="Calibri" w:cs="Times New Roman"/>
+                      <w:color w:val="000000"/>
+                    </w:rPr>
+                  </w:pPr>
+                  <w:r>
+                    <w:rPr>
+                      <w:rFonts w:ascii="Calibri" w:eastAsia="Times New Roman" w:hAnsi="Calibri" w:cs="Times New Roman"/>
+                      <w:color w:val="000000"/>
+                    </w:rPr>
+                    <w:t>6</w:t>
+                  </w:r>
+                </w:p>
+              </w:tc>
+              <w:tc>
+                <w:tcPr>
+                  <w:tcW w:w="1260" w:type="dxa"/>
+                  <w:tcBorders>
+                    <w:top w:val="nil"/>
+                    <w:left w:val="nil"/>
+                    <w:bottom w:val="single" w:sz="4" w:space="0" w:color="auto"/>
+                    <w:right w:val="single" w:sz="4" w:space="0" w:color="auto"/>
+                  </w:tcBorders>
+                  <w:shd w:val="clear" w:color="auto" w:fill="auto"/>
+                  <w:noWrap/>
+                  <w:vAlign w:val="bottom"/>
+                  <w:hideMark/>
+                </w:tcPr>
+                <w:p>
+                  <w:pPr>
+                    <w:spacing w:after="0" w:line="240" w:lineRule="auto"/>
+                    <w:jc w:val="right"/>
+                    <w:rPr>
+                      <w:rFonts w:ascii="Calibri" w:eastAsia="Times New Roman" w:hAnsi="Calibri" w:cs="Times New Roman"/>
+                      <w:color w:val="000000"/>
+                    </w:rPr>
+                  </w:pPr>
+                  <w:r>
+                    <w:rPr>
+                      <w:rFonts w:ascii="Calibri" w:eastAsia="Times New Roman" w:hAnsi="Calibri" w:cs="Times New Roman"/>
+                      <w:color w:val="000000"/>
+                    </w:rPr>
+                    <w:t>0.41</w:t>
+                  </w:r>
+                </w:p>
+              </w:tc>
+            </w:tr>
+            <w:tr>
+              <w:trPr>
+                <w:trHeight w:val="300"/>
+              </w:trPr>
+              <w:tc>
+                <w:tcPr>
+                  <w:tcW w:w="960" w:type="dxa"/>
+                  <w:tcBorders>
+                    <w:top w:val="nil"/>
+                    <w:left w:val="single" w:sz="4" w:space="0" w:color="auto"/>
+                    <w:bottom w:val="single" w:sz="4" w:space="0" w:color="auto"/>
+                    <w:right w:val="single" w:sz="4" w:space="0" w:color="auto"/>
+                  </w:tcBorders>
+                  <w:shd w:val="clear" w:color="auto" w:fill="auto"/>
+                  <w:noWrap/>
+                  <w:vAlign w:val="bottom"/>
+                  <w:hideMark/>
+                </w:tcPr>
+                <w:p>
+                  <w:pPr>
+                    <w:spacing w:after="0" w:line="240" w:lineRule="auto"/>
+                    <w:jc w:val="right"/>
+                    <w:rPr>
+                      <w:rFonts w:ascii="Calibri" w:eastAsia="Times New Roman" w:hAnsi="Calibri" w:cs="Times New Roman"/>
+                      <w:color w:val="000000"/>
+                    </w:rPr>
+                  </w:pPr>
+                  <w:r>
+                    <w:rPr>
+                      <w:rFonts w:ascii="Calibri" w:eastAsia="Times New Roman" w:hAnsi="Calibri" w:cs="Times New Roman"/>
+                      <w:color w:val="000000"/>
+                    </w:rPr>
+                    <w:t>7</w:t>
+                  </w:r>
+                </w:p>
+              </w:tc>
+              <w:tc>
+                <w:tcPr>
+                  <w:tcW w:w="1260" w:type="dxa"/>
+                  <w:tcBorders>
+                    <w:top w:val="nil"/>
+                    <w:left w:val="nil"/>
+                    <w:bottom w:val="single" w:sz="4" w:space="0" w:color="auto"/>
+                    <w:right w:val="single" w:sz="4" w:space="0" w:color="auto"/>
+                  </w:tcBorders>
+                  <w:shd w:val="clear" w:color="auto" w:fill="auto"/>
+                  <w:noWrap/>
+                  <w:vAlign w:val="bottom"/>
+                  <w:hideMark/>
+                </w:tcPr>
+                <w:p>
+                  <w:pPr>
+                    <w:spacing w:after="0" w:line="240" w:lineRule="auto"/>
+                    <w:jc w:val="right"/>
+                    <w:rPr>
+                      <w:rFonts w:ascii="Calibri" w:eastAsia="Times New Roman" w:hAnsi="Calibri" w:cs="Times New Roman"/>
+                      <w:color w:val="000000"/>
+                    </w:rPr>
+                  </w:pPr>
+                  <w:r>
+                    <w:rPr>
+                      <w:rFonts w:ascii="Calibri" w:eastAsia="Times New Roman" w:hAnsi="Calibri" w:cs="Times New Roman"/>
+                      <w:color w:val="000000"/>
+                    </w:rPr>
+                    <w:t>0.53</w:t>
+                  </w:r>
+                </w:p>
+              </w:tc>
+            </w:tr>
+            <w:tr>
+              <w:trPr>
+                <w:trHeight w:val="300"/>
+              </w:trPr>
+              <w:tc>
+                <w:tcPr>
+                  <w:tcW w:w="960" w:type="dxa"/>
+                  <w:tcBorders>
+                    <w:top w:val="nil"/>
+                    <w:left w:val="single" w:sz="4" w:space="0" w:color="auto"/>
+                    <w:bottom w:val="single" w:sz="4" w:space="0" w:color="auto"/>
+                    <w:right w:val="single" w:sz="4" w:space="0" w:color="auto"/>
+                  </w:tcBorders>
+                  <w:shd w:val="clear" w:color="auto" w:fill="auto"/>
+                  <w:noWrap/>
+                  <w:vAlign w:val="bottom"/>
+                  <w:hideMark/>
+                </w:tcPr>
+                <w:p>
+                  <w:pPr>
+                    <w:spacing w:after="0" w:line="240" w:lineRule="auto"/>
+                    <w:jc w:val="right"/>
+                    <w:rPr>
+                      <w:rFonts w:ascii="Calibri" w:eastAsia="Times New Roman" w:hAnsi="Calibri" w:cs="Times New Roman"/>
+                      <w:color w:val="000000"/>
+                    </w:rPr>
+                  </w:pPr>
+                  <w:r>
+                    <w:rPr>
+                      <w:rFonts w:ascii="Calibri" w:eastAsia="Times New Roman" w:hAnsi="Calibri" w:cs="Times New Roman"/>
+                      <w:color w:val="000000"/>
+                    </w:rPr>
+                    <w:t>8</w:t>
+                  </w:r>
+                </w:p>
+              </w:tc>
+              <w:tc>
+                <w:tcPr>
+                  <w:tcW w:w="1260" w:type="dxa"/>
+                  <w:tcBorders>
+                    <w:top w:val="nil"/>
+                    <w:left w:val="nil"/>
+                    <w:bottom w:val="single" w:sz="4" w:space="0" w:color="auto"/>
+                    <w:right w:val="single" w:sz="4" w:space="0" w:color="auto"/>
+                  </w:tcBorders>
+                  <w:shd w:val="clear" w:color="auto" w:fill="auto"/>
+                  <w:noWrap/>
+                  <w:vAlign w:val="bottom"/>
+                  <w:hideMark/>
+                </w:tcPr>
+                <w:p>
+                  <w:pPr>
+                    <w:spacing w:after="0" w:line="240" w:lineRule="auto"/>
+                    <w:jc w:val="right"/>
+                    <w:rPr>
+                      <w:rFonts w:ascii="Calibri" w:eastAsia="Times New Roman" w:hAnsi="Calibri" w:cs="Times New Roman"/>
+                      <w:color w:val="000000"/>
+                    </w:rPr>
+                  </w:pPr>
+                  <w:r>
+                    <w:rPr>
+                      <w:rFonts w:ascii="Calibri" w:eastAsia="Times New Roman" w:hAnsi="Calibri" w:cs="Times New Roman"/>
+                      <w:color w:val="000000"/>
+                    </w:rPr>
+                    <w:t>0.70</w:t>
+                  </w:r>
+                </w:p>
+              </w:tc>
+            </w:tr>
+            <w:tr>
+              <w:trPr>
+                <w:trHeight w:val="300"/>
+              </w:trPr>
+              <w:tc>
+                <w:tcPr>
+                  <w:tcW w:w="960" w:type="dxa"/>
+                  <w:tcBorders>
+                    <w:top w:val="nil"/>
+                    <w:left w:val="single" w:sz="4" w:space="0" w:color="auto"/>
+                    <w:bottom w:val="single" w:sz="4" w:space="0" w:color="auto"/>
+                    <w:right w:val="single" w:sz="4" w:space="0" w:color="auto"/>
+                  </w:tcBorders>
+                  <w:shd w:val="clear" w:color="auto" w:fill="auto"/>
+                  <w:noWrap/>
+                  <w:vAlign w:val="bottom"/>
+                  <w:hideMark/>
+                </w:tcPr>
+                <w:p>
+                  <w:pPr>
+                    <w:spacing w:after="0" w:line="240" w:lineRule="auto"/>
+                    <w:jc w:val="right"/>
+                    <w:rPr>
+                      <w:rFonts w:ascii="Calibri" w:eastAsia="Times New Roman" w:hAnsi="Calibri" w:cs="Times New Roman"/>
+                      <w:color w:val="000000"/>
+                    </w:rPr>
+                  </w:pPr>
+                  <w:r>
+                    <w:rPr>
+                      <w:rFonts w:ascii="Calibri" w:eastAsia="Times New Roman" w:hAnsi="Calibri" w:cs="Times New Roman"/>
+                      <w:color w:val="000000"/>
+                    </w:rPr>
+                    <w:t>9</w:t>
+                  </w:r>
+                </w:p>
+              </w:tc>
+              <w:tc>
+                <w:tcPr>
+                  <w:tcW w:w="1260" w:type="dxa"/>
+                  <w:tcBorders>
+                    <w:top w:val="nil"/>
+                    <w:left w:val="nil"/>
+                    <w:bottom w:val="single" w:sz="4" w:space="0" w:color="auto"/>
+                    <w:right w:val="single" w:sz="4" w:space="0" w:color="auto"/>
+                  </w:tcBorders>
+                  <w:shd w:val="clear" w:color="auto" w:fill="auto"/>
+                  <w:noWrap/>
+                  <w:vAlign w:val="bottom"/>
+                  <w:hideMark/>
+                </w:tcPr>
+                <w:p>
+                  <w:pPr>
+                    <w:spacing w:after="0" w:line="240" w:lineRule="auto"/>
+                    <w:jc w:val="right"/>
+                    <w:rPr>
+                      <w:rFonts w:ascii="Calibri" w:eastAsia="Times New Roman" w:hAnsi="Calibri" w:cs="Times New Roman"/>
+                      <w:color w:val="000000"/>
+                    </w:rPr>
+                  </w:pPr>
+                  <w:r>
+                    <w:rPr>
+                      <w:rFonts w:ascii="Calibri" w:eastAsia="Times New Roman" w:hAnsi="Calibri" w:cs="Times New Roman"/>
+                      <w:color w:val="000000"/>
+                    </w:rPr>
+                    <w:t>0.86</w:t>
+                  </w:r>
+                </w:p>
+              </w:tc>
+            </w:tr>
+            <w:tr>
+              <w:trPr>
+                <w:trHeight w:val="300"/>
+              </w:trPr>
+              <w:tc>
+                <w:tcPr>
+                  <w:tcW w:w="960" w:type="dxa"/>
+                  <w:tcBorders>
+                    <w:top w:val="nil"/>
+                    <w:left w:val="single" w:sz="4" w:space="0" w:color="auto"/>
+                    <w:bottom w:val="single" w:sz="4" w:space="0" w:color="auto"/>
+                    <w:right w:val="single" w:sz="4" w:space="0" w:color="auto"/>
+                  </w:tcBorders>
+                  <w:shd w:val="clear" w:color="auto" w:fill="auto"/>
+                  <w:noWrap/>
+                  <w:vAlign w:val="bottom"/>
+                  <w:hideMark/>
+                </w:tcPr>
+                <w:p>
+                  <w:pPr>
+                    <w:spacing w:after="0" w:line="240" w:lineRule="auto"/>
+                    <w:jc w:val="right"/>
+                    <w:rPr>
+                      <w:rFonts w:ascii="Calibri" w:eastAsia="Times New Roman" w:hAnsi="Calibri" w:cs="Times New Roman"/>
+                      <w:color w:val="000000"/>
+                    </w:rPr>
+                  </w:pPr>
+                  <w:r>
+                    <w:rPr>
+                      <w:rFonts w:ascii="Calibri" w:eastAsia="Times New Roman" w:hAnsi="Calibri" w:cs="Times New Roman"/>
+                      <w:color w:val="000000"/>
+                    </w:rPr>
+                    <w:t>10</w:t>
+                  </w:r>
+                </w:p>
+              </w:tc>
+              <w:tc>
+                <w:tcPr>
+                  <w:tcW w:w="1260" w:type="dxa"/>
+                  <w:tcBorders>
+                    <w:top w:val="nil"/>
+                    <w:left w:val="nil"/>
+                    <w:bottom w:val="single" w:sz="4" w:space="0" w:color="auto"/>
+                    <w:right w:val="single" w:sz="4" w:space="0" w:color="auto"/>
+                  </w:tcBorders>
+                  <w:shd w:val="clear" w:color="auto" w:fill="auto"/>
+                  <w:noWrap/>
+                  <w:vAlign w:val="bottom"/>
+                  <w:hideMark/>
+                </w:tcPr>
+                <w:p>
+                  <w:pPr>
+                    <w:spacing w:after="0" w:line="240" w:lineRule="auto"/>
+                    <w:jc w:val="right"/>
+                    <w:rPr>
+                      <w:rFonts w:ascii="Calibri" w:eastAsia="Times New Roman" w:hAnsi="Calibri" w:cs="Times New Roman"/>
+                      <w:color w:val="000000"/>
+                    </w:rPr>
+                  </w:pPr>
+                  <w:r>
+                    <w:rPr>
+                      <w:rFonts w:ascii="Calibri" w:eastAsia="Times New Roman" w:hAnsi="Calibri" w:cs="Times New Roman"/>
+                      <w:color w:val="000000"/>
+                    </w:rPr>
+                    <w:t>0.90</w:t>
+                  </w:r>
+                </w:p>
+              </w:tc>
+            </w:tr>
+            <w:tr>
+              <w:trPr>
+                <w:trHeight w:val="300"/>
+              </w:trPr>
+              <w:tc>
+                <w:tcPr>
+                  <w:tcW w:w="960" w:type="dxa"/>
+                  <w:tcBorders>
+                    <w:top w:val="nil"/>
+                    <w:left w:val="single" w:sz="4" w:space="0" w:color="auto"/>
+                    <w:bottom w:val="single" w:sz="4" w:space="0" w:color="auto"/>
+                    <w:right w:val="single" w:sz="4" w:space="0" w:color="auto"/>
+                  </w:tcBorders>
+                  <w:shd w:val="clear" w:color="auto" w:fill="auto"/>
+                  <w:noWrap/>
+                  <w:vAlign w:val="bottom"/>
+                  <w:hideMark/>
+                </w:tcPr>
+                <w:p>
+                  <w:pPr>
+                    <w:spacing w:after="0" w:line="240" w:lineRule="auto"/>
+                    <w:jc w:val="right"/>
+                    <w:rPr>
+                      <w:rFonts w:ascii="Calibri" w:eastAsia="Times New Roman" w:hAnsi="Calibri" w:cs="Times New Roman"/>
+                      <w:color w:val="000000"/>
+                    </w:rPr>
+                  </w:pPr>
+                  <w:r>
+                    <w:rPr>
+                      <w:rFonts w:ascii="Calibri" w:eastAsia="Times New Roman" w:hAnsi="Calibri" w:cs="Times New Roman"/>
+                      <w:color w:val="000000"/>
+                    </w:rPr>
+                    <w:t>11</w:t>
+                  </w:r>
+                </w:p>
+              </w:tc>
+              <w:tc>
+                <w:tcPr>
+                  <w:tcW w:w="1260" w:type="dxa"/>
+                  <w:tcBorders>
+                    <w:top w:val="nil"/>
+                    <w:left w:val="nil"/>
+                    <w:bottom w:val="single" w:sz="4" w:space="0" w:color="auto"/>
+                    <w:right w:val="single" w:sz="4" w:space="0" w:color="auto"/>
+                  </w:tcBorders>
+                  <w:shd w:val="clear" w:color="auto" w:fill="auto"/>
+                  <w:noWrap/>
+                  <w:vAlign w:val="bottom"/>
+                  <w:hideMark/>
+                </w:tcPr>
+                <w:p>
+                  <w:pPr>
+                    <w:spacing w:after="0" w:line="240" w:lineRule="auto"/>
+                    <w:jc w:val="right"/>
+                    <w:rPr>
+                      <w:rFonts w:ascii="Calibri" w:eastAsia="Times New Roman" w:hAnsi="Calibri" w:cs="Times New Roman"/>
+                      <w:color w:val="000000"/>
+                    </w:rPr>
+                  </w:pPr>
+                  <w:r>
+                    <w:rPr>
+                      <w:rFonts w:ascii="Calibri" w:eastAsia="Times New Roman" w:hAnsi="Calibri" w:cs="Times New Roman"/>
+                      <w:color w:val="000000"/>
+                    </w:rPr>
+                    <w:t>0.97</w:t>
+                  </w:r>
+                </w:p>
+              </w:tc>
+            </w:tr>
+            <w:tr>
+              <w:trPr>
+                <w:trHeight w:val="300"/>
+              </w:trPr>
+              <w:tc>
+                <w:tcPr>
+                  <w:tcW w:w="960" w:type="dxa"/>
+                  <w:tcBorders>
+                    <w:top w:val="nil"/>
+                    <w:left w:val="single" w:sz="4" w:space="0" w:color="auto"/>
+                    <w:bottom w:val="single" w:sz="4" w:space="0" w:color="auto"/>
+                    <w:right w:val="single" w:sz="4" w:space="0" w:color="auto"/>
+                  </w:tcBorders>
+                  <w:shd w:val="clear" w:color="auto" w:fill="auto"/>
+                  <w:noWrap/>
+                  <w:vAlign w:val="bottom"/>
+                  <w:hideMark/>
+                </w:tcPr>
+                <w:p>
+                  <w:pPr>
+                    <w:spacing w:after="0" w:line="240" w:lineRule="auto"/>
+                    <w:jc w:val="right"/>
+                    <w:rPr>
+                      <w:rFonts w:ascii="Calibri" w:eastAsia="Times New Roman" w:hAnsi="Calibri" w:cs="Times New Roman"/>
+                      <w:color w:val="000000"/>
+                    </w:rPr>
+                  </w:pPr>
+                  <w:r>
+                    <w:rPr>
+                      <w:rFonts w:ascii="Calibri" w:eastAsia="Times New Roman" w:hAnsi="Calibri" w:cs="Times New Roman"/>
+                      <w:color w:val="000000"/>
+                    </w:rPr>
+                    <w:t>12</w:t>
+                  </w:r>
+                </w:p>
+              </w:tc>
+              <w:tc>
+                <w:tcPr>
+                  <w:tcW w:w="1260" w:type="dxa"/>
+                  <w:tcBorders>
+                    <w:top w:val="nil"/>
+                    <w:left w:val="nil"/>
+                    <w:bottom w:val="single" w:sz="4" w:space="0" w:color="auto"/>
+                    <w:right w:val="single" w:sz="4" w:space="0" w:color="auto"/>
+                  </w:tcBorders>
+                  <w:shd w:val="clear" w:color="auto" w:fill="auto"/>
+                  <w:noWrap/>
+                  <w:vAlign w:val="bottom"/>
+                  <w:hideMark/>
+                </w:tcPr>
+                <w:p>
+                  <w:pPr>
+                    <w:spacing w:after="0" w:line="240" w:lineRule="auto"/>
+                    <w:jc w:val="right"/>
+                    <w:rPr>
+                      <w:rFonts w:ascii="Calibri" w:eastAsia="Times New Roman" w:hAnsi="Calibri" w:cs="Times New Roman"/>
+                      <w:color w:val="000000"/>
+                    </w:rPr>
+                  </w:pPr>
+                  <w:r>
+                    <w:rPr>
+                      <w:rFonts w:ascii="Calibri" w:eastAsia="Times New Roman" w:hAnsi="Calibri" w:cs="Times New Roman"/>
+                      <w:color w:val="000000"/>
+                    </w:rPr>
+                    <w:t>0.84</w:t>
+                  </w:r>
+                </w:p>
+              </w:tc>
+            </w:tr>
+            <w:tr>
+              <w:trPr>
+                <w:trHeight w:val="300"/>
+              </w:trPr>
+              <w:tc>
+                <w:tcPr>
+                  <w:tcW w:w="960" w:type="dxa"/>
+                  <w:tcBorders>
+                    <w:top w:val="nil"/>
+                    <w:left w:val="single" w:sz="4" w:space="0" w:color="auto"/>
+                    <w:bottom w:val="single" w:sz="4" w:space="0" w:color="auto"/>
+                    <w:right w:val="single" w:sz="4" w:space="0" w:color="auto"/>
+                  </w:tcBorders>
+                  <w:shd w:val="clear" w:color="auto" w:fill="auto"/>
+                  <w:noWrap/>
+                  <w:vAlign w:val="bottom"/>
+                  <w:hideMark/>
+                </w:tcPr>
+                <w:p>
+                  <w:pPr>
+                    <w:spacing w:after="0" w:line="240" w:lineRule="auto"/>
+                    <w:jc w:val="right"/>
+                    <w:rPr>
+                      <w:rFonts w:ascii="Calibri" w:eastAsia="Times New Roman" w:hAnsi="Calibri" w:cs="Times New Roman"/>
+                      <w:color w:val="000000"/>
+                    </w:rPr>
+                  </w:pPr>
+                  <w:r>
+                    <w:rPr>
+                      <w:rFonts w:ascii="Calibri" w:eastAsia="Times New Roman" w:hAnsi="Calibri" w:cs="Times New Roman"/>
+                      <w:color w:val="000000"/>
+                    </w:rPr>
+                    <w:t>13</w:t>
+                  </w:r>
+                </w:p>
+              </w:tc>
+              <w:tc>
+                <w:tcPr>
+                  <w:tcW w:w="1260" w:type="dxa"/>
+                  <w:tcBorders>
+                    <w:top w:val="nil"/>
+                    <w:left w:val="nil"/>
+                    <w:bottom w:val="single" w:sz="4" w:space="0" w:color="auto"/>
+                    <w:right w:val="single" w:sz="4" w:space="0" w:color="auto"/>
+                  </w:tcBorders>
+                  <w:shd w:val="clear" w:color="auto" w:fill="auto"/>
+                  <w:noWrap/>
+                  <w:vAlign w:val="bottom"/>
+                  <w:hideMark/>
+                </w:tcPr>
+                <w:p>
+                  <w:pPr>
+                    <w:spacing w:after="0" w:line="240" w:lineRule="auto"/>
+                    <w:jc w:val="right"/>
+                    <w:rPr>
+                      <w:rFonts w:ascii="Calibri" w:eastAsia="Times New Roman" w:hAnsi="Calibri" w:cs="Times New Roman"/>
+                      <w:color w:val="000000"/>
+                    </w:rPr>
+                  </w:pPr>
+                  <w:r>
+                    <w:rPr>
+                      <w:rFonts w:ascii="Calibri" w:eastAsia="Times New Roman" w:hAnsi="Calibri" w:cs="Times New Roman"/>
+                      <w:color w:val="000000"/>
+                    </w:rPr>
+                    <w:t>0.77</w:t>
+                  </w:r>
+                </w:p>
+              </w:tc>
+            </w:tr>
+            <w:tr>
+              <w:trPr>
+                <w:trHeight w:val="300"/>
+              </w:trPr>
+              <w:tc>
+                <w:tcPr>
+                  <w:tcW w:w="960" w:type="dxa"/>
+                  <w:tcBorders>
+                    <w:top w:val="nil"/>
+                    <w:left w:val="single" w:sz="4" w:space="0" w:color="auto"/>
+                    <w:bottom w:val="single" w:sz="4" w:space="0" w:color="auto"/>
+                    <w:right w:val="single" w:sz="4" w:space="0" w:color="auto"/>
+                  </w:tcBorders>
+                  <w:shd w:val="clear" w:color="auto" w:fill="auto"/>
+                  <w:noWrap/>
+                  <w:vAlign w:val="bottom"/>
+                  <w:hideMark/>
+                </w:tcPr>
+                <w:p>
+                  <w:pPr>
+                    <w:spacing w:after="0" w:line="240" w:lineRule="auto"/>
+                    <w:jc w:val="right"/>
+                    <w:rPr>
+                      <w:rFonts w:ascii="Calibri" w:eastAsia="Times New Roman" w:hAnsi="Calibri" w:cs="Times New Roman"/>
+                      <w:color w:val="000000"/>
+                    </w:rPr>
+                  </w:pPr>
+                  <w:r>
+                    <w:rPr>
+                      <w:rFonts w:ascii="Calibri" w:eastAsia="Times New Roman" w:hAnsi="Calibri" w:cs="Times New Roman"/>
+                      <w:color w:val="000000"/>
+                    </w:rPr>
+                    <w:t>14</w:t>
+                  </w:r>
+                </w:p>
+              </w:tc>
+              <w:tc>
+                <w:tcPr>
+                  <w:tcW w:w="1260" w:type="dxa"/>
+                  <w:tcBorders>
+                    <w:top w:val="nil"/>
+                    <w:left w:val="nil"/>
+                    <w:bottom w:val="single" w:sz="4" w:space="0" w:color="auto"/>
+                    <w:right w:val="single" w:sz="4" w:space="0" w:color="auto"/>
+                  </w:tcBorders>
+                  <w:shd w:val="clear" w:color="auto" w:fill="auto"/>
+                  <w:noWrap/>
+                  <w:vAlign w:val="bottom"/>
+                  <w:hideMark/>
+                </w:tcPr>
+                <w:p>
+                  <w:pPr>
+                    <w:spacing w:after="0" w:line="240" w:lineRule="auto"/>
+                    <w:jc w:val="right"/>
+                    <w:rPr>
+                      <w:rFonts w:ascii="Calibri" w:eastAsia="Times New Roman" w:hAnsi="Calibri" w:cs="Times New Roman"/>
+                      <w:color w:val="000000"/>
+                    </w:rPr>
+                  </w:pPr>
+                  <w:r>
+                    <w:rPr>
+                      <w:rFonts w:ascii="Calibri" w:eastAsia="Times New Roman" w:hAnsi="Calibri" w:cs="Times New Roman"/>
+                      <w:color w:val="000000"/>
+                    </w:rPr>
+                    <w:t>0.53</w:t>
+                  </w:r>
+                </w:p>
+              </w:tc>
+            </w:tr>
+            <w:tr>
+              <w:trPr>
+                <w:trHeight w:val="300"/>
+              </w:trPr>
+              <w:tc>
+                <w:tcPr>
+                  <w:tcW w:w="960" w:type="dxa"/>
+                  <w:tcBorders>
+                    <w:top w:val="nil"/>
+                    <w:left w:val="single" w:sz="4" w:space="0" w:color="auto"/>
+                    <w:bottom w:val="single" w:sz="4" w:space="0" w:color="auto"/>
+                    <w:right w:val="single" w:sz="4" w:space="0" w:color="auto"/>
+                  </w:tcBorders>
+                  <w:shd w:val="clear" w:color="auto" w:fill="auto"/>
+                  <w:noWrap/>
+                  <w:vAlign w:val="bottom"/>
+                  <w:hideMark/>
+                </w:tcPr>
+                <w:p>
+                  <w:pPr>
+                    <w:spacing w:after="0" w:line="240" w:lineRule="auto"/>
+                    <w:jc w:val="right"/>
+                    <w:rPr>
+                      <w:rFonts w:ascii="Calibri" w:eastAsia="Times New Roman" w:hAnsi="Calibri" w:cs="Times New Roman"/>
+                      <w:color w:val="000000"/>
+                    </w:rPr>
+                  </w:pPr>
+                  <w:r>
+                    <w:rPr>
+                      <w:rFonts w:ascii="Calibri" w:eastAsia="Times New Roman" w:hAnsi="Calibri" w:cs="Times New Roman"/>
+                      <w:color w:val="000000"/>
+                    </w:rPr>
+                    <w:t>15</w:t>
+                  </w:r>
+                </w:p>
+              </w:tc>
+              <w:tc>
+                <w:tcPr>
+                  <w:tcW w:w="1260" w:type="dxa"/>
+                  <w:tcBorders>
+                    <w:top w:val="nil"/>
+                    <w:left w:val="nil"/>
+                    <w:bottom w:val="single" w:sz="4" w:space="0" w:color="auto"/>
+                    <w:right w:val="single" w:sz="4" w:space="0" w:color="auto"/>
+                  </w:tcBorders>
+                  <w:shd w:val="clear" w:color="auto" w:fill="auto"/>
+                  <w:noWrap/>
+                  <w:vAlign w:val="bottom"/>
+                  <w:hideMark/>
+                </w:tcPr>
+                <w:p>
+                  <w:pPr>
+                    <w:spacing w:after="0" w:line="240" w:lineRule="auto"/>
+                    <w:jc w:val="right"/>
+                    <w:rPr>
+                      <w:rFonts w:ascii="Calibri" w:eastAsia="Times New Roman" w:hAnsi="Calibri" w:cs="Times New Roman"/>
+                      <w:color w:val="000000"/>
+                    </w:rPr>
+                  </w:pPr>
+                  <w:r>
+                    <w:rPr>
+                      <w:rFonts w:ascii="Calibri" w:eastAsia="Times New Roman" w:hAnsi="Calibri" w:cs="Times New Roman"/>
+                      <w:color w:val="000000"/>
+                    </w:rPr>
+                    <w:t>0.38</w:t>
+                  </w:r>
+                </w:p>
+              </w:tc>
+            </w:tr>
+            <w:tr>
+              <w:trPr>
+                <w:trHeight w:val="300"/>
+              </w:trPr>
+              <w:tc>
+                <w:tcPr>
+                  <w:tcW w:w="960" w:type="dxa"/>
+                  <w:tcBorders>
+                    <w:top w:val="nil"/>
+                    <w:left w:val="single" w:sz="4" w:space="0" w:color="auto"/>
+                    <w:bottom w:val="single" w:sz="4" w:space="0" w:color="auto"/>
+                    <w:right w:val="single" w:sz="4" w:space="0" w:color="auto"/>
+                  </w:tcBorders>
+                  <w:shd w:val="clear" w:color="auto" w:fill="auto"/>
+                  <w:noWrap/>
+                  <w:vAlign w:val="bottom"/>
+                  <w:hideMark/>
+                </w:tcPr>
+                <w:p>
+                  <w:pPr>
+                    <w:spacing w:after="0" w:line="240" w:lineRule="auto"/>
+                    <w:jc w:val="right"/>
+                    <w:rPr>
+                      <w:rFonts w:ascii="Calibri" w:eastAsia="Times New Roman" w:hAnsi="Calibri" w:cs="Times New Roman"/>
+                      <w:color w:val="000000"/>
+                    </w:rPr>
+                  </w:pPr>
+                  <w:r>
+                    <w:rPr>
+                      <w:rFonts w:ascii="Calibri" w:eastAsia="Times New Roman" w:hAnsi="Calibri" w:cs="Times New Roman"/>
+                      <w:color w:val="000000"/>
+                    </w:rPr>
+                    <w:t>16</w:t>
+                  </w:r>
+                </w:p>
+              </w:tc>
+              <w:tc>
+                <w:tcPr>
+                  <w:tcW w:w="1260" w:type="dxa"/>
+                  <w:tcBorders>
+                    <w:top w:val="nil"/>
+                    <w:left w:val="nil"/>
+                    <w:bottom w:val="single" w:sz="4" w:space="0" w:color="auto"/>
+                    <w:right w:val="single" w:sz="4" w:space="0" w:color="auto"/>
+                  </w:tcBorders>
+                  <w:shd w:val="clear" w:color="auto" w:fill="auto"/>
+                  <w:noWrap/>
+                  <w:vAlign w:val="bottom"/>
+                  <w:hideMark/>
+                </w:tcPr>
+                <w:p>
+                  <w:pPr>
+                    <w:spacing w:after="0" w:line="240" w:lineRule="auto"/>
+                    <w:jc w:val="right"/>
+                    <w:rPr>
+                      <w:rFonts w:ascii="Calibri" w:eastAsia="Times New Roman" w:hAnsi="Calibri" w:cs="Times New Roman"/>
+                      <w:color w:val="000000"/>
+                    </w:rPr>
+                  </w:pPr>
+                  <w:r>
+                    <w:rPr>
+                      <w:rFonts w:ascii="Calibri" w:eastAsia="Times New Roman" w:hAnsi="Calibri" w:cs="Times New Roman"/>
+                      <w:color w:val="000000"/>
+                    </w:rPr>
+                    <w:t>0.32</w:t>
+                  </w:r>
+                </w:p>
+              </w:tc>
+            </w:tr>
+            <w:tr>
+              <w:trPr>
+                <w:trHeight w:val="300"/>
+              </w:trPr>
+              <w:tc>
+                <w:tcPr>
+                  <w:tcW w:w="960" w:type="dxa"/>
+                  <w:tcBorders>
+                    <w:top w:val="nil"/>
+                    <w:left w:val="single" w:sz="4" w:space="0" w:color="auto"/>
+                    <w:bottom w:val="single" w:sz="4" w:space="0" w:color="auto"/>
+                    <w:right w:val="single" w:sz="4" w:space="0" w:color="auto"/>
+                  </w:tcBorders>
+                  <w:shd w:val="clear" w:color="auto" w:fill="auto"/>
+                  <w:noWrap/>
+                  <w:vAlign w:val="bottom"/>
+                  <w:hideMark/>
+                </w:tcPr>
+                <w:p>
+                  <w:pPr>
+                    <w:spacing w:after="0" w:line="240" w:lineRule="auto"/>
+                    <w:jc w:val="right"/>
+                    <w:rPr>
+                      <w:rFonts w:ascii="Calibri" w:eastAsia="Times New Roman" w:hAnsi="Calibri" w:cs="Times New Roman"/>
+                      <w:color w:val="000000"/>
+                    </w:rPr>
+                  </w:pPr>
+                  <w:r>
+                    <w:rPr>
+                      <w:rFonts w:ascii="Calibri" w:eastAsia="Times New Roman" w:hAnsi="Calibri" w:cs="Times New Roman"/>
+                      <w:color w:val="000000"/>
+                    </w:rPr>
+                    <w:t>17</w:t>
+                  </w:r>
+                </w:p>
+              </w:tc>
+              <w:tc>
+                <w:tcPr>
+                  <w:tcW w:w="1260" w:type="dxa"/>
+                  <w:tcBorders>
+                    <w:top w:val="nil"/>
+                    <w:left w:val="nil"/>
+                    <w:bottom w:val="single" w:sz="4" w:space="0" w:color="auto"/>
+                    <w:right w:val="single" w:sz="4" w:space="0" w:color="auto"/>
+                  </w:tcBorders>
+                  <w:shd w:val="clear" w:color="auto" w:fill="auto"/>
+                  <w:noWrap/>
+                  <w:vAlign w:val="bottom"/>
+                  <w:hideMark/>
+                </w:tcPr>
+                <w:p>
+                  <w:pPr>
+                    <w:keepNext/>
+                    <w:spacing w:after="0" w:line="240" w:lineRule="auto"/>
+                    <w:jc w:val="right"/>
+                    <w:rPr>
+                      <w:rFonts w:ascii="Calibri" w:eastAsia="Times New Roman" w:hAnsi="Calibri" w:cs="Times New Roman"/>
+                      <w:color w:val="000000"/>
+                    </w:rPr>
+                  </w:pPr>
+                  <w:r>
+                    <w:rPr>
+                      <w:rFonts w:ascii="Calibri" w:eastAsia="Times New Roman" w:hAnsi="Calibri" w:cs="Times New Roman"/>
+                      <w:color w:val="000000"/>
+                    </w:rPr>
+                    <w:t>0.30</w:t>
+                  </w:r>
+                </w:p>
+              </w:tc>
+            </w:tr>
+          </w:tbl>
+          <w:p/>
+        </w:tc>
+        <w:tc>
+          <w:tcPr>
+            <w:tcW w:w="6948" w:type="dxa"/>
+            <w:vAlign w:val="center"/>
           </w:tcPr>
           <w:p>
             <w:pPr>
-              <w:spacing w:after="0" w:line="240" w:lineRule="auto"/>
               <w:jc w:val="center"/>
-              <w:rPr>
-                <w:rFonts w:ascii="Calibri" w:eastAsia="Times New Roman" w:hAnsi="Calibri" w:cs="Times New Roman"/>
-                <w:color w:val="000000"/>
-              </w:rPr>
             </w:pPr>
-            <w:proofErr w:type="spellStart"/>
-            <w:r>
-              <w:rPr>
-                <w:rFonts w:ascii="Calibri" w:eastAsia="Times New Roman" w:hAnsi="Calibri" w:cs="Times New Roman"/>
-                <w:color w:val="000000"/>
-              </w:rPr>
-              <w:t>Tp</w:t>
-            </w:r>
-            <w:proofErr w:type="spellEnd"/>
-            <w:r>
-              <w:rPr>
-                <w:rFonts w:ascii="Calibri" w:eastAsia="Times New Roman" w:hAnsi="Calibri" w:cs="Times New Roman"/>
-                <w:color w:val="000000"/>
-              </w:rPr>
-              <w:t xml:space="preserve"> [s]</w:t>
-            </w:r>
-          </w:p>
-        </w:tc>
-        <w:tc>
-          <w:tcPr>
-            <w:tcW w:w="1260" w:type="dxa"/>
-            <w:tcBorders>
-              <w:top w:val="single" w:sz="4" w:space="0" w:color="auto"/>
-              <w:left w:val="nil"/>
-              <w:bottom w:val="single" w:sz="4" w:space="0" w:color="auto"/>
-              <w:right w:val="single" w:sz="4" w:space="0" w:color="auto"/>
-            </w:tcBorders>
-            <w:shd w:val="clear" w:color="auto" w:fill="auto"/>
-            <w:noWrap/>
-            <w:vAlign w:val="bottom"/>
-            <w:hideMark/>
-          </w:tcPr>
-          <w:p>
-            <w:pPr>
-              <w:spacing w:after="0" w:line="240" w:lineRule="auto"/>
-              <w:jc w:val="center"/>
-              <w:rPr>
-                <w:rFonts w:ascii="Calibri" w:eastAsia="Times New Roman" w:hAnsi="Calibri" w:cs="Times New Roman"/>
-                <w:color w:val="000000"/>
-              </w:rPr>
-            </w:pPr>
-            <w:r>
-              <w:rPr>
-                <w:rFonts w:ascii="Calibri" w:eastAsia="Times New Roman" w:hAnsi="Calibri" w:cs="Times New Roman"/>
-                <w:color w:val="000000"/>
-              </w:rPr>
-              <w:t>RCW [-]</w:t>
-            </w:r>
-          </w:p>
-        </w:tc>
-      </w:tr>
-      <w:tr>
-        <w:trPr>
-          <w:trHeight w:val="300"/>
-        </w:trPr>
-        <w:tc>
-          <w:tcPr>
-            <w:tcW w:w="960" w:type="dxa"/>
-            <w:tcBorders>
-              <w:top w:val="nil"/>
-              <w:left w:val="single" w:sz="4" w:space="0" w:color="auto"/>
-              <w:bottom w:val="single" w:sz="4" w:space="0" w:color="auto"/>
-              <w:right w:val="single" w:sz="4" w:space="0" w:color="auto"/>
-            </w:tcBorders>
-            <w:shd w:val="clear" w:color="auto" w:fill="auto"/>
-            <w:noWrap/>
-            <w:vAlign w:val="bottom"/>
-            <w:hideMark/>
-          </w:tcPr>
-          <w:p>
-            <w:pPr>
-              <w:spacing w:after="0" w:line="240" w:lineRule="auto"/>
-              <w:jc w:val="right"/>
-              <w:rPr>
-                <w:rFonts w:ascii="Calibri" w:eastAsia="Times New Roman" w:hAnsi="Calibri" w:cs="Times New Roman"/>
-                <w:color w:val="000000"/>
-              </w:rPr>
-            </w:pPr>
-            <w:r>
-              <w:rPr>
-                <w:rFonts w:ascii="Calibri" w:eastAsia="Times New Roman" w:hAnsi="Calibri" w:cs="Times New Roman"/>
-                <w:color w:val="000000"/>
-              </w:rPr>
-              <w:t>3</w:t>
-            </w:r>
-          </w:p>
-        </w:tc>
-        <w:tc>
-          <w:tcPr>
-            <w:tcW w:w="1260" w:type="dxa"/>
-            <w:tcBorders>
-              <w:top w:val="nil"/>
-              <w:left w:val="nil"/>
-              <w:bottom w:val="single" w:sz="4" w:space="0" w:color="auto"/>
-              <w:right w:val="single" w:sz="4" w:space="0" w:color="auto"/>
-            </w:tcBorders>
-            <w:shd w:val="clear" w:color="auto" w:fill="auto"/>
-            <w:noWrap/>
-            <w:vAlign w:val="bottom"/>
-            <w:hideMark/>
-          </w:tcPr>
-          <w:p>
-            <w:pPr>
-              <w:spacing w:after="0" w:line="240" w:lineRule="auto"/>
-              <w:jc w:val="right"/>
-              <w:rPr>
-                <w:rFonts w:ascii="Calibri" w:eastAsia="Times New Roman" w:hAnsi="Calibri" w:cs="Times New Roman"/>
-                <w:color w:val="000000"/>
-              </w:rPr>
-            </w:pPr>
             <w:r>
               <w:rPr>
                 <w:noProof/>
               </w:rPr>
               <w:drawing>
-                <wp:anchor distT="0" distB="0" distL="114300" distR="114300" simplePos="0" relativeHeight="251658240" behindDoc="0" locked="0" layoutInCell="1" allowOverlap="1" wp14:anchorId="140593F6" wp14:editId="3509F8BE">
-                  <wp:simplePos x="0" y="0"/>
-                  <wp:positionH relativeFrom="column">
-                    <wp:posOffset>1084580</wp:posOffset>
-                  </wp:positionH>
-                  <wp:positionV relativeFrom="paragraph">
-                    <wp:posOffset>147955</wp:posOffset>
-                  </wp:positionV>
-                  <wp:extent cx="3657600" cy="2212340"/>
-                  <wp:effectExtent l="0" t="0" r="0" b="0"/>
-                  <wp:wrapNone/>
-                  <wp:docPr id="3" name="Picture 3"/>
+                <wp:inline distT="0" distB="0" distL="0" distR="0" wp14:anchorId="1EFD2ED2" wp14:editId="71F9F53E">
+                  <wp:extent cx="4023360" cy="2423710"/>
+                  <wp:effectExtent l="19050" t="19050" r="15240" b="15240"/>
+                  <wp:docPr id="5" name="Picture 5"/>
                   <wp:cNvGraphicFramePr>
                     <a:graphicFrameLocks xmlns:a="http://schemas.openxmlformats.org/drawingml/2006/main" noChangeAspect="1"/>
                   </wp:cNvGraphicFramePr>
@@ -2293,7 +3291,7 @@
                     <a:graphicData uri="http://schemas.openxmlformats.org/drawingml/2006/picture">
                       <pic:pic xmlns:pic="http://schemas.openxmlformats.org/drawingml/2006/picture">
                         <pic:nvPicPr>
-                          <pic:cNvPr id="0" name="Picture 2"/>
+                          <pic:cNvPr id="0" name="Picture 6"/>
                           <pic:cNvPicPr>
                             <a:picLocks noChangeAspect="1" noChangeArrowheads="1"/>
                           </pic:cNvPicPr>
@@ -2314,1003 +3312,29 @@
                         <pic:spPr bwMode="auto">
                           <a:xfrm>
                             <a:off x="0" y="0"/>
-                            <a:ext cx="3657600" cy="2212340"/>
+                            <a:ext cx="4023360" cy="2423710"/>
                           </a:xfrm>
                           <a:prstGeom prst="rect">
                             <a:avLst/>
                           </a:prstGeom>
                           <a:noFill/>
+                          <a:ln w="3175">
+                            <a:solidFill>
+                              <a:schemeClr val="tx1"/>
+                            </a:solidFill>
+                          </a:ln>
                         </pic:spPr>
                       </pic:pic>
                     </a:graphicData>
                   </a:graphic>
-                  <wp14:sizeRelH relativeFrom="page">
-                    <wp14:pctWidth>0</wp14:pctWidth>
-                  </wp14:sizeRelH>
-                  <wp14:sizeRelV relativeFrom="page">
-                    <wp14:pctHeight>0</wp14:pctHeight>
-                  </wp14:sizeRelV>
-                </wp:anchor>
+                </wp:inline>
               </w:drawing>
-            </w:r>
-            <w:r>
-              <w:rPr>
-                <w:rFonts w:ascii="Calibri" w:eastAsia="Times New Roman" w:hAnsi="Calibri" w:cs="Times New Roman"/>
-                <w:color w:val="000000"/>
-              </w:rPr>
-              <w:t>0.05</w:t>
-            </w:r>
-          </w:p>
-        </w:tc>
-      </w:tr>
-      <w:tr>
-        <w:trPr>
-          <w:trHeight w:val="300"/>
-        </w:trPr>
-        <w:tc>
-          <w:tcPr>
-            <w:tcW w:w="960" w:type="dxa"/>
-            <w:tcBorders>
-              <w:top w:val="nil"/>
-              <w:left w:val="single" w:sz="4" w:space="0" w:color="auto"/>
-              <w:bottom w:val="single" w:sz="4" w:space="0" w:color="auto"/>
-              <w:right w:val="single" w:sz="4" w:space="0" w:color="auto"/>
-            </w:tcBorders>
-            <w:shd w:val="clear" w:color="auto" w:fill="auto"/>
-            <w:noWrap/>
-            <w:vAlign w:val="bottom"/>
-            <w:hideMark/>
-          </w:tcPr>
-          <w:p>
-            <w:pPr>
-              <w:spacing w:after="0" w:line="240" w:lineRule="auto"/>
-              <w:jc w:val="right"/>
-              <w:rPr>
-                <w:rFonts w:ascii="Calibri" w:eastAsia="Times New Roman" w:hAnsi="Calibri" w:cs="Times New Roman"/>
-                <w:color w:val="000000"/>
-              </w:rPr>
-            </w:pPr>
-            <w:r>
-              <w:rPr>
-                <w:rFonts w:ascii="Calibri" w:eastAsia="Times New Roman" w:hAnsi="Calibri" w:cs="Times New Roman"/>
-                <w:color w:val="000000"/>
-              </w:rPr>
-              <w:t>4</w:t>
-            </w:r>
-          </w:p>
-        </w:tc>
-        <w:tc>
-          <w:tcPr>
-            <w:tcW w:w="1260" w:type="dxa"/>
-            <w:tcBorders>
-              <w:top w:val="nil"/>
-              <w:left w:val="nil"/>
-              <w:bottom w:val="single" w:sz="4" w:space="0" w:color="auto"/>
-              <w:right w:val="single" w:sz="4" w:space="0" w:color="auto"/>
-            </w:tcBorders>
-            <w:shd w:val="clear" w:color="auto" w:fill="auto"/>
-            <w:noWrap/>
-            <w:vAlign w:val="bottom"/>
-            <w:hideMark/>
-          </w:tcPr>
-          <w:p>
-            <w:pPr>
-              <w:spacing w:after="0" w:line="240" w:lineRule="auto"/>
-              <w:jc w:val="right"/>
-              <w:rPr>
-                <w:rFonts w:ascii="Calibri" w:eastAsia="Times New Roman" w:hAnsi="Calibri" w:cs="Times New Roman"/>
-                <w:color w:val="000000"/>
-              </w:rPr>
-            </w:pPr>
-            <w:r>
-              <w:rPr>
-                <w:rFonts w:ascii="Calibri" w:eastAsia="Times New Roman" w:hAnsi="Calibri" w:cs="Times New Roman"/>
-                <w:color w:val="000000"/>
-              </w:rPr>
-              <w:t>0.13</w:t>
-            </w:r>
-          </w:p>
-        </w:tc>
-      </w:tr>
-      <w:tr>
-        <w:trPr>
-          <w:trHeight w:val="300"/>
-        </w:trPr>
-        <w:tc>
-          <w:tcPr>
-            <w:tcW w:w="960" w:type="dxa"/>
-            <w:tcBorders>
-              <w:top w:val="nil"/>
-              <w:left w:val="single" w:sz="4" w:space="0" w:color="auto"/>
-              <w:bottom w:val="single" w:sz="4" w:space="0" w:color="auto"/>
-              <w:right w:val="single" w:sz="4" w:space="0" w:color="auto"/>
-            </w:tcBorders>
-            <w:shd w:val="clear" w:color="auto" w:fill="auto"/>
-            <w:noWrap/>
-            <w:vAlign w:val="bottom"/>
-            <w:hideMark/>
-          </w:tcPr>
-          <w:p>
-            <w:pPr>
-              <w:spacing w:after="0" w:line="240" w:lineRule="auto"/>
-              <w:jc w:val="right"/>
-              <w:rPr>
-                <w:rFonts w:ascii="Calibri" w:eastAsia="Times New Roman" w:hAnsi="Calibri" w:cs="Times New Roman"/>
-                <w:color w:val="000000"/>
-              </w:rPr>
-            </w:pPr>
-            <w:r>
-              <w:rPr>
-                <w:rFonts w:ascii="Calibri" w:eastAsia="Times New Roman" w:hAnsi="Calibri" w:cs="Times New Roman"/>
-                <w:color w:val="000000"/>
-              </w:rPr>
-              <w:t>5</w:t>
-            </w:r>
-          </w:p>
-        </w:tc>
-        <w:tc>
-          <w:tcPr>
-            <w:tcW w:w="1260" w:type="dxa"/>
-            <w:tcBorders>
-              <w:top w:val="nil"/>
-              <w:left w:val="nil"/>
-              <w:bottom w:val="single" w:sz="4" w:space="0" w:color="auto"/>
-              <w:right w:val="single" w:sz="4" w:space="0" w:color="auto"/>
-            </w:tcBorders>
-            <w:shd w:val="clear" w:color="auto" w:fill="auto"/>
-            <w:noWrap/>
-            <w:vAlign w:val="bottom"/>
-            <w:hideMark/>
-          </w:tcPr>
-          <w:p>
-            <w:pPr>
-              <w:spacing w:after="0" w:line="240" w:lineRule="auto"/>
-              <w:jc w:val="right"/>
-              <w:rPr>
-                <w:rFonts w:ascii="Calibri" w:eastAsia="Times New Roman" w:hAnsi="Calibri" w:cs="Times New Roman"/>
-                <w:color w:val="000000"/>
-              </w:rPr>
-            </w:pPr>
-            <w:r>
-              <w:rPr>
-                <w:rFonts w:ascii="Calibri" w:eastAsia="Times New Roman" w:hAnsi="Calibri" w:cs="Times New Roman"/>
-                <w:color w:val="000000"/>
-              </w:rPr>
-              <w:t>0.22</w:t>
-            </w:r>
-          </w:p>
-        </w:tc>
-      </w:tr>
-      <w:tr>
-        <w:trPr>
-          <w:trHeight w:val="300"/>
-        </w:trPr>
-        <w:tc>
-          <w:tcPr>
-            <w:tcW w:w="960" w:type="dxa"/>
-            <w:tcBorders>
-              <w:top w:val="nil"/>
-              <w:left w:val="single" w:sz="4" w:space="0" w:color="auto"/>
-              <w:bottom w:val="single" w:sz="4" w:space="0" w:color="auto"/>
-              <w:right w:val="single" w:sz="4" w:space="0" w:color="auto"/>
-            </w:tcBorders>
-            <w:shd w:val="clear" w:color="auto" w:fill="auto"/>
-            <w:noWrap/>
-            <w:vAlign w:val="bottom"/>
-            <w:hideMark/>
-          </w:tcPr>
-          <w:p>
-            <w:pPr>
-              <w:spacing w:after="0" w:line="240" w:lineRule="auto"/>
-              <w:jc w:val="right"/>
-              <w:rPr>
-                <w:rFonts w:ascii="Calibri" w:eastAsia="Times New Roman" w:hAnsi="Calibri" w:cs="Times New Roman"/>
-                <w:color w:val="000000"/>
-              </w:rPr>
-            </w:pPr>
-            <w:r>
-              <w:rPr>
-                <w:rFonts w:ascii="Calibri" w:eastAsia="Times New Roman" w:hAnsi="Calibri" w:cs="Times New Roman"/>
-                <w:color w:val="000000"/>
-              </w:rPr>
-              <w:t>6</w:t>
-            </w:r>
-          </w:p>
-        </w:tc>
-        <w:tc>
-          <w:tcPr>
-            <w:tcW w:w="1260" w:type="dxa"/>
-            <w:tcBorders>
-              <w:top w:val="nil"/>
-              <w:left w:val="nil"/>
-              <w:bottom w:val="single" w:sz="4" w:space="0" w:color="auto"/>
-              <w:right w:val="single" w:sz="4" w:space="0" w:color="auto"/>
-            </w:tcBorders>
-            <w:shd w:val="clear" w:color="auto" w:fill="auto"/>
-            <w:noWrap/>
-            <w:vAlign w:val="bottom"/>
-            <w:hideMark/>
-          </w:tcPr>
-          <w:p>
-            <w:pPr>
-              <w:spacing w:after="0" w:line="240" w:lineRule="auto"/>
-              <w:jc w:val="right"/>
-              <w:rPr>
-                <w:rFonts w:ascii="Calibri" w:eastAsia="Times New Roman" w:hAnsi="Calibri" w:cs="Times New Roman"/>
-                <w:color w:val="000000"/>
-              </w:rPr>
-            </w:pPr>
-            <w:r>
-              <w:rPr>
-                <w:rFonts w:ascii="Calibri" w:eastAsia="Times New Roman" w:hAnsi="Calibri" w:cs="Times New Roman"/>
-                <w:color w:val="000000"/>
-              </w:rPr>
-              <w:t>0.41</w:t>
-            </w:r>
-          </w:p>
-        </w:tc>
-      </w:tr>
-      <w:tr>
-        <w:trPr>
-          <w:trHeight w:val="300"/>
-        </w:trPr>
-        <w:tc>
-          <w:tcPr>
-            <w:tcW w:w="960" w:type="dxa"/>
-            <w:tcBorders>
-              <w:top w:val="nil"/>
-              <w:left w:val="single" w:sz="4" w:space="0" w:color="auto"/>
-              <w:bottom w:val="single" w:sz="4" w:space="0" w:color="auto"/>
-              <w:right w:val="single" w:sz="4" w:space="0" w:color="auto"/>
-            </w:tcBorders>
-            <w:shd w:val="clear" w:color="auto" w:fill="auto"/>
-            <w:noWrap/>
-            <w:vAlign w:val="bottom"/>
-            <w:hideMark/>
-          </w:tcPr>
-          <w:p>
-            <w:pPr>
-              <w:spacing w:after="0" w:line="240" w:lineRule="auto"/>
-              <w:jc w:val="right"/>
-              <w:rPr>
-                <w:rFonts w:ascii="Calibri" w:eastAsia="Times New Roman" w:hAnsi="Calibri" w:cs="Times New Roman"/>
-                <w:color w:val="000000"/>
-              </w:rPr>
-            </w:pPr>
-            <w:r>
-              <w:rPr>
-                <w:rFonts w:ascii="Calibri" w:eastAsia="Times New Roman" w:hAnsi="Calibri" w:cs="Times New Roman"/>
-                <w:color w:val="000000"/>
-              </w:rPr>
-              <w:t>7</w:t>
-            </w:r>
-          </w:p>
-        </w:tc>
-        <w:tc>
-          <w:tcPr>
-            <w:tcW w:w="1260" w:type="dxa"/>
-            <w:tcBorders>
-              <w:top w:val="nil"/>
-              <w:left w:val="nil"/>
-              <w:bottom w:val="single" w:sz="4" w:space="0" w:color="auto"/>
-              <w:right w:val="single" w:sz="4" w:space="0" w:color="auto"/>
-            </w:tcBorders>
-            <w:shd w:val="clear" w:color="auto" w:fill="auto"/>
-            <w:noWrap/>
-            <w:vAlign w:val="bottom"/>
-            <w:hideMark/>
-          </w:tcPr>
-          <w:p>
-            <w:pPr>
-              <w:spacing w:after="0" w:line="240" w:lineRule="auto"/>
-              <w:jc w:val="right"/>
-              <w:rPr>
-                <w:rFonts w:ascii="Calibri" w:eastAsia="Times New Roman" w:hAnsi="Calibri" w:cs="Times New Roman"/>
-                <w:color w:val="000000"/>
-              </w:rPr>
-            </w:pPr>
-            <w:r>
-              <w:rPr>
-                <w:rFonts w:ascii="Calibri" w:eastAsia="Times New Roman" w:hAnsi="Calibri" w:cs="Times New Roman"/>
-                <w:color w:val="000000"/>
-              </w:rPr>
-              <w:t>0.53</w:t>
-            </w:r>
-          </w:p>
-        </w:tc>
-      </w:tr>
-      <w:tr>
-        <w:trPr>
-          <w:trHeight w:val="300"/>
-        </w:trPr>
-        <w:tc>
-          <w:tcPr>
-            <w:tcW w:w="960" w:type="dxa"/>
-            <w:tcBorders>
-              <w:top w:val="nil"/>
-              <w:left w:val="single" w:sz="4" w:space="0" w:color="auto"/>
-              <w:bottom w:val="single" w:sz="4" w:space="0" w:color="auto"/>
-              <w:right w:val="single" w:sz="4" w:space="0" w:color="auto"/>
-            </w:tcBorders>
-            <w:shd w:val="clear" w:color="auto" w:fill="auto"/>
-            <w:noWrap/>
-            <w:vAlign w:val="bottom"/>
-            <w:hideMark/>
-          </w:tcPr>
-          <w:p>
-            <w:pPr>
-              <w:spacing w:after="0" w:line="240" w:lineRule="auto"/>
-              <w:jc w:val="right"/>
-              <w:rPr>
-                <w:rFonts w:ascii="Calibri" w:eastAsia="Times New Roman" w:hAnsi="Calibri" w:cs="Times New Roman"/>
-                <w:color w:val="000000"/>
-              </w:rPr>
-            </w:pPr>
-            <w:r>
-              <w:rPr>
-                <w:rFonts w:ascii="Calibri" w:eastAsia="Times New Roman" w:hAnsi="Calibri" w:cs="Times New Roman"/>
-                <w:color w:val="000000"/>
-              </w:rPr>
-              <w:t>8</w:t>
-            </w:r>
-          </w:p>
-        </w:tc>
-        <w:tc>
-          <w:tcPr>
-            <w:tcW w:w="1260" w:type="dxa"/>
-            <w:tcBorders>
-              <w:top w:val="nil"/>
-              <w:left w:val="nil"/>
-              <w:bottom w:val="single" w:sz="4" w:space="0" w:color="auto"/>
-              <w:right w:val="single" w:sz="4" w:space="0" w:color="auto"/>
-            </w:tcBorders>
-            <w:shd w:val="clear" w:color="auto" w:fill="auto"/>
-            <w:noWrap/>
-            <w:vAlign w:val="bottom"/>
-            <w:hideMark/>
-          </w:tcPr>
-          <w:p>
-            <w:pPr>
-              <w:spacing w:after="0" w:line="240" w:lineRule="auto"/>
-              <w:jc w:val="right"/>
-              <w:rPr>
-                <w:rFonts w:ascii="Calibri" w:eastAsia="Times New Roman" w:hAnsi="Calibri" w:cs="Times New Roman"/>
-                <w:color w:val="000000"/>
-              </w:rPr>
-            </w:pPr>
-            <w:r>
-              <w:rPr>
-                <w:rFonts w:ascii="Calibri" w:eastAsia="Times New Roman" w:hAnsi="Calibri" w:cs="Times New Roman"/>
-                <w:color w:val="000000"/>
-              </w:rPr>
-              <w:t>0.70</w:t>
-            </w:r>
-          </w:p>
-        </w:tc>
-      </w:tr>
-      <w:tr>
-        <w:trPr>
-          <w:trHeight w:val="300"/>
-        </w:trPr>
-        <w:tc>
-          <w:tcPr>
-            <w:tcW w:w="960" w:type="dxa"/>
-            <w:tcBorders>
-              <w:top w:val="nil"/>
-              <w:left w:val="single" w:sz="4" w:space="0" w:color="auto"/>
-              <w:bottom w:val="single" w:sz="4" w:space="0" w:color="auto"/>
-              <w:right w:val="single" w:sz="4" w:space="0" w:color="auto"/>
-            </w:tcBorders>
-            <w:shd w:val="clear" w:color="auto" w:fill="auto"/>
-            <w:noWrap/>
-            <w:vAlign w:val="bottom"/>
-            <w:hideMark/>
-          </w:tcPr>
-          <w:p>
-            <w:pPr>
-              <w:spacing w:after="0" w:line="240" w:lineRule="auto"/>
-              <w:jc w:val="right"/>
-              <w:rPr>
-                <w:rFonts w:ascii="Calibri" w:eastAsia="Times New Roman" w:hAnsi="Calibri" w:cs="Times New Roman"/>
-                <w:color w:val="000000"/>
-              </w:rPr>
-            </w:pPr>
-            <w:r>
-              <w:rPr>
-                <w:rFonts w:ascii="Calibri" w:eastAsia="Times New Roman" w:hAnsi="Calibri" w:cs="Times New Roman"/>
-                <w:color w:val="000000"/>
-              </w:rPr>
-              <w:t>9</w:t>
-            </w:r>
-          </w:p>
-        </w:tc>
-        <w:tc>
-          <w:tcPr>
-            <w:tcW w:w="1260" w:type="dxa"/>
-            <w:tcBorders>
-              <w:top w:val="nil"/>
-              <w:left w:val="nil"/>
-              <w:bottom w:val="single" w:sz="4" w:space="0" w:color="auto"/>
-              <w:right w:val="single" w:sz="4" w:space="0" w:color="auto"/>
-            </w:tcBorders>
-            <w:shd w:val="clear" w:color="auto" w:fill="auto"/>
-            <w:noWrap/>
-            <w:vAlign w:val="bottom"/>
-            <w:hideMark/>
-          </w:tcPr>
-          <w:p>
-            <w:pPr>
-              <w:spacing w:after="0" w:line="240" w:lineRule="auto"/>
-              <w:jc w:val="right"/>
-              <w:rPr>
-                <w:rFonts w:ascii="Calibri" w:eastAsia="Times New Roman" w:hAnsi="Calibri" w:cs="Times New Roman"/>
-                <w:color w:val="000000"/>
-              </w:rPr>
-            </w:pPr>
-            <w:r>
-              <w:rPr>
-                <w:rFonts w:ascii="Calibri" w:eastAsia="Times New Roman" w:hAnsi="Calibri" w:cs="Times New Roman"/>
-                <w:color w:val="000000"/>
-              </w:rPr>
-              <w:t>0.86</w:t>
-            </w:r>
-          </w:p>
-        </w:tc>
-      </w:tr>
-      <w:tr>
-        <w:trPr>
-          <w:trHeight w:val="300"/>
-        </w:trPr>
-        <w:tc>
-          <w:tcPr>
-            <w:tcW w:w="960" w:type="dxa"/>
-            <w:tcBorders>
-              <w:top w:val="nil"/>
-              <w:left w:val="single" w:sz="4" w:space="0" w:color="auto"/>
-              <w:bottom w:val="single" w:sz="4" w:space="0" w:color="auto"/>
-              <w:right w:val="single" w:sz="4" w:space="0" w:color="auto"/>
-            </w:tcBorders>
-            <w:shd w:val="clear" w:color="auto" w:fill="auto"/>
-            <w:noWrap/>
-            <w:vAlign w:val="bottom"/>
-            <w:hideMark/>
-          </w:tcPr>
-          <w:p>
-            <w:pPr>
-              <w:spacing w:after="0" w:line="240" w:lineRule="auto"/>
-              <w:jc w:val="right"/>
-              <w:rPr>
-                <w:rFonts w:ascii="Calibri" w:eastAsia="Times New Roman" w:hAnsi="Calibri" w:cs="Times New Roman"/>
-                <w:color w:val="000000"/>
-              </w:rPr>
-            </w:pPr>
-            <w:r>
-              <w:rPr>
-                <w:rFonts w:ascii="Calibri" w:eastAsia="Times New Roman" w:hAnsi="Calibri" w:cs="Times New Roman"/>
-                <w:color w:val="000000"/>
-              </w:rPr>
-              <w:t>10</w:t>
-            </w:r>
-          </w:p>
-        </w:tc>
-        <w:tc>
-          <w:tcPr>
-            <w:tcW w:w="1260" w:type="dxa"/>
-            <w:tcBorders>
-              <w:top w:val="nil"/>
-              <w:left w:val="nil"/>
-              <w:bottom w:val="single" w:sz="4" w:space="0" w:color="auto"/>
-              <w:right w:val="single" w:sz="4" w:space="0" w:color="auto"/>
-            </w:tcBorders>
-            <w:shd w:val="clear" w:color="auto" w:fill="auto"/>
-            <w:noWrap/>
-            <w:vAlign w:val="bottom"/>
-            <w:hideMark/>
-          </w:tcPr>
-          <w:p>
-            <w:pPr>
-              <w:spacing w:after="0" w:line="240" w:lineRule="auto"/>
-              <w:jc w:val="right"/>
-              <w:rPr>
-                <w:rFonts w:ascii="Calibri" w:eastAsia="Times New Roman" w:hAnsi="Calibri" w:cs="Times New Roman"/>
-                <w:color w:val="000000"/>
-              </w:rPr>
-            </w:pPr>
-            <w:r>
-              <w:rPr>
-                <w:rFonts w:ascii="Calibri" w:eastAsia="Times New Roman" w:hAnsi="Calibri" w:cs="Times New Roman"/>
-                <w:color w:val="000000"/>
-              </w:rPr>
-              <w:t>0.90</w:t>
-            </w:r>
-          </w:p>
-        </w:tc>
-      </w:tr>
-      <w:tr>
-        <w:trPr>
-          <w:trHeight w:val="300"/>
-        </w:trPr>
-        <w:tc>
-          <w:tcPr>
-            <w:tcW w:w="960" w:type="dxa"/>
-            <w:tcBorders>
-              <w:top w:val="nil"/>
-              <w:left w:val="single" w:sz="4" w:space="0" w:color="auto"/>
-              <w:bottom w:val="single" w:sz="4" w:space="0" w:color="auto"/>
-              <w:right w:val="single" w:sz="4" w:space="0" w:color="auto"/>
-            </w:tcBorders>
-            <w:shd w:val="clear" w:color="auto" w:fill="auto"/>
-            <w:noWrap/>
-            <w:vAlign w:val="bottom"/>
-            <w:hideMark/>
-          </w:tcPr>
-          <w:p>
-            <w:pPr>
-              <w:spacing w:after="0" w:line="240" w:lineRule="auto"/>
-              <w:jc w:val="right"/>
-              <w:rPr>
-                <w:rFonts w:ascii="Calibri" w:eastAsia="Times New Roman" w:hAnsi="Calibri" w:cs="Times New Roman"/>
-                <w:color w:val="000000"/>
-              </w:rPr>
-            </w:pPr>
-            <w:r>
-              <w:rPr>
-                <w:rFonts w:ascii="Calibri" w:eastAsia="Times New Roman" w:hAnsi="Calibri" w:cs="Times New Roman"/>
-                <w:color w:val="000000"/>
-              </w:rPr>
-              <w:t>11</w:t>
-            </w:r>
-          </w:p>
-        </w:tc>
-        <w:tc>
-          <w:tcPr>
-            <w:tcW w:w="1260" w:type="dxa"/>
-            <w:tcBorders>
-              <w:top w:val="nil"/>
-              <w:left w:val="nil"/>
-              <w:bottom w:val="single" w:sz="4" w:space="0" w:color="auto"/>
-              <w:right w:val="single" w:sz="4" w:space="0" w:color="auto"/>
-            </w:tcBorders>
-            <w:shd w:val="clear" w:color="auto" w:fill="auto"/>
-            <w:noWrap/>
-            <w:vAlign w:val="bottom"/>
-            <w:hideMark/>
-          </w:tcPr>
-          <w:p>
-            <w:pPr>
-              <w:spacing w:after="0" w:line="240" w:lineRule="auto"/>
-              <w:jc w:val="right"/>
-              <w:rPr>
-                <w:rFonts w:ascii="Calibri" w:eastAsia="Times New Roman" w:hAnsi="Calibri" w:cs="Times New Roman"/>
-                <w:color w:val="000000"/>
-              </w:rPr>
-            </w:pPr>
-            <w:r>
-              <w:rPr>
-                <w:rFonts w:ascii="Calibri" w:eastAsia="Times New Roman" w:hAnsi="Calibri" w:cs="Times New Roman"/>
-                <w:color w:val="000000"/>
-              </w:rPr>
-              <w:t>0.97</w:t>
-            </w:r>
-          </w:p>
-        </w:tc>
-      </w:tr>
-      <w:tr>
-        <w:trPr>
-          <w:trHeight w:val="300"/>
-        </w:trPr>
-        <w:tc>
-          <w:tcPr>
-            <w:tcW w:w="960" w:type="dxa"/>
-            <w:tcBorders>
-              <w:top w:val="nil"/>
-              <w:left w:val="single" w:sz="4" w:space="0" w:color="auto"/>
-              <w:bottom w:val="single" w:sz="4" w:space="0" w:color="auto"/>
-              <w:right w:val="single" w:sz="4" w:space="0" w:color="auto"/>
-            </w:tcBorders>
-            <w:shd w:val="clear" w:color="auto" w:fill="auto"/>
-            <w:noWrap/>
-            <w:vAlign w:val="bottom"/>
-            <w:hideMark/>
-          </w:tcPr>
-          <w:p>
-            <w:pPr>
-              <w:spacing w:after="0" w:line="240" w:lineRule="auto"/>
-              <w:jc w:val="right"/>
-              <w:rPr>
-                <w:rFonts w:ascii="Calibri" w:eastAsia="Times New Roman" w:hAnsi="Calibri" w:cs="Times New Roman"/>
-                <w:color w:val="000000"/>
-              </w:rPr>
-            </w:pPr>
-            <w:r>
-              <w:rPr>
-                <w:rFonts w:ascii="Calibri" w:eastAsia="Times New Roman" w:hAnsi="Calibri" w:cs="Times New Roman"/>
-                <w:color w:val="000000"/>
-              </w:rPr>
-              <w:t>12</w:t>
-            </w:r>
-          </w:p>
-        </w:tc>
-        <w:tc>
-          <w:tcPr>
-            <w:tcW w:w="1260" w:type="dxa"/>
-            <w:tcBorders>
-              <w:top w:val="nil"/>
-              <w:left w:val="nil"/>
-              <w:bottom w:val="single" w:sz="4" w:space="0" w:color="auto"/>
-              <w:right w:val="single" w:sz="4" w:space="0" w:color="auto"/>
-            </w:tcBorders>
-            <w:shd w:val="clear" w:color="auto" w:fill="auto"/>
-            <w:noWrap/>
-            <w:vAlign w:val="bottom"/>
-            <w:hideMark/>
-          </w:tcPr>
-          <w:p>
-            <w:pPr>
-              <w:spacing w:after="0" w:line="240" w:lineRule="auto"/>
-              <w:jc w:val="right"/>
-              <w:rPr>
-                <w:rFonts w:ascii="Calibri" w:eastAsia="Times New Roman" w:hAnsi="Calibri" w:cs="Times New Roman"/>
-                <w:color w:val="000000"/>
-              </w:rPr>
-            </w:pPr>
-            <w:r>
-              <w:rPr>
-                <w:rFonts w:ascii="Calibri" w:eastAsia="Times New Roman" w:hAnsi="Calibri" w:cs="Times New Roman"/>
-                <w:color w:val="000000"/>
-              </w:rPr>
-              <w:t>0.84</w:t>
-            </w:r>
-          </w:p>
-        </w:tc>
-      </w:tr>
-      <w:tr>
-        <w:trPr>
-          <w:trHeight w:val="300"/>
-        </w:trPr>
-        <w:tc>
-          <w:tcPr>
-            <w:tcW w:w="960" w:type="dxa"/>
-            <w:tcBorders>
-              <w:top w:val="nil"/>
-              <w:left w:val="single" w:sz="4" w:space="0" w:color="auto"/>
-              <w:bottom w:val="single" w:sz="4" w:space="0" w:color="auto"/>
-              <w:right w:val="single" w:sz="4" w:space="0" w:color="auto"/>
-            </w:tcBorders>
-            <w:shd w:val="clear" w:color="auto" w:fill="auto"/>
-            <w:noWrap/>
-            <w:vAlign w:val="bottom"/>
-            <w:hideMark/>
-          </w:tcPr>
-          <w:p>
-            <w:pPr>
-              <w:spacing w:after="0" w:line="240" w:lineRule="auto"/>
-              <w:jc w:val="right"/>
-              <w:rPr>
-                <w:rFonts w:ascii="Calibri" w:eastAsia="Times New Roman" w:hAnsi="Calibri" w:cs="Times New Roman"/>
-                <w:color w:val="000000"/>
-              </w:rPr>
-            </w:pPr>
-            <w:r>
-              <w:rPr>
-                <w:rFonts w:ascii="Calibri" w:eastAsia="Times New Roman" w:hAnsi="Calibri" w:cs="Times New Roman"/>
-                <w:color w:val="000000"/>
-              </w:rPr>
-              <w:t>13</w:t>
-            </w:r>
-          </w:p>
-        </w:tc>
-        <w:tc>
-          <w:tcPr>
-            <w:tcW w:w="1260" w:type="dxa"/>
-            <w:tcBorders>
-              <w:top w:val="nil"/>
-              <w:left w:val="nil"/>
-              <w:bottom w:val="single" w:sz="4" w:space="0" w:color="auto"/>
-              <w:right w:val="single" w:sz="4" w:space="0" w:color="auto"/>
-            </w:tcBorders>
-            <w:shd w:val="clear" w:color="auto" w:fill="auto"/>
-            <w:noWrap/>
-            <w:vAlign w:val="bottom"/>
-            <w:hideMark/>
-          </w:tcPr>
-          <w:p>
-            <w:pPr>
-              <w:spacing w:after="0" w:line="240" w:lineRule="auto"/>
-              <w:jc w:val="right"/>
-              <w:rPr>
-                <w:rFonts w:ascii="Calibri" w:eastAsia="Times New Roman" w:hAnsi="Calibri" w:cs="Times New Roman"/>
-                <w:color w:val="000000"/>
-              </w:rPr>
-            </w:pPr>
-            <w:r>
-              <w:rPr>
-                <w:rFonts w:ascii="Calibri" w:eastAsia="Times New Roman" w:hAnsi="Calibri" w:cs="Times New Roman"/>
-                <w:color w:val="000000"/>
-              </w:rPr>
-              <w:t>0.77</w:t>
-            </w:r>
-          </w:p>
-        </w:tc>
-      </w:tr>
-      <w:tr>
-        <w:trPr>
-          <w:trHeight w:val="300"/>
-        </w:trPr>
-        <w:tc>
-          <w:tcPr>
-            <w:tcW w:w="960" w:type="dxa"/>
-            <w:tcBorders>
-              <w:top w:val="nil"/>
-              <w:left w:val="single" w:sz="4" w:space="0" w:color="auto"/>
-              <w:bottom w:val="single" w:sz="4" w:space="0" w:color="auto"/>
-              <w:right w:val="single" w:sz="4" w:space="0" w:color="auto"/>
-            </w:tcBorders>
-            <w:shd w:val="clear" w:color="auto" w:fill="auto"/>
-            <w:noWrap/>
-            <w:vAlign w:val="bottom"/>
-            <w:hideMark/>
-          </w:tcPr>
-          <w:p>
-            <w:pPr>
-              <w:spacing w:after="0" w:line="240" w:lineRule="auto"/>
-              <w:jc w:val="right"/>
-              <w:rPr>
-                <w:rFonts w:ascii="Calibri" w:eastAsia="Times New Roman" w:hAnsi="Calibri" w:cs="Times New Roman"/>
-                <w:color w:val="000000"/>
-              </w:rPr>
-            </w:pPr>
-            <w:r>
-              <w:rPr>
-                <w:rFonts w:ascii="Calibri" w:eastAsia="Times New Roman" w:hAnsi="Calibri" w:cs="Times New Roman"/>
-                <w:color w:val="000000"/>
-              </w:rPr>
-              <w:t>14</w:t>
-            </w:r>
-          </w:p>
-        </w:tc>
-        <w:tc>
-          <w:tcPr>
-            <w:tcW w:w="1260" w:type="dxa"/>
-            <w:tcBorders>
-              <w:top w:val="nil"/>
-              <w:left w:val="nil"/>
-              <w:bottom w:val="single" w:sz="4" w:space="0" w:color="auto"/>
-              <w:right w:val="single" w:sz="4" w:space="0" w:color="auto"/>
-            </w:tcBorders>
-            <w:shd w:val="clear" w:color="auto" w:fill="auto"/>
-            <w:noWrap/>
-            <w:vAlign w:val="bottom"/>
-            <w:hideMark/>
-          </w:tcPr>
-          <w:p>
-            <w:pPr>
-              <w:spacing w:after="0" w:line="240" w:lineRule="auto"/>
-              <w:jc w:val="right"/>
-              <w:rPr>
-                <w:rFonts w:ascii="Calibri" w:eastAsia="Times New Roman" w:hAnsi="Calibri" w:cs="Times New Roman"/>
-                <w:color w:val="000000"/>
-              </w:rPr>
-            </w:pPr>
-            <w:r>
-              <w:rPr>
-                <w:rFonts w:ascii="Calibri" w:eastAsia="Times New Roman" w:hAnsi="Calibri" w:cs="Times New Roman"/>
-                <w:color w:val="000000"/>
-              </w:rPr>
-              <w:t>0.53</w:t>
-            </w:r>
-          </w:p>
-        </w:tc>
-      </w:tr>
-      <w:tr>
-        <w:trPr>
-          <w:trHeight w:val="300"/>
-        </w:trPr>
-        <w:tc>
-          <w:tcPr>
-            <w:tcW w:w="960" w:type="dxa"/>
-            <w:tcBorders>
-              <w:top w:val="nil"/>
-              <w:left w:val="single" w:sz="4" w:space="0" w:color="auto"/>
-              <w:bottom w:val="single" w:sz="4" w:space="0" w:color="auto"/>
-              <w:right w:val="single" w:sz="4" w:space="0" w:color="auto"/>
-            </w:tcBorders>
-            <w:shd w:val="clear" w:color="auto" w:fill="auto"/>
-            <w:noWrap/>
-            <w:vAlign w:val="bottom"/>
-            <w:hideMark/>
-          </w:tcPr>
-          <w:p>
-            <w:pPr>
-              <w:spacing w:after="0" w:line="240" w:lineRule="auto"/>
-              <w:jc w:val="right"/>
-              <w:rPr>
-                <w:rFonts w:ascii="Calibri" w:eastAsia="Times New Roman" w:hAnsi="Calibri" w:cs="Times New Roman"/>
-                <w:color w:val="000000"/>
-              </w:rPr>
-            </w:pPr>
-            <w:r>
-              <w:rPr>
-                <w:rFonts w:ascii="Calibri" w:eastAsia="Times New Roman" w:hAnsi="Calibri" w:cs="Times New Roman"/>
-                <w:color w:val="000000"/>
-              </w:rPr>
-              <w:t>15</w:t>
-            </w:r>
-          </w:p>
-        </w:tc>
-        <w:tc>
-          <w:tcPr>
-            <w:tcW w:w="1260" w:type="dxa"/>
-            <w:tcBorders>
-              <w:top w:val="nil"/>
-              <w:left w:val="nil"/>
-              <w:bottom w:val="single" w:sz="4" w:space="0" w:color="auto"/>
-              <w:right w:val="single" w:sz="4" w:space="0" w:color="auto"/>
-            </w:tcBorders>
-            <w:shd w:val="clear" w:color="auto" w:fill="auto"/>
-            <w:noWrap/>
-            <w:vAlign w:val="bottom"/>
-            <w:hideMark/>
-          </w:tcPr>
-          <w:p>
-            <w:pPr>
-              <w:spacing w:after="0" w:line="240" w:lineRule="auto"/>
-              <w:jc w:val="right"/>
-              <w:rPr>
-                <w:rFonts w:ascii="Calibri" w:eastAsia="Times New Roman" w:hAnsi="Calibri" w:cs="Times New Roman"/>
-                <w:color w:val="000000"/>
-              </w:rPr>
-            </w:pPr>
-            <w:r>
-              <w:rPr>
-                <w:rFonts w:ascii="Calibri" w:eastAsia="Times New Roman" w:hAnsi="Calibri" w:cs="Times New Roman"/>
-                <w:color w:val="000000"/>
-              </w:rPr>
-              <w:t>0.38</w:t>
-            </w:r>
-          </w:p>
-        </w:tc>
-      </w:tr>
-      <w:tr>
-        <w:trPr>
-          <w:trHeight w:val="300"/>
-        </w:trPr>
-        <w:tc>
-          <w:tcPr>
-            <w:tcW w:w="960" w:type="dxa"/>
-            <w:tcBorders>
-              <w:top w:val="nil"/>
-              <w:left w:val="single" w:sz="4" w:space="0" w:color="auto"/>
-              <w:bottom w:val="single" w:sz="4" w:space="0" w:color="auto"/>
-              <w:right w:val="single" w:sz="4" w:space="0" w:color="auto"/>
-            </w:tcBorders>
-            <w:shd w:val="clear" w:color="auto" w:fill="auto"/>
-            <w:noWrap/>
-            <w:vAlign w:val="bottom"/>
-            <w:hideMark/>
-          </w:tcPr>
-          <w:p>
-            <w:pPr>
-              <w:spacing w:after="0" w:line="240" w:lineRule="auto"/>
-              <w:jc w:val="right"/>
-              <w:rPr>
-                <w:rFonts w:ascii="Calibri" w:eastAsia="Times New Roman" w:hAnsi="Calibri" w:cs="Times New Roman"/>
-                <w:color w:val="000000"/>
-              </w:rPr>
-            </w:pPr>
-            <w:r>
-              <w:rPr>
-                <w:rFonts w:ascii="Calibri" w:eastAsia="Times New Roman" w:hAnsi="Calibri" w:cs="Times New Roman"/>
-                <w:color w:val="000000"/>
-              </w:rPr>
-              <w:t>16</w:t>
-            </w:r>
-          </w:p>
-        </w:tc>
-        <w:tc>
-          <w:tcPr>
-            <w:tcW w:w="1260" w:type="dxa"/>
-            <w:tcBorders>
-              <w:top w:val="nil"/>
-              <w:left w:val="nil"/>
-              <w:bottom w:val="single" w:sz="4" w:space="0" w:color="auto"/>
-              <w:right w:val="single" w:sz="4" w:space="0" w:color="auto"/>
-            </w:tcBorders>
-            <w:shd w:val="clear" w:color="auto" w:fill="auto"/>
-            <w:noWrap/>
-            <w:vAlign w:val="bottom"/>
-            <w:hideMark/>
-          </w:tcPr>
-          <w:p>
-            <w:pPr>
-              <w:spacing w:after="0" w:line="240" w:lineRule="auto"/>
-              <w:jc w:val="right"/>
-              <w:rPr>
-                <w:rFonts w:ascii="Calibri" w:eastAsia="Times New Roman" w:hAnsi="Calibri" w:cs="Times New Roman"/>
-                <w:color w:val="000000"/>
-              </w:rPr>
-            </w:pPr>
-            <w:r>
-              <w:rPr>
-                <w:rFonts w:ascii="Calibri" w:eastAsia="Times New Roman" w:hAnsi="Calibri" w:cs="Times New Roman"/>
-                <w:color w:val="000000"/>
-              </w:rPr>
-              <w:t>0.32</w:t>
-            </w:r>
-          </w:p>
-        </w:tc>
-      </w:tr>
-      <w:tr>
-        <w:trPr>
-          <w:trHeight w:val="300"/>
-        </w:trPr>
-        <w:tc>
-          <w:tcPr>
-            <w:tcW w:w="960" w:type="dxa"/>
-            <w:tcBorders>
-              <w:top w:val="nil"/>
-              <w:left w:val="single" w:sz="4" w:space="0" w:color="auto"/>
-              <w:bottom w:val="single" w:sz="4" w:space="0" w:color="auto"/>
-              <w:right w:val="single" w:sz="4" w:space="0" w:color="auto"/>
-            </w:tcBorders>
-            <w:shd w:val="clear" w:color="auto" w:fill="auto"/>
-            <w:noWrap/>
-            <w:vAlign w:val="bottom"/>
-            <w:hideMark/>
-          </w:tcPr>
-          <w:p>
-            <w:pPr>
-              <w:spacing w:after="0" w:line="240" w:lineRule="auto"/>
-              <w:jc w:val="right"/>
-              <w:rPr>
-                <w:rFonts w:ascii="Calibri" w:eastAsia="Times New Roman" w:hAnsi="Calibri" w:cs="Times New Roman"/>
-                <w:color w:val="000000"/>
-              </w:rPr>
-            </w:pPr>
-            <w:r>
-              <w:rPr>
-                <w:rFonts w:ascii="Calibri" w:eastAsia="Times New Roman" w:hAnsi="Calibri" w:cs="Times New Roman"/>
-                <w:color w:val="000000"/>
-              </w:rPr>
-              <w:t>17</w:t>
-            </w:r>
-          </w:p>
-        </w:tc>
-        <w:tc>
-          <w:tcPr>
-            <w:tcW w:w="1260" w:type="dxa"/>
-            <w:tcBorders>
-              <w:top w:val="nil"/>
-              <w:left w:val="nil"/>
-              <w:bottom w:val="single" w:sz="4" w:space="0" w:color="auto"/>
-              <w:right w:val="single" w:sz="4" w:space="0" w:color="auto"/>
-            </w:tcBorders>
-            <w:shd w:val="clear" w:color="auto" w:fill="auto"/>
-            <w:noWrap/>
-            <w:vAlign w:val="bottom"/>
-            <w:hideMark/>
-          </w:tcPr>
-          <w:p>
-            <w:pPr>
-              <w:keepNext/>
-              <w:spacing w:after="0" w:line="240" w:lineRule="auto"/>
-              <w:jc w:val="right"/>
-              <w:rPr>
-                <w:rFonts w:ascii="Calibri" w:eastAsia="Times New Roman" w:hAnsi="Calibri" w:cs="Times New Roman"/>
-                <w:color w:val="000000"/>
-              </w:rPr>
-            </w:pPr>
-            <w:r>
-              <w:rPr>
-                <w:rFonts w:ascii="Calibri" w:eastAsia="Times New Roman" w:hAnsi="Calibri" w:cs="Times New Roman"/>
-                <w:color w:val="000000"/>
-              </w:rPr>
-              <w:t>0.30</w:t>
             </w:r>
           </w:p>
         </w:tc>
       </w:tr>
     </w:tbl>
+    <w:p/>
     <w:p>
       <w:pPr>
         <w:pStyle w:val="Caption"/>
@@ -3319,24 +3343,14 @@
       <w:r>
         <w:t xml:space="preserve">Figure </w:t>
       </w:r>
-      <w:r>
-        <w:fldChar w:fldCharType="begin"/>
-      </w:r>
-      <w:r>
-        <w:instrText xml:space="preserve"> SEQ Figure \* ARABIC </w:instrText>
-      </w:r>
-      <w:r>
-        <w:fldChar w:fldCharType="separate"/>
-      </w:r>
-      <w:r>
-        <w:rPr>
-          <w:noProof/>
-        </w:rPr>
-        <w:t>1</w:t>
-      </w:r>
-      <w:r>
-        <w:fldChar w:fldCharType="end"/>
-      </w:r>
+      <w:fldSimple w:instr=" SEQ Figure \* ARABIC ">
+        <w:r>
+          <w:rPr>
+            <w:noProof/>
+          </w:rPr>
+          <w:t>1</w:t>
+        </w:r>
+      </w:fldSimple>
       <w:r>
         <w:t xml:space="preserve"> – Sample WEC RCW Curve from </w:t>
       </w:r>
@@ -3351,18 +3365,16 @@
       <w:pPr>
         <w:pStyle w:val="Heading2"/>
       </w:pPr>
-      <w:bookmarkStart w:id="8" w:name="_GoBack"/>
-      <w:bookmarkEnd w:id="8"/>
     </w:p>
     <w:p>
       <w:pPr>
         <w:pStyle w:val="Heading2"/>
       </w:pPr>
-      <w:bookmarkStart w:id="9" w:name="_Toc386199291"/>
+      <w:bookmarkStart w:id="8" w:name="_Toc386199291"/>
       <w:r>
         <w:t>Wave Period</w:t>
       </w:r>
-      <w:bookmarkEnd w:id="9"/>
+      <w:bookmarkEnd w:id="8"/>
       <w:r>
         <w:t>s</w:t>
       </w:r>
@@ -3394,11 +3406,11 @@
       <w:pPr>
         <w:pStyle w:val="Heading2"/>
       </w:pPr>
-      <w:bookmarkStart w:id="10" w:name="_Toc386199292"/>
+      <w:bookmarkStart w:id="9" w:name="_Toc386199292"/>
       <w:r>
         <w:t>Relative Capture Width</w:t>
       </w:r>
-      <w:bookmarkEnd w:id="10"/>
+      <w:bookmarkEnd w:id="9"/>
     </w:p>
     <w:p>
       <w:r>
@@ -3421,7 +3433,7 @@
       <w:pPr>
         <w:pStyle w:val="Heading2"/>
       </w:pPr>
-      <w:bookmarkStart w:id="11" w:name="_Toc386199293"/>
+      <w:bookmarkStart w:id="10" w:name="_Toc386199293"/>
       <w:r>
         <w:t xml:space="preserve">Example </w:t>
       </w:r>
@@ -3431,7 +3443,7 @@
       <w:r>
         <w:t xml:space="preserve"> File</w:t>
       </w:r>
-      <w:bookmarkEnd w:id="11"/>
+      <w:bookmarkEnd w:id="10"/>
     </w:p>
     <w:p>
       <w:pPr>
@@ -3448,7 +3460,7 @@
           <v:shape id="_x0000_i1026" type="#_x0000_t75" style="width:132.45pt;height:40.75pt" o:ole="">
             <v:imagedata r:id="rId14" o:title=""/>
           </v:shape>
-          <o:OLEObject Type="Embed" ProgID="Package" ShapeID="_x0000_i1026" DrawAspect="Content" ObjectID="_1459941411" r:id="rId15"/>
+          <o:OLEObject Type="Embed" ProgID="Package" ShapeID="_x0000_i1026" DrawAspect="Content" ObjectID="_1463225398" r:id="rId15"/>
         </w:object>
       </w:r>
       <w:r>
@@ -3459,12 +3471,12 @@
       <w:pPr>
         <w:pStyle w:val="Heading1"/>
       </w:pPr>
-      <w:bookmarkStart w:id="12" w:name="_Toc386199294"/>
+      <w:bookmarkStart w:id="11" w:name="_Toc386199294"/>
       <w:r>
         <w:lastRenderedPageBreak/>
         <w:t>Power.txt</w:t>
       </w:r>
-      <w:bookmarkEnd w:id="12"/>
+      <w:bookmarkEnd w:id="11"/>
     </w:p>
     <w:p>
       <w:r>
@@ -3498,82 +3510,22 @@
         <w:t>.txt file is required to run.</w:t>
       </w:r>
       <w:r>
-        <w:t xml:space="preserve"> This is the WEC power performance in the form of a </w:t>
-      </w:r>
-      <w:r>
-        <w:t>power matrix.</w:t>
+        <w:t xml:space="preserve"> This is the WEC power performance in the form of a power matrix.</w:t>
       </w:r>
       <w:r>
         <w:t xml:space="preserve"> </w:t>
       </w:r>
       <w:r>
-        <w:t xml:space="preserve"> The file </w:t>
-      </w:r>
-      <w:r>
-        <w:t>starts with the</w:t>
-      </w:r>
-      <w:r>
-        <w:t xml:space="preserve"> WEC width, then the</w:t>
-      </w:r>
-      <w:r>
-        <w:t xml:space="preserve"> number of </w:t>
-      </w:r>
-      <w:r>
-        <w:t>wave h</w:t>
-      </w:r>
-      <w:r>
-        <w:t>eight</w:t>
-      </w:r>
-      <w:r>
-        <w:t>s</w:t>
-      </w:r>
-      <w:r>
-        <w:t xml:space="preserve">, followed by a list of </w:t>
-      </w:r>
-      <w:r>
-        <w:t>wave h</w:t>
-      </w:r>
-      <w:r>
-        <w:t xml:space="preserve">eights, then the number of </w:t>
-      </w:r>
-      <w:r>
-        <w:t xml:space="preserve">wave </w:t>
-      </w:r>
-      <w:r>
-        <w:t xml:space="preserve">periods, followed by the list of </w:t>
-      </w:r>
-      <w:r>
-        <w:t>wave periods, and f</w:t>
-      </w:r>
-      <w:r>
-        <w:t xml:space="preserve">inally </w:t>
-      </w:r>
-      <w:r>
-        <w:t>the WEC</w:t>
-      </w:r>
-      <w:r>
-        <w:t xml:space="preserve"> power matrix </w:t>
-      </w:r>
-      <w:r>
-        <w:t>is defined.</w:t>
+        <w:t xml:space="preserve"> The file starts with the WEC width, then the number of wave heights, followed by a list of wave heights, then the number of wave periods, followed by the list of wave periods, and finally the WEC power matrix is defined.</w:t>
       </w:r>
       <w:r>
         <w:t xml:space="preserve"> </w:t>
       </w:r>
       <w:r>
-        <w:t>Th</w:t>
-      </w:r>
-      <w:r>
-        <w:t>ese</w:t>
-      </w:r>
-      <w:r>
-        <w:t xml:space="preserve"> values can be directly copied from excel int</w:t>
-      </w:r>
-      <w:r>
-        <w:t>o a *.txt file,</w:t>
-      </w:r>
-      <w:r>
-        <w:t xml:space="preserve"> see </w:t>
+        <w:t>These values can be directly copied from excel int</w:t>
+      </w:r>
+      <w:r>
+        <w:t xml:space="preserve">o a *.txt file, see </w:t>
       </w:r>
       <w:r>
         <w:t xml:space="preserve">Example </w:t>
@@ -3585,13 +3537,7 @@
         <w:t>.txt File</w:t>
       </w:r>
       <w:r>
-        <w:t xml:space="preserve"> </w:t>
-      </w:r>
-      <w:r>
-        <w:t>section</w:t>
-      </w:r>
-      <w:r>
-        <w:t>.</w:t>
+        <w:t xml:space="preserve"> section.</w:t>
       </w:r>
     </w:p>
     <w:p>
@@ -3599,6 +3545,9 @@
         <w:keepNext/>
       </w:pPr>
       <w:r>
+        <w:rPr>
+          <w:noProof/>
+        </w:rPr>
         <w:drawing>
           <wp:inline distT="0" distB="0" distL="0" distR="0" wp14:anchorId="7B18C6A5" wp14:editId="00898F32">
             <wp:extent cx="5943600" cy="1947002"/>
@@ -3657,24 +3606,14 @@
       <w:r>
         <w:t xml:space="preserve">Figure </w:t>
       </w:r>
-      <w:r>
-        <w:fldChar w:fldCharType="begin"/>
-      </w:r>
-      <w:r>
-        <w:instrText xml:space="preserve"> SEQ Figure \* ARABIC </w:instrText>
-      </w:r>
-      <w:r>
-        <w:fldChar w:fldCharType="separate"/>
-      </w:r>
-      <w:r>
-        <w:rPr>
-          <w:noProof/>
-        </w:rPr>
-        <w:t>2</w:t>
-      </w:r>
-      <w:r>
-        <w:fldChar w:fldCharType="end"/>
-      </w:r>
+      <w:fldSimple w:instr=" SEQ Figure \* ARABIC ">
+        <w:r>
+          <w:rPr>
+            <w:noProof/>
+          </w:rPr>
+          <w:t>2</w:t>
+        </w:r>
+      </w:fldSimple>
       <w:r>
         <w:t xml:space="preserve"> - Sample WEC Power Matrix from Excel</w:t>
       </w:r>
@@ -3688,11 +3627,11 @@
       <w:pPr>
         <w:pStyle w:val="Heading2"/>
       </w:pPr>
-      <w:bookmarkStart w:id="13" w:name="_Toc386199295"/>
+      <w:bookmarkStart w:id="12" w:name="_Toc386199295"/>
       <w:r>
         <w:t>WEC Width</w:t>
       </w:r>
-      <w:bookmarkEnd w:id="13"/>
+      <w:bookmarkEnd w:id="12"/>
     </w:p>
     <w:p>
       <w:r>
@@ -3713,10 +3652,7 @@
         <w:t>term</w:t>
       </w:r>
       <w:r>
-        <w:t xml:space="preserve"> defined in the </w:t>
-      </w:r>
-      <w:r>
-        <w:t>Power</w:t>
+        <w:t xml:space="preserve"> defined in the Power</w:t>
       </w:r>
       <w:r>
         <w:t>.txt</w:t>
@@ -3729,14 +3665,14 @@
       <w:pPr>
         <w:pStyle w:val="Heading2"/>
       </w:pPr>
-      <w:bookmarkStart w:id="14" w:name="_Toc386199296"/>
+      <w:bookmarkStart w:id="13" w:name="_Toc386199296"/>
       <w:r>
         <w:t>Wave Height</w:t>
       </w:r>
       <w:r>
         <w:t>s</w:t>
       </w:r>
-      <w:bookmarkEnd w:id="14"/>
+      <w:bookmarkEnd w:id="13"/>
     </w:p>
     <w:p>
       <w:r>
@@ -3752,19 +3688,7 @@
         <w:t xml:space="preserve">Wave heights should be defined in meters. </w:t>
       </w:r>
       <w:r>
-        <w:t xml:space="preserve">This is the </w:t>
-      </w:r>
-      <w:r>
-        <w:t>second</w:t>
-      </w:r>
-      <w:r>
-        <w:t xml:space="preserve"> t</w:t>
-      </w:r>
-      <w:r>
-        <w:t>erm</w:t>
-      </w:r>
-      <w:r>
-        <w:t xml:space="preserve"> defined in the Power</w:t>
+        <w:t>This is the second term defined in the Power</w:t>
       </w:r>
       <w:r>
         <w:t>.txt</w:t>
@@ -3777,39 +3701,29 @@
       <w:pPr>
         <w:pStyle w:val="Heading2"/>
       </w:pPr>
-      <w:bookmarkStart w:id="15" w:name="_Toc386199297"/>
+      <w:bookmarkStart w:id="14" w:name="_Toc386199297"/>
       <w:r>
         <w:t>Wave Period</w:t>
       </w:r>
       <w:r>
         <w:t>s</w:t>
       </w:r>
-      <w:bookmarkEnd w:id="15"/>
+      <w:bookmarkEnd w:id="14"/>
     </w:p>
     <w:p>
       <w:r>
-        <w:t xml:space="preserve">The number of wave </w:t>
-      </w:r>
-      <w:r>
-        <w:t>periods</w:t>
-      </w:r>
-      <w:r>
-        <w:t xml:space="preserve"> used to define the WEC power matrix is first defined, </w:t>
+        <w:t>The number of wave periods used to define</w:t>
+      </w:r>
+      <w:bookmarkStart w:id="15" w:name="_GoBack"/>
+      <w:bookmarkEnd w:id="15"/>
+      <w:r>
+        <w:t xml:space="preserve"> the WEC power matrix is first defined, </w:t>
       </w:r>
       <w:r>
         <w:t>and then</w:t>
       </w:r>
       <w:r>
-        <w:t xml:space="preserve"> the wave </w:t>
-      </w:r>
-      <w:r>
-        <w:t>period</w:t>
-      </w:r>
-      <w:r>
-        <w:t>s defining the WEC power matrix are specified.</w:t>
-      </w:r>
-      <w:r>
-        <w:t xml:space="preserve"> </w:t>
+        <w:t xml:space="preserve"> the wave periods defining the WEC power matrix are specified. </w:t>
       </w:r>
       <w:r>
         <w:t>The wave period</w:t>
@@ -3821,13 +3735,7 @@
         <w:t xml:space="preserve"> should be defined in seconds. </w:t>
       </w:r>
       <w:r>
-        <w:t xml:space="preserve">This is the </w:t>
-      </w:r>
-      <w:r>
-        <w:t>third</w:t>
-      </w:r>
-      <w:r>
-        <w:t xml:space="preserve"> term defined in the Power</w:t>
+        <w:t>This is the third term defined in the Power</w:t>
       </w:r>
       <w:r>
         <w:t>.txt</w:t>
@@ -3857,10 +3765,7 @@
       </w:pPr>
       <w:bookmarkStart w:id="17" w:name="_Toc386199299"/>
       <w:r>
-        <w:t xml:space="preserve">Example </w:t>
-      </w:r>
-      <w:r>
-        <w:t>Power</w:t>
+        <w:t>Example Power</w:t>
       </w:r>
       <w:r>
         <w:t>.txt</w:t>
@@ -3884,7 +3789,7 @@
           <v:shape id="_x0000_i1027" type="#_x0000_t75" style="width:46.2pt;height:40.75pt" o:ole="">
             <v:imagedata r:id="rId17" o:title=""/>
           </v:shape>
-          <o:OLEObject Type="Embed" ProgID="Package" ShapeID="_x0000_i1027" DrawAspect="Content" ObjectID="_1459941412" r:id="rId18"/>
+          <o:OLEObject Type="Embed" ProgID="Package" ShapeID="_x0000_i1027" DrawAspect="Content" ObjectID="_1463225399" r:id="rId18"/>
         </w:object>
       </w:r>
     </w:p>
@@ -3965,6 +3870,7 @@
           <w:docPartUnique/>
         </w:docPartObj>
       </w:sdtPr>
+      <w:sdtEndPr/>
       <w:sdtContent>
         <w:r>
           <w:rPr>
@@ -3996,7 +3902,7 @@
               </v:handles>
               <o:lock v:ext="edit" text="t" shapetype="t"/>
             </v:shapetype>
-            <v:shape id="PowerPlusWaterMarkObject357831064" o:spid="_x0000_s2049" type="#_x0000_t136" style="position:absolute;left:0;text-align:left;margin-left:0;margin-top:0;width:412.4pt;height:247.45pt;rotation:315;z-index:-251657216;mso-position-horizontal:center;mso-position-horizontal-relative:margin;mso-position-vertical:center;mso-position-vertical-relative:margin" o:allowincell="f" fillcolor="silver" stroked="f">
+            <v:shape id="PowerPlusWaterMarkObject357831064" o:spid="_x0000_s2049" type="#_x0000_t136" style="position:absolute;left:0;text-align:left;margin-left:0;margin-top:0;width:412.4pt;height:247.45pt;rotation:315;z-index:-251658752;mso-position-horizontal:center;mso-position-horizontal-relative:margin;mso-position-vertical:center;mso-position-vertical-relative:margin" o:allowincell="f" fillcolor="silver" stroked="f">
               <v:fill opacity=".5"/>
               <v:textpath style="font-family:&quot;Calibri&quot;;font-size:1pt" string="DRAFT"/>
               <w10:wrap anchorx="margin" anchory="margin"/>
@@ -4677,6 +4583,32 @@
       <w:szCs w:val="18"/>
     </w:rPr>
   </w:style>
+  <w:style w:type="table" w:styleId="TableGrid">
+    <w:name w:val="Table Grid"/>
+    <w:basedOn w:val="TableNormal"/>
+    <w:uiPriority w:val="59"/>
+    <w:rsid w:val="00EB3284"/>
+    <w:pPr>
+      <w:spacing w:after="0" w:line="240" w:lineRule="auto"/>
+    </w:pPr>
+    <w:tblPr>
+      <w:tblInd w:w="0" w:type="dxa"/>
+      <w:tblBorders>
+        <w:top w:val="single" w:sz="4" w:space="0" w:color="auto"/>
+        <w:left w:val="single" w:sz="4" w:space="0" w:color="auto"/>
+        <w:bottom w:val="single" w:sz="4" w:space="0" w:color="auto"/>
+        <w:right w:val="single" w:sz="4" w:space="0" w:color="auto"/>
+        <w:insideH w:val="single" w:sz="4" w:space="0" w:color="auto"/>
+        <w:insideV w:val="single" w:sz="4" w:space="0" w:color="auto"/>
+      </w:tblBorders>
+      <w:tblCellMar>
+        <w:top w:w="0" w:type="dxa"/>
+        <w:left w:w="108" w:type="dxa"/>
+        <w:bottom w:w="0" w:type="dxa"/>
+        <w:right w:w="108" w:type="dxa"/>
+      </w:tblCellMar>
+    </w:tblPr>
+  </w:style>
 </w:styles>
 </file>
 
@@ -5213,6 +5145,32 @@
       <w:szCs w:val="18"/>
     </w:rPr>
   </w:style>
+  <w:style w:type="table" w:styleId="TableGrid">
+    <w:name w:val="Table Grid"/>
+    <w:basedOn w:val="TableNormal"/>
+    <w:uiPriority w:val="59"/>
+    <w:rsid w:val="00EB3284"/>
+    <w:pPr>
+      <w:spacing w:after="0" w:line="240" w:lineRule="auto"/>
+    </w:pPr>
+    <w:tblPr>
+      <w:tblInd w:w="0" w:type="dxa"/>
+      <w:tblBorders>
+        <w:top w:val="single" w:sz="4" w:space="0" w:color="auto"/>
+        <w:left w:val="single" w:sz="4" w:space="0" w:color="auto"/>
+        <w:bottom w:val="single" w:sz="4" w:space="0" w:color="auto"/>
+        <w:right w:val="single" w:sz="4" w:space="0" w:color="auto"/>
+        <w:insideH w:val="single" w:sz="4" w:space="0" w:color="auto"/>
+        <w:insideV w:val="single" w:sz="4" w:space="0" w:color="auto"/>
+      </w:tblBorders>
+      <w:tblCellMar>
+        <w:top w:w="0" w:type="dxa"/>
+        <w:left w:w="108" w:type="dxa"/>
+        <w:bottom w:w="0" w:type="dxa"/>
+        <w:right w:w="108" w:type="dxa"/>
+      </w:tblCellMar>
+    </w:tblPr>
+  </w:style>
 </w:styles>
 </file>
 
@@ -5341,36 +5299,6 @@
         </w:p>
       </w:docPartBody>
     </w:docPart>
-    <w:docPart>
-      <w:docPartPr>
-        <w:name w:val="0A6E1CB409A649B08488F97D821205E2"/>
-        <w:category>
-          <w:name w:val="General"/>
-          <w:gallery w:val="placeholder"/>
-        </w:category>
-        <w:types>
-          <w:type w:val="bbPlcHdr"/>
-        </w:types>
-        <w:behaviors>
-          <w:behavior w:val="content"/>
-        </w:behaviors>
-        <w:guid w:val="{85169EEE-7A5D-4EC4-956E-165FBBEE37C5}"/>
-      </w:docPartPr>
-      <w:docPartBody>
-        <w:p>
-          <w:pPr>
-            <w:pStyle w:val="0A6E1CB409A649B08488F97D821205E2"/>
-          </w:pPr>
-          <w:r>
-            <w:rPr>
-              <w:b/>
-              <w:bCs/>
-            </w:rPr>
-            <w:t>[Pick the date]</w:t>
-          </w:r>
-        </w:p>
-      </w:docPartBody>
-    </w:docPart>
   </w:docParts>
 </w:glossaryDocument>
 </file>
@@ -5402,8 +5330,9 @@
     <w:panose1 w:val="020B0604030504040204"/>
     <w:charset w:val="00"/>
     <w:family w:val="swiss"/>
+    <w:notTrueType/>
     <w:pitch w:val="variable"/>
-    <w:sig w:usb0="E1002EFF" w:usb1="C000605B" w:usb2="00000029" w:usb3="00000000" w:csb0="000101FF" w:csb1="00000000"/>
+    <w:sig w:usb0="00000003" w:usb1="00000000" w:usb2="00000000" w:usb3="00000000" w:csb0="00000001" w:csb1="00000000"/>
   </w:font>
 </w:fonts>
 </file>
@@ -5424,6 +5353,8 @@
     <w:rsidRoot w:val="003322CE"/>
     <w:rsid w:val="003322CE"/>
     <w:rsid w:val="00544516"/>
+    <w:rsid w:val="009D64BF"/>
+    <w:rsid w:val="00EB1326"/>
   </w:rsids>
   <m:mathPr>
     <m:mathFont m:val="Cambria Math"/>
@@ -6167,7 +6098,7 @@
 
 <file path=customXml/item1.xml><?xml version="1.0" encoding="utf-8"?>
 <CoverPageProperties xmlns="http://schemas.microsoft.com/office/2006/coverPageProps">
-  <PublishDate>2014-04-25T00:00:00</PublishDate>
+  <PublishDate>2014-06-02T00:00:00</PublishDate>
   <Abstract/>
   <CompanyAddress/>
   <CompanyPhone/>
@@ -6189,7 +6120,7 @@
 </file>
 
 <file path=customXml/itemProps2.xml><?xml version="1.0" encoding="utf-8"?>
-<ds:datastoreItem xmlns:ds="http://schemas.openxmlformats.org/officeDocument/2006/customXml" ds:itemID="{08FEC852-032E-4D10-B8EB-41172B872F71}">
+<ds:datastoreItem xmlns:ds="http://schemas.openxmlformats.org/officeDocument/2006/customXml" ds:itemID="{133E340A-A3FF-4ADB-B61F-9BEB4E2A3285}">
   <ds:schemaRefs>
     <ds:schemaRef ds:uri="http://schemas.openxmlformats.org/officeDocument/2006/bibliography"/>
   </ds:schemaRefs>

</xml_diff>

<commit_message>
cleaning up version 1.0 for release
</commit_message>
<xml_diff>
--- a/doc/snl-swan.docx
+++ b/doc/snl-swan.docx
@@ -40,6 +40,7 @@
                 <w:dataBinding w:prefixMappings="xmlns:ns0='http://schemas.openxmlformats.org/officeDocument/2006/extended-properties'" w:xpath="/ns0:Properties[1]/ns0:Company[1]" w:storeItemID="{6668398D-A668-4E3E-A5EB-62B293D839F1}"/>
                 <w:text/>
               </w:sdtPr>
+              <w:sdtEndPr/>
               <w:sdtContent>
                 <w:r>
                   <w:rPr>
@@ -70,6 +71,7 @@
             <w:dataBinding w:prefixMappings="xmlns:ns0='http://schemas.openxmlformats.org/package/2006/metadata/core-properties' xmlns:ns1='http://purl.org/dc/elements/1.1/'" w:xpath="/ns0:coreProperties[1]/ns1:title[1]" w:storeItemID="{6C3C8BC8-F283-45AE-878A-BAB7291924A1}"/>
             <w:text/>
           </w:sdtPr>
+          <w:sdtEndPr/>
           <w:sdtContent>
             <w:tc>
               <w:tcPr>
@@ -119,6 +121,7 @@
             <w:dataBinding w:prefixMappings="xmlns:ns0='http://schemas.openxmlformats.org/package/2006/metadata/core-properties' xmlns:ns1='http://purl.org/dc/elements/1.1/'" w:xpath="/ns0:coreProperties[1]/ns1:subject[1]" w:storeItemID="{6C3C8BC8-F283-45AE-878A-BAB7291924A1}"/>
             <w:text/>
           </w:sdtPr>
+          <w:sdtEndPr/>
           <w:sdtContent>
             <w:tc>
               <w:tcPr>
@@ -185,6 +188,7 @@
             <w:dataBinding w:prefixMappings="xmlns:ns0='http://schemas.openxmlformats.org/package/2006/metadata/core-properties' xmlns:ns1='http://purl.org/dc/elements/1.1/'" w:xpath="/ns0:coreProperties[1]/ns1:creator[1]" w:storeItemID="{6C3C8BC8-F283-45AE-878A-BAB7291924A1}"/>
             <w:text/>
           </w:sdtPr>
+          <w:sdtEndPr/>
           <w:sdtContent>
             <w:tc>
               <w:tcPr>
@@ -234,6 +238,7 @@
               <w:calendar w:val="gregorian"/>
             </w:date>
           </w:sdtPr>
+          <w:sdtEndPr/>
           <w:sdtContent>
             <w:tc>
               <w:tcPr>
@@ -389,10 +394,10 @@
         <w:br w:type="page"/>
       </w:r>
     </w:p>
-    <w:bookmarkStart w:id="0" w:name="_Toc399827376" w:displacedByCustomXml="next"/>
-    <w:bookmarkStart w:id="1" w:name="_Toc399826944" w:displacedByCustomXml="next"/>
-    <w:bookmarkStart w:id="2" w:name="_Toc399824946" w:displacedByCustomXml="next"/>
-    <w:bookmarkStart w:id="3" w:name="_Toc399427880" w:displacedByCustomXml="next"/>
+    <w:bookmarkStart w:id="0" w:name="_Toc399427880" w:displacedByCustomXml="next"/>
+    <w:bookmarkStart w:id="1" w:name="_Toc399824946" w:displacedByCustomXml="next"/>
+    <w:bookmarkStart w:id="2" w:name="_Toc399826944" w:displacedByCustomXml="next"/>
+    <w:bookmarkStart w:id="3" w:name="_Toc399827376" w:displacedByCustomXml="next"/>
     <w:sdt>
       <w:sdtPr>
         <w:rPr>
@@ -2432,17 +2437,18 @@
       <w:bookmarkStart w:id="4" w:name="_Toc399832008"/>
       <w:bookmarkStart w:id="5" w:name="_Toc401237054"/>
       <w:r>
+        <w:lastRenderedPageBreak/>
         <w:t>I</w:t>
       </w:r>
       <w:r>
         <w:t>mplementation</w:t>
       </w:r>
-      <w:bookmarkEnd w:id="4"/>
-      <w:bookmarkEnd w:id="5"/>
       <w:bookmarkEnd w:id="3"/>
       <w:bookmarkEnd w:id="2"/>
       <w:bookmarkEnd w:id="1"/>
       <w:bookmarkEnd w:id="0"/>
+      <w:bookmarkEnd w:id="4"/>
+      <w:bookmarkEnd w:id="5"/>
     </w:p>
     <w:p>
       <w:r>
@@ -2503,16 +2509,9 @@
       <w:r>
         <w:t>with the obstacle transmission coefficient boxed in red.  The sole difference between the obstacle cases is the method of obtaining this value.  The five methods are described below.</w:t>
       </w:r>
-      <w:ins w:id="6" w:author="Porter, Aaron" w:date="2014-11-04T09:35:00Z">
-        <w:r>
-          <w:t xml:space="preserve"> A visual conceptual comparison is shown at the end of this section</w:t>
-        </w:r>
-      </w:ins>
-      <w:ins w:id="7" w:author="Porter, Aaron" w:date="2014-11-04T09:36:00Z">
-        <w:r>
-          <w:t xml:space="preserve">. </w:t>
-        </w:r>
-      </w:ins>
+      <w:r>
+        <w:t xml:space="preserve"> A visual conceptual comparison is shown at the end of this section. </w:t>
+      </w:r>
     </w:p>
     <w:tbl>
       <w:tblPr>
@@ -3757,21 +3756,21 @@
       <w:pPr>
         <w:pStyle w:val="Heading2"/>
       </w:pPr>
-      <w:bookmarkStart w:id="8" w:name="_Toc399427881"/>
-      <w:bookmarkStart w:id="9" w:name="_Toc399824947"/>
-      <w:bookmarkStart w:id="10" w:name="_Toc399826945"/>
-      <w:bookmarkStart w:id="11" w:name="_Toc399827377"/>
-      <w:bookmarkStart w:id="12" w:name="_Toc399832009"/>
-      <w:bookmarkStart w:id="13" w:name="_Toc401237055"/>
+      <w:bookmarkStart w:id="6" w:name="_Toc399427881"/>
+      <w:bookmarkStart w:id="7" w:name="_Toc399824947"/>
+      <w:bookmarkStart w:id="8" w:name="_Toc399826945"/>
+      <w:bookmarkStart w:id="9" w:name="_Toc399827377"/>
+      <w:bookmarkStart w:id="10" w:name="_Toc399832009"/>
+      <w:bookmarkStart w:id="11" w:name="_Toc401237055"/>
       <w:r>
         <w:t>SET obcase=0</w:t>
       </w:r>
+      <w:bookmarkEnd w:id="6"/>
+      <w:bookmarkEnd w:id="7"/>
       <w:bookmarkEnd w:id="8"/>
       <w:bookmarkEnd w:id="9"/>
       <w:bookmarkEnd w:id="10"/>
       <w:bookmarkEnd w:id="11"/>
-      <w:bookmarkEnd w:id="12"/>
-      <w:bookmarkEnd w:id="13"/>
       <w:r>
         <w:tab/>
       </w:r>
@@ -4024,24 +4023,24 @@
       <w:pPr>
         <w:pStyle w:val="Heading2"/>
       </w:pPr>
-      <w:bookmarkStart w:id="14" w:name="_Toc399427882"/>
-      <w:bookmarkStart w:id="15" w:name="_Toc399824948"/>
-      <w:bookmarkStart w:id="16" w:name="_Toc399826946"/>
-      <w:bookmarkStart w:id="17" w:name="_Toc399827378"/>
-      <w:bookmarkStart w:id="18" w:name="_Toc399832010"/>
-      <w:bookmarkStart w:id="19" w:name="_Toc401237056"/>
+      <w:bookmarkStart w:id="12" w:name="_Toc399427882"/>
+      <w:bookmarkStart w:id="13" w:name="_Toc399824948"/>
+      <w:bookmarkStart w:id="14" w:name="_Toc399826946"/>
+      <w:bookmarkStart w:id="15" w:name="_Toc399827378"/>
+      <w:bookmarkStart w:id="16" w:name="_Toc399832010"/>
+      <w:bookmarkStart w:id="17" w:name="_Toc401237056"/>
       <w:r>
         <w:t>SET obcase=</w:t>
       </w:r>
       <w:r>
         <w:t>1</w:t>
       </w:r>
+      <w:bookmarkEnd w:id="12"/>
+      <w:bookmarkEnd w:id="13"/>
       <w:bookmarkEnd w:id="14"/>
       <w:bookmarkEnd w:id="15"/>
       <w:bookmarkEnd w:id="16"/>
       <w:bookmarkEnd w:id="17"/>
-      <w:bookmarkEnd w:id="18"/>
-      <w:bookmarkEnd w:id="19"/>
       <w:r>
         <w:tab/>
       </w:r>
@@ -4333,6 +4332,7 @@
         <w:ind w:firstLine="720"/>
       </w:pPr>
       <w:r>
+        <w:lastRenderedPageBreak/>
         <w:t>The absorbed power flux (power per unit width) of the obstacle is determined by dividing the interpolated value for absorbed power by the “width” value provided as the first entry in the Power.txt file.  Note that the width value here should be thought of as a normalization value, and is only used to convert the power matrix entries of absorbed power (</w:t>
       </w:r>
       <w:r>
@@ -4436,7 +4436,13 @@
                           <w:rPr>
                             <w:rFonts w:ascii="Cambria Math" w:hAnsi="Cambria Math"/>
                           </w:rPr>
-                          <m:t>Absorbed</m:t>
+                          <m:t>Absor</m:t>
+                        </m:r>
+                        <m:r>
+                          <w:rPr>
+                            <w:rFonts w:ascii="Cambria Math" w:hAnsi="Cambria Math"/>
+                          </w:rPr>
+                          <m:t>bed</m:t>
                         </m:r>
                       </m:sub>
                     </m:sSub>
@@ -5228,24 +5234,24 @@
       <w:pPr>
         <w:pStyle w:val="Heading2"/>
       </w:pPr>
-      <w:bookmarkStart w:id="20" w:name="_Toc399427883"/>
-      <w:bookmarkStart w:id="21" w:name="_Toc399824949"/>
-      <w:bookmarkStart w:id="22" w:name="_Toc399826947"/>
-      <w:bookmarkStart w:id="23" w:name="_Toc399827379"/>
-      <w:bookmarkStart w:id="24" w:name="_Toc399832011"/>
-      <w:bookmarkStart w:id="25" w:name="_Toc401237057"/>
+      <w:bookmarkStart w:id="18" w:name="_Toc399427883"/>
+      <w:bookmarkStart w:id="19" w:name="_Toc399824949"/>
+      <w:bookmarkStart w:id="20" w:name="_Toc399826947"/>
+      <w:bookmarkStart w:id="21" w:name="_Toc399827379"/>
+      <w:bookmarkStart w:id="22" w:name="_Toc399832011"/>
+      <w:bookmarkStart w:id="23" w:name="_Toc401237057"/>
       <w:r>
         <w:t>SET obcase=</w:t>
       </w:r>
       <w:r>
         <w:t>2</w:t>
       </w:r>
+      <w:bookmarkEnd w:id="18"/>
+      <w:bookmarkEnd w:id="19"/>
       <w:bookmarkEnd w:id="20"/>
       <w:bookmarkEnd w:id="21"/>
       <w:bookmarkEnd w:id="22"/>
       <w:bookmarkEnd w:id="23"/>
-      <w:bookmarkEnd w:id="24"/>
-      <w:bookmarkEnd w:id="25"/>
       <w:r>
         <w:t xml:space="preserve"> </w:t>
       </w:r>
@@ -5527,6 +5533,7 @@
               <w:jc w:val="center"/>
             </w:pPr>
             <w:r>
+              <w:lastRenderedPageBreak/>
               <w:t>(7)</w:t>
             </w:r>
           </w:p>
@@ -5537,21 +5544,22 @@
       <w:pPr>
         <w:pStyle w:val="Heading2"/>
       </w:pPr>
-      <w:bookmarkStart w:id="26" w:name="_Toc399427884"/>
-      <w:bookmarkStart w:id="27" w:name="_Toc399824950"/>
-      <w:bookmarkStart w:id="28" w:name="_Toc399826948"/>
-      <w:bookmarkStart w:id="29" w:name="_Toc399827380"/>
-      <w:bookmarkStart w:id="30" w:name="_Toc399832012"/>
-      <w:bookmarkStart w:id="31" w:name="_Toc401237058"/>
-      <w:r>
+      <w:bookmarkStart w:id="24" w:name="_Toc399427884"/>
+      <w:bookmarkStart w:id="25" w:name="_Toc399824950"/>
+      <w:bookmarkStart w:id="26" w:name="_Toc399826948"/>
+      <w:bookmarkStart w:id="27" w:name="_Toc399827380"/>
+      <w:bookmarkStart w:id="28" w:name="_Toc399832012"/>
+      <w:bookmarkStart w:id="29" w:name="_Toc401237058"/>
+      <w:r>
+        <w:lastRenderedPageBreak/>
         <w:t>SET obcase=3</w:t>
       </w:r>
+      <w:bookmarkEnd w:id="24"/>
+      <w:bookmarkEnd w:id="25"/>
       <w:bookmarkEnd w:id="26"/>
       <w:bookmarkEnd w:id="27"/>
       <w:bookmarkEnd w:id="28"/>
       <w:bookmarkEnd w:id="29"/>
-      <w:bookmarkEnd w:id="30"/>
-      <w:bookmarkEnd w:id="31"/>
       <w:r>
         <w:t xml:space="preserve"> </w:t>
       </w:r>
@@ -5605,16 +5613,11 @@
       <w:r>
         <w:t xml:space="preserve"> a function of frequency, resulting in varying power absor</w:t>
       </w:r>
-      <w:proofErr w:type="spellStart"/>
       <w:r>
         <w:t>p</w:t>
       </w:r>
       <w:r>
-        <w:t>tion</w:t>
-      </w:r>
-      <w:proofErr w:type="spellEnd"/>
-      <w:r>
-        <w:t xml:space="preserve"> for wave</w:t>
+        <w:t>tion for wave</w:t>
       </w:r>
       <w:r>
         <w:t xml:space="preserve">s of different frequency.  Note: </w:t>
@@ -5710,21 +5713,21 @@
       <w:pPr>
         <w:pStyle w:val="Heading2"/>
       </w:pPr>
-      <w:bookmarkStart w:id="32" w:name="_Toc399427885"/>
-      <w:bookmarkStart w:id="33" w:name="_Toc399824951"/>
-      <w:bookmarkStart w:id="34" w:name="_Toc399826949"/>
-      <w:bookmarkStart w:id="35" w:name="_Toc399827381"/>
-      <w:bookmarkStart w:id="36" w:name="_Toc399832013"/>
-      <w:bookmarkStart w:id="37" w:name="_Toc401237059"/>
+      <w:bookmarkStart w:id="30" w:name="_Toc399427885"/>
+      <w:bookmarkStart w:id="31" w:name="_Toc399824951"/>
+      <w:bookmarkStart w:id="32" w:name="_Toc399826949"/>
+      <w:bookmarkStart w:id="33" w:name="_Toc399827381"/>
+      <w:bookmarkStart w:id="34" w:name="_Toc399832013"/>
+      <w:bookmarkStart w:id="35" w:name="_Toc401237059"/>
       <w:r>
         <w:t>SET obcase=4</w:t>
       </w:r>
+      <w:bookmarkEnd w:id="30"/>
+      <w:bookmarkEnd w:id="31"/>
       <w:bookmarkEnd w:id="32"/>
       <w:bookmarkEnd w:id="33"/>
       <w:bookmarkEnd w:id="34"/>
       <w:bookmarkEnd w:id="35"/>
-      <w:bookmarkEnd w:id="36"/>
-      <w:bookmarkEnd w:id="37"/>
       <w:r>
         <w:tab/>
       </w:r>
@@ -5740,147 +5743,73 @@
     <w:p>
       <w:pPr>
         <w:pStyle w:val="Heading2"/>
-        <w:rPr>
-          <w:ins w:id="38" w:author="Porter, Aaron" w:date="2014-11-04T09:23:00Z"/>
-        </w:rPr>
-      </w:pPr>
-      <w:ins w:id="39" w:author="Porter, Aaron" w:date="2014-11-04T09:23:00Z">
-        <w:r>
-          <w:t>Obcase cOMPARISON</w:t>
-        </w:r>
-        <w:r>
-          <w:tab/>
-        </w:r>
-      </w:ins>
+      </w:pPr>
+      <w:bookmarkStart w:id="36" w:name="_GoBack"/>
+      <w:r>
+        <w:t>Obcase cOMPARISON</w:t>
+      </w:r>
+      <w:r>
+        <w:tab/>
+      </w:r>
     </w:p>
     <w:p>
       <w:pPr>
         <w:ind w:firstLine="720"/>
-        <w:rPr>
-          <w:ins w:id="40" w:author="Porter, Aaron" w:date="2014-11-04T09:23:00Z"/>
-        </w:rPr>
-      </w:pPr>
-      <w:ins w:id="41" w:author="Porter, Aaron" w:date="2014-11-04T09:23:00Z">
-        <w:r>
-          <w:t>Differences between SNL-SWAN OBCASE options are visualized in</w:t>
-        </w:r>
-      </w:ins>
-      <w:ins w:id="42" w:author="Porter, Aaron" w:date="2014-11-04T09:24:00Z">
-        <w:r>
-          <w:t xml:space="preserve"> Figure XX. In this figure </w:t>
-        </w:r>
-      </w:ins>
-      <w:ins w:id="43" w:author="Porter, Aaron" w:date="2014-11-04T09:26:00Z">
-        <w:r>
-          <w:t>a conceptual</w:t>
-        </w:r>
-      </w:ins>
-      <w:ins w:id="44" w:author="Porter, Aaron" w:date="2014-11-04T09:24:00Z">
-        <w:r>
-          <w:t xml:space="preserve"> frequency </w:t>
-        </w:r>
-      </w:ins>
-      <w:ins w:id="45" w:author="Porter, Aaron" w:date="2014-11-04T09:25:00Z">
-        <w:r>
-          <w:t xml:space="preserve">independent RCW curve </w:t>
-        </w:r>
-      </w:ins>
-      <w:ins w:id="46" w:author="Porter, Aaron" w:date="2014-11-04T09:26:00Z">
-        <w:r>
-          <w:t xml:space="preserve">which would be the case </w:t>
-        </w:r>
-      </w:ins>
-      <w:ins w:id="47" w:author="Porter, Aaron" w:date="2014-11-04T09:25:00Z">
-        <w:r>
-          <w:t xml:space="preserve">for OBCASE 1 and 2 </w:t>
-        </w:r>
-      </w:ins>
-      <w:ins w:id="48" w:author="Porter, Aaron" w:date="2014-11-04T09:26:00Z">
-        <w:r>
-          <w:t>is</w:t>
-        </w:r>
-      </w:ins>
-      <w:ins w:id="49" w:author="Porter, Aaron" w:date="2014-11-04T09:25:00Z">
-        <w:r>
-          <w:t xml:space="preserve"> shown as the dotted red line in the top panel. The frequency </w:t>
-        </w:r>
-      </w:ins>
-      <w:ins w:id="50" w:author="Porter, Aaron" w:date="2014-11-04T09:26:00Z">
-        <w:r>
-          <w:t>dependent OBCASES 3 and 4 would have a RCW curve that is variable dependent on frequency, as indicated by the blue line in the top panel. T</w:t>
-        </w:r>
-      </w:ins>
-      <w:ins w:id="51" w:author="Porter, Aaron" w:date="2014-11-04T09:27:00Z">
-        <w:r>
-          <w:t xml:space="preserve">he resultant wave </w:t>
-        </w:r>
-      </w:ins>
-      <w:ins w:id="52" w:author="Porter, Aaron" w:date="2014-11-04T09:30:00Z">
-        <w:r>
-          <w:t>spectra in the lee of the obstacle for these cases are</w:t>
-        </w:r>
-      </w:ins>
-      <w:ins w:id="53" w:author="Porter, Aaron" w:date="2014-11-04T09:27:00Z">
-        <w:r>
-          <w:t xml:space="preserve"> shown in the bottom panel, as compared to the incident spectra (black line). </w:t>
-        </w:r>
-      </w:ins>
+      </w:pPr>
+      <w:r>
+        <w:t xml:space="preserve">Differences between SNL-SWAN OBCASE options are visualized in Figure XX. In this figure a conceptual frequency independent RCW curve which would be the case for OBCASE 1 and 2 is shown as the dotted red line in the top panel. The frequency dependent OBCASES 3 and 4 would have a RCW curve that is variable dependent on frequency, as indicated by the blue line in the top panel. The resultant wave spectra in the lee of the obstacle for these cases are shown in the bottom panel, as compared to the incident spectra (black line). </w:t>
+      </w:r>
     </w:p>
     <w:p>
       <w:pPr>
         <w:keepNext/>
         <w:jc w:val="center"/>
+      </w:pPr>
+      <w:r>
         <w:rPr>
-          <w:ins w:id="54" w:author="Porter, Aaron" w:date="2014-11-04T09:29:00Z"/>
+          <w:noProof/>
         </w:rPr>
-      </w:pPr>
-      <w:ins w:id="55" w:author="Porter, Aaron" w:date="2014-11-04T09:24:00Z">
-        <w:r>
-          <w:rPr>
-            <w:noProof/>
-          </w:rPr>
-          <w:drawing>
-            <wp:inline distT="0" distB="0" distL="0" distR="0" wp14:anchorId="66E85E1E" wp14:editId="2FC7130D">
-              <wp:extent cx="3278014" cy="2224216"/>
-              <wp:effectExtent l="19050" t="19050" r="17780" b="24130"/>
-              <wp:docPr id="1" name="Picture 1"/>
-              <wp:cNvGraphicFramePr>
-                <a:graphicFrameLocks xmlns:a="http://schemas.openxmlformats.org/drawingml/2006/main" noChangeAspect="1"/>
-              </wp:cNvGraphicFramePr>
-              <a:graphic xmlns:a="http://schemas.openxmlformats.org/drawingml/2006/main">
-                <a:graphicData uri="http://schemas.openxmlformats.org/drawingml/2006/picture">
-                  <pic:pic xmlns:pic="http://schemas.openxmlformats.org/drawingml/2006/picture">
-                    <pic:nvPicPr>
-                      <pic:cNvPr id="0" name=""/>
-                      <pic:cNvPicPr/>
-                    </pic:nvPicPr>
-                    <pic:blipFill>
-                      <a:blip r:embed="rId14"/>
-                      <a:stretch>
-                        <a:fillRect/>
-                      </a:stretch>
-                    </pic:blipFill>
-                    <pic:spPr>
-                      <a:xfrm>
-                        <a:off x="0" y="0"/>
-                        <a:ext cx="3267756" cy="2217256"/>
-                      </a:xfrm>
-                      <a:prstGeom prst="rect">
-                        <a:avLst/>
-                      </a:prstGeom>
-                      <a:ln>
-                        <a:solidFill>
-                          <a:schemeClr val="tx1"/>
-                        </a:solidFill>
-                      </a:ln>
-                    </pic:spPr>
-                  </pic:pic>
-                </a:graphicData>
-              </a:graphic>
-            </wp:inline>
-          </w:drawing>
-        </w:r>
-      </w:ins>
+        <w:drawing>
+          <wp:inline distT="0" distB="0" distL="0" distR="0" wp14:anchorId="66E85E1E" wp14:editId="2FC7130D">
+            <wp:extent cx="3278014" cy="2224216"/>
+            <wp:effectExtent l="19050" t="19050" r="17780" b="24130"/>
+            <wp:docPr id="1" name="Picture 1"/>
+            <wp:cNvGraphicFramePr>
+              <a:graphicFrameLocks xmlns:a="http://schemas.openxmlformats.org/drawingml/2006/main" noChangeAspect="1"/>
+            </wp:cNvGraphicFramePr>
+            <a:graphic xmlns:a="http://schemas.openxmlformats.org/drawingml/2006/main">
+              <a:graphicData uri="http://schemas.openxmlformats.org/drawingml/2006/picture">
+                <pic:pic xmlns:pic="http://schemas.openxmlformats.org/drawingml/2006/picture">
+                  <pic:nvPicPr>
+                    <pic:cNvPr id="0" name=""/>
+                    <pic:cNvPicPr/>
+                  </pic:nvPicPr>
+                  <pic:blipFill>
+                    <a:blip r:embed="rId14"/>
+                    <a:stretch>
+                      <a:fillRect/>
+                    </a:stretch>
+                  </pic:blipFill>
+                  <pic:spPr>
+                    <a:xfrm>
+                      <a:off x="0" y="0"/>
+                      <a:ext cx="3267756" cy="2217256"/>
+                    </a:xfrm>
+                    <a:prstGeom prst="rect">
+                      <a:avLst/>
+                    </a:prstGeom>
+                    <a:ln>
+                      <a:solidFill>
+                        <a:schemeClr val="tx1"/>
+                      </a:solidFill>
+                    </a:ln>
+                  </pic:spPr>
+                </pic:pic>
+              </a:graphicData>
+            </a:graphic>
+          </wp:inline>
+        </w:drawing>
+      </w:r>
     </w:p>
     <w:p>
       <w:pPr>
@@ -5891,54 +5820,52 @@
           <w:bCs w:val="0"/>
         </w:rPr>
       </w:pPr>
-      <w:ins w:id="56" w:author="Porter, Aaron" w:date="2014-11-04T09:29:00Z">
-        <w:r>
-          <w:t xml:space="preserve">Figure </w:t>
-        </w:r>
-        <w:r>
-          <w:fldChar w:fldCharType="begin"/>
-        </w:r>
-        <w:r>
-          <w:instrText xml:space="preserve"> SEQ Figure \* ARABIC </w:instrText>
-        </w:r>
-      </w:ins>
+      <w:r>
+        <w:t xml:space="preserve">Figure </w:t>
+      </w:r>
+      <w:r>
+        <w:fldChar w:fldCharType="begin"/>
+      </w:r>
+      <w:r>
+        <w:instrText xml:space="preserve"> SEQ Figure \* ARABIC </w:instrText>
+      </w:r>
       <w:r>
         <w:fldChar w:fldCharType="separate"/>
       </w:r>
-      <w:ins w:id="57" w:author="Porter, Aaron" w:date="2014-11-04T09:29:00Z">
-        <w:r>
-          <w:rPr>
-            <w:noProof/>
-          </w:rPr>
-          <w:t>1</w:t>
-        </w:r>
-        <w:r>
-          <w:fldChar w:fldCharType="end"/>
-        </w:r>
-        <w:r>
-          <w:t xml:space="preserve"> – OBCASE conceptual comparison visualization</w:t>
-        </w:r>
-      </w:ins>
+      <w:r>
+        <w:rPr>
+          <w:noProof/>
+        </w:rPr>
+        <w:t>1</w:t>
+      </w:r>
+      <w:r>
+        <w:fldChar w:fldCharType="end"/>
+      </w:r>
+      <w:r>
+        <w:t xml:space="preserve"> – OBCASE conceptual comparison visualization</w:t>
+      </w:r>
+      <w:bookmarkEnd w:id="36"/>
     </w:p>
     <w:p>
       <w:pPr>
         <w:pStyle w:val="Heading1"/>
       </w:pPr>
-      <w:bookmarkStart w:id="58" w:name="_Toc399427886"/>
-      <w:bookmarkStart w:id="59" w:name="_Toc399824952"/>
-      <w:bookmarkStart w:id="60" w:name="_Toc399826950"/>
-      <w:bookmarkStart w:id="61" w:name="_Toc399827382"/>
-      <w:bookmarkStart w:id="62" w:name="_Toc399832014"/>
-      <w:bookmarkStart w:id="63" w:name="_Toc401237060"/>
-      <w:r>
+      <w:bookmarkStart w:id="37" w:name="_Toc399427886"/>
+      <w:bookmarkStart w:id="38" w:name="_Toc399824952"/>
+      <w:bookmarkStart w:id="39" w:name="_Toc399826950"/>
+      <w:bookmarkStart w:id="40" w:name="_Toc399827382"/>
+      <w:bookmarkStart w:id="41" w:name="_Toc399832014"/>
+      <w:bookmarkStart w:id="42" w:name="_Toc401237060"/>
+      <w:r>
+        <w:lastRenderedPageBreak/>
         <w:t>User Guide</w:t>
       </w:r>
-      <w:bookmarkEnd w:id="58"/>
-      <w:bookmarkEnd w:id="59"/>
-      <w:bookmarkEnd w:id="60"/>
-      <w:bookmarkEnd w:id="61"/>
-      <w:bookmarkEnd w:id="62"/>
-      <w:bookmarkEnd w:id="63"/>
+      <w:bookmarkEnd w:id="37"/>
+      <w:bookmarkEnd w:id="38"/>
+      <w:bookmarkEnd w:id="39"/>
+      <w:bookmarkEnd w:id="40"/>
+      <w:bookmarkEnd w:id="41"/>
+      <w:bookmarkEnd w:id="42"/>
     </w:p>
     <w:p>
       <w:r>
@@ -5960,24 +5887,24 @@
       <w:pPr>
         <w:pStyle w:val="Heading2"/>
       </w:pPr>
-      <w:bookmarkStart w:id="64" w:name="_Toc399427887"/>
-      <w:bookmarkStart w:id="65" w:name="_Toc399824953"/>
-      <w:bookmarkStart w:id="66" w:name="_Toc399826951"/>
-      <w:bookmarkStart w:id="67" w:name="_Toc399827383"/>
-      <w:bookmarkStart w:id="68" w:name="_Toc399832015"/>
-      <w:bookmarkStart w:id="69" w:name="_Toc401237061"/>
+      <w:bookmarkStart w:id="43" w:name="_Toc399427887"/>
+      <w:bookmarkStart w:id="44" w:name="_Toc399824953"/>
+      <w:bookmarkStart w:id="45" w:name="_Toc399826951"/>
+      <w:bookmarkStart w:id="46" w:name="_Toc399827383"/>
+      <w:bookmarkStart w:id="47" w:name="_Toc399832015"/>
+      <w:bookmarkStart w:id="48" w:name="_Toc401237061"/>
       <w:r>
         <w:t>I</w:t>
       </w:r>
       <w:r>
         <w:t>nput File</w:t>
       </w:r>
-      <w:bookmarkEnd w:id="64"/>
-      <w:bookmarkEnd w:id="65"/>
-      <w:bookmarkEnd w:id="66"/>
-      <w:bookmarkEnd w:id="67"/>
-      <w:bookmarkEnd w:id="68"/>
-      <w:bookmarkEnd w:id="69"/>
+      <w:bookmarkEnd w:id="43"/>
+      <w:bookmarkEnd w:id="44"/>
+      <w:bookmarkEnd w:id="45"/>
+      <w:bookmarkEnd w:id="46"/>
+      <w:bookmarkEnd w:id="47"/>
+      <w:bookmarkEnd w:id="48"/>
     </w:p>
     <w:p>
       <w:r>
@@ -6010,21 +5937,21 @@
       <w:pPr>
         <w:pStyle w:val="Heading3"/>
       </w:pPr>
-      <w:bookmarkStart w:id="70" w:name="_Toc399427888"/>
-      <w:bookmarkStart w:id="71" w:name="_Toc399824954"/>
-      <w:bookmarkStart w:id="72" w:name="_Toc399826952"/>
-      <w:bookmarkStart w:id="73" w:name="_Toc399827384"/>
-      <w:bookmarkStart w:id="74" w:name="_Toc399832016"/>
-      <w:bookmarkStart w:id="75" w:name="_Toc401237062"/>
+      <w:bookmarkStart w:id="49" w:name="_Toc399427888"/>
+      <w:bookmarkStart w:id="50" w:name="_Toc399824954"/>
+      <w:bookmarkStart w:id="51" w:name="_Toc399826952"/>
+      <w:bookmarkStart w:id="52" w:name="_Toc399827384"/>
+      <w:bookmarkStart w:id="53" w:name="_Toc399832016"/>
+      <w:bookmarkStart w:id="54" w:name="_Toc401237062"/>
       <w:r>
         <w:t>SET obcase=0</w:t>
       </w:r>
-      <w:bookmarkEnd w:id="70"/>
-      <w:bookmarkEnd w:id="71"/>
-      <w:bookmarkEnd w:id="72"/>
-      <w:bookmarkEnd w:id="73"/>
-      <w:bookmarkEnd w:id="74"/>
-      <w:bookmarkEnd w:id="75"/>
+      <w:bookmarkEnd w:id="49"/>
+      <w:bookmarkEnd w:id="50"/>
+      <w:bookmarkEnd w:id="51"/>
+      <w:bookmarkEnd w:id="52"/>
+      <w:bookmarkEnd w:id="53"/>
+      <w:bookmarkEnd w:id="54"/>
       <w:r>
         <w:tab/>
       </w:r>
@@ -6049,24 +5976,24 @@
       <w:pPr>
         <w:pStyle w:val="Heading3"/>
       </w:pPr>
-      <w:bookmarkStart w:id="76" w:name="_Toc399427889"/>
-      <w:bookmarkStart w:id="77" w:name="_Toc399824955"/>
-      <w:bookmarkStart w:id="78" w:name="_Toc399826953"/>
-      <w:bookmarkStart w:id="79" w:name="_Toc399827385"/>
-      <w:bookmarkStart w:id="80" w:name="_Toc399832017"/>
-      <w:bookmarkStart w:id="81" w:name="_Toc401237063"/>
+      <w:bookmarkStart w:id="55" w:name="_Toc399427889"/>
+      <w:bookmarkStart w:id="56" w:name="_Toc399824955"/>
+      <w:bookmarkStart w:id="57" w:name="_Toc399826953"/>
+      <w:bookmarkStart w:id="58" w:name="_Toc399827385"/>
+      <w:bookmarkStart w:id="59" w:name="_Toc399832017"/>
+      <w:bookmarkStart w:id="60" w:name="_Toc401237063"/>
       <w:r>
         <w:t>SET obcase=</w:t>
       </w:r>
       <w:r>
         <w:t>1</w:t>
       </w:r>
-      <w:bookmarkEnd w:id="76"/>
-      <w:bookmarkEnd w:id="77"/>
-      <w:bookmarkEnd w:id="78"/>
-      <w:bookmarkEnd w:id="79"/>
-      <w:bookmarkEnd w:id="80"/>
-      <w:bookmarkEnd w:id="81"/>
+      <w:bookmarkEnd w:id="55"/>
+      <w:bookmarkEnd w:id="56"/>
+      <w:bookmarkEnd w:id="57"/>
+      <w:bookmarkEnd w:id="58"/>
+      <w:bookmarkEnd w:id="59"/>
+      <w:bookmarkEnd w:id="60"/>
       <w:r>
         <w:tab/>
       </w:r>
@@ -6115,24 +6042,24 @@
       <w:pPr>
         <w:pStyle w:val="Heading3"/>
       </w:pPr>
-      <w:bookmarkStart w:id="82" w:name="_Toc399427890"/>
-      <w:bookmarkStart w:id="83" w:name="_Toc399824956"/>
-      <w:bookmarkStart w:id="84" w:name="_Toc399826954"/>
-      <w:bookmarkStart w:id="85" w:name="_Toc399827386"/>
-      <w:bookmarkStart w:id="86" w:name="_Toc399832018"/>
-      <w:bookmarkStart w:id="87" w:name="_Toc401237064"/>
+      <w:bookmarkStart w:id="61" w:name="_Toc399427890"/>
+      <w:bookmarkStart w:id="62" w:name="_Toc399824956"/>
+      <w:bookmarkStart w:id="63" w:name="_Toc399826954"/>
+      <w:bookmarkStart w:id="64" w:name="_Toc399827386"/>
+      <w:bookmarkStart w:id="65" w:name="_Toc399832018"/>
+      <w:bookmarkStart w:id="66" w:name="_Toc401237064"/>
       <w:r>
         <w:t>SET obcase=</w:t>
       </w:r>
       <w:r>
         <w:t>2</w:t>
       </w:r>
-      <w:bookmarkEnd w:id="82"/>
-      <w:bookmarkEnd w:id="83"/>
-      <w:bookmarkEnd w:id="84"/>
-      <w:bookmarkEnd w:id="85"/>
-      <w:bookmarkEnd w:id="86"/>
-      <w:bookmarkEnd w:id="87"/>
+      <w:bookmarkEnd w:id="61"/>
+      <w:bookmarkEnd w:id="62"/>
+      <w:bookmarkEnd w:id="63"/>
+      <w:bookmarkEnd w:id="64"/>
+      <w:bookmarkEnd w:id="65"/>
+      <w:bookmarkEnd w:id="66"/>
       <w:r>
         <w:t xml:space="preserve"> </w:t>
       </w:r>
@@ -6184,21 +6111,21 @@
       <w:pPr>
         <w:pStyle w:val="Heading3"/>
       </w:pPr>
-      <w:bookmarkStart w:id="88" w:name="_Toc399427891"/>
-      <w:bookmarkStart w:id="89" w:name="_Toc399824957"/>
-      <w:bookmarkStart w:id="90" w:name="_Toc399826955"/>
-      <w:bookmarkStart w:id="91" w:name="_Toc399827387"/>
-      <w:bookmarkStart w:id="92" w:name="_Toc399832019"/>
-      <w:bookmarkStart w:id="93" w:name="_Toc401237065"/>
+      <w:bookmarkStart w:id="67" w:name="_Toc399427891"/>
+      <w:bookmarkStart w:id="68" w:name="_Toc399824957"/>
+      <w:bookmarkStart w:id="69" w:name="_Toc399826955"/>
+      <w:bookmarkStart w:id="70" w:name="_Toc399827387"/>
+      <w:bookmarkStart w:id="71" w:name="_Toc399832019"/>
+      <w:bookmarkStart w:id="72" w:name="_Toc401237065"/>
       <w:r>
         <w:t>SET obcase=3</w:t>
       </w:r>
-      <w:bookmarkEnd w:id="88"/>
-      <w:bookmarkEnd w:id="89"/>
-      <w:bookmarkEnd w:id="90"/>
-      <w:bookmarkEnd w:id="91"/>
-      <w:bookmarkEnd w:id="92"/>
-      <w:bookmarkEnd w:id="93"/>
+      <w:bookmarkEnd w:id="67"/>
+      <w:bookmarkEnd w:id="68"/>
+      <w:bookmarkEnd w:id="69"/>
+      <w:bookmarkEnd w:id="70"/>
+      <w:bookmarkEnd w:id="71"/>
+      <w:bookmarkEnd w:id="72"/>
       <w:r>
         <w:t xml:space="preserve"> </w:t>
       </w:r>
@@ -6242,21 +6169,21 @@
       <w:pPr>
         <w:pStyle w:val="Heading3"/>
       </w:pPr>
-      <w:bookmarkStart w:id="94" w:name="_Toc399427892"/>
-      <w:bookmarkStart w:id="95" w:name="_Toc399824958"/>
-      <w:bookmarkStart w:id="96" w:name="_Toc399826956"/>
-      <w:bookmarkStart w:id="97" w:name="_Toc399827388"/>
-      <w:bookmarkStart w:id="98" w:name="_Toc399832020"/>
-      <w:bookmarkStart w:id="99" w:name="_Toc401237066"/>
+      <w:bookmarkStart w:id="73" w:name="_Toc399427892"/>
+      <w:bookmarkStart w:id="74" w:name="_Toc399824958"/>
+      <w:bookmarkStart w:id="75" w:name="_Toc399826956"/>
+      <w:bookmarkStart w:id="76" w:name="_Toc399827388"/>
+      <w:bookmarkStart w:id="77" w:name="_Toc399832020"/>
+      <w:bookmarkStart w:id="78" w:name="_Toc401237066"/>
       <w:r>
         <w:t>SET obcase=4</w:t>
       </w:r>
-      <w:bookmarkEnd w:id="94"/>
-      <w:bookmarkEnd w:id="95"/>
-      <w:bookmarkEnd w:id="96"/>
-      <w:bookmarkEnd w:id="97"/>
-      <w:bookmarkEnd w:id="98"/>
-      <w:bookmarkEnd w:id="99"/>
+      <w:bookmarkEnd w:id="73"/>
+      <w:bookmarkEnd w:id="74"/>
+      <w:bookmarkEnd w:id="75"/>
+      <w:bookmarkEnd w:id="76"/>
+      <w:bookmarkEnd w:id="77"/>
+      <w:bookmarkEnd w:id="78"/>
       <w:r>
         <w:tab/>
       </w:r>
@@ -6318,21 +6245,22 @@
       <w:pPr>
         <w:pStyle w:val="Heading2"/>
       </w:pPr>
-      <w:bookmarkStart w:id="100" w:name="_Toc399427894"/>
-      <w:bookmarkStart w:id="101" w:name="_Toc399824960"/>
-      <w:bookmarkStart w:id="102" w:name="_Toc399826958"/>
-      <w:bookmarkStart w:id="103" w:name="_Toc399827390"/>
-      <w:bookmarkStart w:id="104" w:name="_Toc399832022"/>
-      <w:bookmarkStart w:id="105" w:name="_Toc401237067"/>
-      <w:r>
+      <w:bookmarkStart w:id="79" w:name="_Toc399427894"/>
+      <w:bookmarkStart w:id="80" w:name="_Toc399824960"/>
+      <w:bookmarkStart w:id="81" w:name="_Toc399826958"/>
+      <w:bookmarkStart w:id="82" w:name="_Toc399827390"/>
+      <w:bookmarkStart w:id="83" w:name="_Toc399832022"/>
+      <w:bookmarkStart w:id="84" w:name="_Toc401237067"/>
+      <w:r>
+        <w:lastRenderedPageBreak/>
         <w:t>Relative Capture Width Definition</w:t>
       </w:r>
-      <w:bookmarkEnd w:id="100"/>
-      <w:bookmarkEnd w:id="101"/>
-      <w:bookmarkEnd w:id="102"/>
-      <w:bookmarkEnd w:id="103"/>
-      <w:bookmarkEnd w:id="104"/>
-      <w:bookmarkEnd w:id="105"/>
+      <w:bookmarkEnd w:id="79"/>
+      <w:bookmarkEnd w:id="80"/>
+      <w:bookmarkEnd w:id="81"/>
+      <w:bookmarkEnd w:id="82"/>
+      <w:bookmarkEnd w:id="83"/>
+      <w:bookmarkEnd w:id="84"/>
     </w:p>
     <w:p>
       <w:r>
@@ -7603,14 +7531,27 @@
       <w:r>
         <w:t xml:space="preserve">Figure </w:t>
       </w:r>
-      <w:fldSimple w:instr=" SEQ Figure \* ARABIC ">
-        <w:r>
-          <w:rPr>
-            <w:noProof/>
-          </w:rPr>
-          <w:t>2</w:t>
-        </w:r>
-      </w:fldSimple>
+      <w:r>
+        <w:fldChar w:fldCharType="begin"/>
+      </w:r>
+      <w:r>
+        <w:instrText xml:space="preserve"> SEQ Figure \* ARABIC </w:instrText>
+      </w:r>
+      <w:r>
+        <w:fldChar w:fldCharType="separate"/>
+      </w:r>
+      <w:r>
+        <w:rPr>
+          <w:noProof/>
+        </w:rPr>
+        <w:t>2</w:t>
+      </w:r>
+      <w:r>
+        <w:rPr>
+          <w:noProof/>
+        </w:rPr>
+        <w:fldChar w:fldCharType="end"/>
+      </w:r>
       <w:r>
         <w:t xml:space="preserve"> – Sample WEC RCW Curve from Excel and plotted</w:t>
       </w:r>
@@ -7619,21 +7560,21 @@
       <w:pPr>
         <w:pStyle w:val="Heading3"/>
       </w:pPr>
-      <w:bookmarkStart w:id="106" w:name="_Toc399427895"/>
-      <w:bookmarkStart w:id="107" w:name="_Toc399824961"/>
-      <w:bookmarkStart w:id="108" w:name="_Toc399826959"/>
-      <w:bookmarkStart w:id="109" w:name="_Toc399827391"/>
-      <w:bookmarkStart w:id="110" w:name="_Toc399832023"/>
-      <w:bookmarkStart w:id="111" w:name="_Toc401237068"/>
+      <w:bookmarkStart w:id="85" w:name="_Toc399427895"/>
+      <w:bookmarkStart w:id="86" w:name="_Toc399824961"/>
+      <w:bookmarkStart w:id="87" w:name="_Toc399826959"/>
+      <w:bookmarkStart w:id="88" w:name="_Toc399827391"/>
+      <w:bookmarkStart w:id="89" w:name="_Toc399832023"/>
+      <w:bookmarkStart w:id="90" w:name="_Toc401237068"/>
       <w:r>
         <w:t>Wave Periods</w:t>
       </w:r>
-      <w:bookmarkEnd w:id="106"/>
-      <w:bookmarkEnd w:id="107"/>
-      <w:bookmarkEnd w:id="108"/>
-      <w:bookmarkEnd w:id="109"/>
-      <w:bookmarkEnd w:id="110"/>
-      <w:bookmarkEnd w:id="111"/>
+      <w:bookmarkEnd w:id="85"/>
+      <w:bookmarkEnd w:id="86"/>
+      <w:bookmarkEnd w:id="87"/>
+      <w:bookmarkEnd w:id="88"/>
+      <w:bookmarkEnd w:id="89"/>
+      <w:bookmarkEnd w:id="90"/>
     </w:p>
     <w:p>
       <w:r>
@@ -7654,33 +7595,25 @@
       <w:pPr>
         <w:pStyle w:val="Heading3"/>
       </w:pPr>
-      <w:bookmarkStart w:id="112" w:name="_Toc399427896"/>
-      <w:bookmarkStart w:id="113" w:name="_Toc399824962"/>
-      <w:bookmarkStart w:id="114" w:name="_Toc399826960"/>
-      <w:bookmarkStart w:id="115" w:name="_Toc399827392"/>
-      <w:bookmarkStart w:id="116" w:name="_Toc399832024"/>
-      <w:bookmarkStart w:id="117" w:name="_Toc401237069"/>
+      <w:bookmarkStart w:id="91" w:name="_Toc399427896"/>
+      <w:bookmarkStart w:id="92" w:name="_Toc399824962"/>
+      <w:bookmarkStart w:id="93" w:name="_Toc399826960"/>
+      <w:bookmarkStart w:id="94" w:name="_Toc399827392"/>
+      <w:bookmarkStart w:id="95" w:name="_Toc399832024"/>
+      <w:bookmarkStart w:id="96" w:name="_Toc401237069"/>
       <w:r>
         <w:t>Relative Capture Width</w:t>
       </w:r>
-      <w:bookmarkEnd w:id="112"/>
-      <w:bookmarkEnd w:id="113"/>
-      <w:bookmarkEnd w:id="114"/>
-      <w:bookmarkEnd w:id="115"/>
-      <w:bookmarkEnd w:id="116"/>
-      <w:bookmarkEnd w:id="117"/>
+      <w:bookmarkEnd w:id="91"/>
+      <w:bookmarkEnd w:id="92"/>
+      <w:bookmarkEnd w:id="93"/>
+      <w:bookmarkEnd w:id="94"/>
+      <w:bookmarkEnd w:id="95"/>
+      <w:bookmarkEnd w:id="96"/>
     </w:p>
     <w:p>
       <w:r>
-        <w:t>The RCW is a non-</w:t>
-      </w:r>
-      <w:proofErr w:type="spellStart"/>
-      <w:r>
-        <w:t>dimensionalized</w:t>
-      </w:r>
-      <w:proofErr w:type="spellEnd"/>
-      <w:r>
-        <w:t xml:space="preserve"> power ratio defining the WEC’s power performance. The RCW values should be defined in the second column of the </w:t>
+        <w:t xml:space="preserve">The RCW is a non-dimensionalized power ratio defining the WEC’s power performance. The RCW values should be defined in the second column of the </w:t>
       </w:r>
       <w:r>
         <w:rPr>
@@ -7697,21 +7630,22 @@
       <w:pPr>
         <w:pStyle w:val="Heading2"/>
       </w:pPr>
-      <w:bookmarkStart w:id="118" w:name="_Toc399427898"/>
-      <w:bookmarkStart w:id="119" w:name="_Toc399824964"/>
-      <w:bookmarkStart w:id="120" w:name="_Toc399826962"/>
-      <w:bookmarkStart w:id="121" w:name="_Toc399827394"/>
-      <w:bookmarkStart w:id="122" w:name="_Toc399832026"/>
-      <w:bookmarkStart w:id="123" w:name="_Toc401237070"/>
-      <w:r>
+      <w:bookmarkStart w:id="97" w:name="_Toc399427898"/>
+      <w:bookmarkStart w:id="98" w:name="_Toc399824964"/>
+      <w:bookmarkStart w:id="99" w:name="_Toc399826962"/>
+      <w:bookmarkStart w:id="100" w:name="_Toc399827394"/>
+      <w:bookmarkStart w:id="101" w:name="_Toc399832026"/>
+      <w:bookmarkStart w:id="102" w:name="_Toc401237070"/>
+      <w:r>
+        <w:lastRenderedPageBreak/>
         <w:t>Power Matrix Definition</w:t>
       </w:r>
-      <w:bookmarkEnd w:id="118"/>
-      <w:bookmarkEnd w:id="119"/>
-      <w:bookmarkEnd w:id="120"/>
-      <w:bookmarkEnd w:id="121"/>
-      <w:bookmarkEnd w:id="122"/>
-      <w:bookmarkEnd w:id="123"/>
+      <w:bookmarkEnd w:id="97"/>
+      <w:bookmarkEnd w:id="98"/>
+      <w:bookmarkEnd w:id="99"/>
+      <w:bookmarkEnd w:id="100"/>
+      <w:bookmarkEnd w:id="101"/>
+      <w:bookmarkEnd w:id="102"/>
     </w:p>
     <w:p>
       <w:r>
@@ -7833,14 +7767,27 @@
       <w:r>
         <w:t xml:space="preserve">Figure </w:t>
       </w:r>
-      <w:fldSimple w:instr=" SEQ Figure \* ARABIC ">
-        <w:r>
-          <w:rPr>
-            <w:noProof/>
-          </w:rPr>
-          <w:t>3</w:t>
-        </w:r>
-      </w:fldSimple>
+      <w:r>
+        <w:fldChar w:fldCharType="begin"/>
+      </w:r>
+      <w:r>
+        <w:instrText xml:space="preserve"> SEQ Figure \* ARABIC </w:instrText>
+      </w:r>
+      <w:r>
+        <w:fldChar w:fldCharType="separate"/>
+      </w:r>
+      <w:r>
+        <w:rPr>
+          <w:noProof/>
+        </w:rPr>
+        <w:t>3</w:t>
+      </w:r>
+      <w:r>
+        <w:rPr>
+          <w:noProof/>
+        </w:rPr>
+        <w:fldChar w:fldCharType="end"/>
+      </w:r>
       <w:r>
         <w:t xml:space="preserve"> - Sample WEC Power Matrix from Excel</w:t>
       </w:r>
@@ -7849,21 +7796,21 @@
       <w:pPr>
         <w:pStyle w:val="Heading3"/>
       </w:pPr>
-      <w:bookmarkStart w:id="124" w:name="_Toc399427899"/>
-      <w:bookmarkStart w:id="125" w:name="_Toc399824965"/>
-      <w:bookmarkStart w:id="126" w:name="_Toc399826963"/>
-      <w:bookmarkStart w:id="127" w:name="_Toc399827395"/>
-      <w:bookmarkStart w:id="128" w:name="_Toc399832027"/>
-      <w:bookmarkStart w:id="129" w:name="_Toc401237071"/>
+      <w:bookmarkStart w:id="103" w:name="_Toc399427899"/>
+      <w:bookmarkStart w:id="104" w:name="_Toc399824965"/>
+      <w:bookmarkStart w:id="105" w:name="_Toc399826963"/>
+      <w:bookmarkStart w:id="106" w:name="_Toc399827395"/>
+      <w:bookmarkStart w:id="107" w:name="_Toc399832027"/>
+      <w:bookmarkStart w:id="108" w:name="_Toc401237071"/>
       <w:r>
         <w:t>Normalization Width</w:t>
       </w:r>
-      <w:bookmarkEnd w:id="124"/>
-      <w:bookmarkEnd w:id="125"/>
-      <w:bookmarkEnd w:id="126"/>
-      <w:bookmarkEnd w:id="127"/>
-      <w:bookmarkEnd w:id="128"/>
-      <w:bookmarkEnd w:id="129"/>
+      <w:bookmarkEnd w:id="103"/>
+      <w:bookmarkEnd w:id="104"/>
+      <w:bookmarkEnd w:id="105"/>
+      <w:bookmarkEnd w:id="106"/>
+      <w:bookmarkEnd w:id="107"/>
+      <w:bookmarkEnd w:id="108"/>
     </w:p>
     <w:p>
       <w:r>
@@ -7884,21 +7831,21 @@
       <w:pPr>
         <w:pStyle w:val="Heading3"/>
       </w:pPr>
-      <w:bookmarkStart w:id="130" w:name="_Toc399427900"/>
-      <w:bookmarkStart w:id="131" w:name="_Toc399824966"/>
-      <w:bookmarkStart w:id="132" w:name="_Toc399826964"/>
-      <w:bookmarkStart w:id="133" w:name="_Toc399827396"/>
-      <w:bookmarkStart w:id="134" w:name="_Toc399832028"/>
-      <w:bookmarkStart w:id="135" w:name="_Toc401237072"/>
+      <w:bookmarkStart w:id="109" w:name="_Toc399427900"/>
+      <w:bookmarkStart w:id="110" w:name="_Toc399824966"/>
+      <w:bookmarkStart w:id="111" w:name="_Toc399826964"/>
+      <w:bookmarkStart w:id="112" w:name="_Toc399827396"/>
+      <w:bookmarkStart w:id="113" w:name="_Toc399832028"/>
+      <w:bookmarkStart w:id="114" w:name="_Toc401237072"/>
       <w:r>
         <w:t>Wave Heights</w:t>
       </w:r>
-      <w:bookmarkEnd w:id="130"/>
-      <w:bookmarkEnd w:id="131"/>
-      <w:bookmarkEnd w:id="132"/>
-      <w:bookmarkEnd w:id="133"/>
-      <w:bookmarkEnd w:id="134"/>
-      <w:bookmarkEnd w:id="135"/>
+      <w:bookmarkEnd w:id="109"/>
+      <w:bookmarkEnd w:id="110"/>
+      <w:bookmarkEnd w:id="111"/>
+      <w:bookmarkEnd w:id="112"/>
+      <w:bookmarkEnd w:id="113"/>
+      <w:bookmarkEnd w:id="114"/>
     </w:p>
     <w:p>
       <w:r>
@@ -7919,21 +7866,21 @@
       <w:pPr>
         <w:pStyle w:val="Heading3"/>
       </w:pPr>
-      <w:bookmarkStart w:id="136" w:name="_Toc399427901"/>
-      <w:bookmarkStart w:id="137" w:name="_Toc399824967"/>
-      <w:bookmarkStart w:id="138" w:name="_Toc399826965"/>
-      <w:bookmarkStart w:id="139" w:name="_Toc399827397"/>
-      <w:bookmarkStart w:id="140" w:name="_Toc399832029"/>
-      <w:bookmarkStart w:id="141" w:name="_Toc401237073"/>
+      <w:bookmarkStart w:id="115" w:name="_Toc399427901"/>
+      <w:bookmarkStart w:id="116" w:name="_Toc399824967"/>
+      <w:bookmarkStart w:id="117" w:name="_Toc399826965"/>
+      <w:bookmarkStart w:id="118" w:name="_Toc399827397"/>
+      <w:bookmarkStart w:id="119" w:name="_Toc399832029"/>
+      <w:bookmarkStart w:id="120" w:name="_Toc401237073"/>
       <w:r>
         <w:t>Wave Periods</w:t>
       </w:r>
-      <w:bookmarkEnd w:id="136"/>
-      <w:bookmarkEnd w:id="137"/>
-      <w:bookmarkEnd w:id="138"/>
-      <w:bookmarkEnd w:id="139"/>
-      <w:bookmarkEnd w:id="140"/>
-      <w:bookmarkEnd w:id="141"/>
+      <w:bookmarkEnd w:id="115"/>
+      <w:bookmarkEnd w:id="116"/>
+      <w:bookmarkEnd w:id="117"/>
+      <w:bookmarkEnd w:id="118"/>
+      <w:bookmarkEnd w:id="119"/>
+      <w:bookmarkEnd w:id="120"/>
     </w:p>
     <w:p>
       <w:r>
@@ -7954,21 +7901,21 @@
       <w:pPr>
         <w:pStyle w:val="Heading3"/>
       </w:pPr>
-      <w:bookmarkStart w:id="142" w:name="_Toc399427902"/>
-      <w:bookmarkStart w:id="143" w:name="_Toc399824968"/>
-      <w:bookmarkStart w:id="144" w:name="_Toc399826966"/>
-      <w:bookmarkStart w:id="145" w:name="_Toc399827398"/>
-      <w:bookmarkStart w:id="146" w:name="_Toc399832030"/>
-      <w:bookmarkStart w:id="147" w:name="_Toc401237074"/>
+      <w:bookmarkStart w:id="121" w:name="_Toc399427902"/>
+      <w:bookmarkStart w:id="122" w:name="_Toc399824968"/>
+      <w:bookmarkStart w:id="123" w:name="_Toc399826966"/>
+      <w:bookmarkStart w:id="124" w:name="_Toc399827398"/>
+      <w:bookmarkStart w:id="125" w:name="_Toc399832030"/>
+      <w:bookmarkStart w:id="126" w:name="_Toc401237074"/>
       <w:r>
         <w:t>WEC Power Matrix</w:t>
       </w:r>
-      <w:bookmarkEnd w:id="142"/>
-      <w:bookmarkEnd w:id="143"/>
-      <w:bookmarkEnd w:id="144"/>
-      <w:bookmarkEnd w:id="145"/>
-      <w:bookmarkEnd w:id="146"/>
-      <w:bookmarkEnd w:id="147"/>
+      <w:bookmarkEnd w:id="121"/>
+      <w:bookmarkEnd w:id="122"/>
+      <w:bookmarkEnd w:id="123"/>
+      <w:bookmarkEnd w:id="124"/>
+      <w:bookmarkEnd w:id="125"/>
+      <w:bookmarkEnd w:id="126"/>
     </w:p>
     <w:p>
       <w:r>
@@ -7989,16 +7936,17 @@
       <w:pPr>
         <w:pStyle w:val="Heading2"/>
       </w:pPr>
-      <w:bookmarkStart w:id="148" w:name="_Toc401237075"/>
-      <w:bookmarkStart w:id="149" w:name="_Toc399427903"/>
-      <w:bookmarkStart w:id="150" w:name="_Toc399824969"/>
-      <w:bookmarkStart w:id="151" w:name="_Toc399826967"/>
-      <w:bookmarkStart w:id="152" w:name="_Toc399827399"/>
-      <w:bookmarkStart w:id="153" w:name="_Toc399832031"/>
-      <w:r>
+      <w:bookmarkStart w:id="127" w:name="_Toc401237075"/>
+      <w:bookmarkStart w:id="128" w:name="_Toc399427903"/>
+      <w:bookmarkStart w:id="129" w:name="_Toc399824969"/>
+      <w:bookmarkStart w:id="130" w:name="_Toc399826967"/>
+      <w:bookmarkStart w:id="131" w:name="_Toc399827399"/>
+      <w:bookmarkStart w:id="132" w:name="_Toc399832031"/>
+      <w:r>
+        <w:lastRenderedPageBreak/>
         <w:t>Example SNL-SWAN Files</w:t>
       </w:r>
-      <w:bookmarkEnd w:id="148"/>
+      <w:bookmarkEnd w:id="127"/>
     </w:p>
     <w:p>
       <w:pPr>
@@ -8006,11 +7954,11 @@
           <w:rStyle w:val="IntenseEmphasis"/>
         </w:rPr>
       </w:pPr>
-      <w:bookmarkStart w:id="154" w:name="_Toc399427893"/>
-      <w:bookmarkStart w:id="155" w:name="_Toc399824959"/>
-      <w:bookmarkStart w:id="156" w:name="_Toc399826957"/>
-      <w:bookmarkStart w:id="157" w:name="_Toc399827389"/>
-      <w:bookmarkStart w:id="158" w:name="_Toc399832021"/>
+      <w:bookmarkStart w:id="133" w:name="_Toc399427893"/>
+      <w:bookmarkStart w:id="134" w:name="_Toc399824959"/>
+      <w:bookmarkStart w:id="135" w:name="_Toc399826957"/>
+      <w:bookmarkStart w:id="136" w:name="_Toc399827389"/>
+      <w:bookmarkStart w:id="137" w:name="_Toc399832021"/>
       <w:r>
         <w:rPr>
           <w:rStyle w:val="IntenseEmphasis"/>
@@ -8034,16 +7982,16 @@
       <w:pPr>
         <w:pStyle w:val="Heading3"/>
       </w:pPr>
-      <w:bookmarkStart w:id="159" w:name="_Toc401237076"/>
+      <w:bookmarkStart w:id="138" w:name="_Toc401237076"/>
       <w:r>
         <w:t>SNL-SWAN INPUT File</w:t>
       </w:r>
-      <w:bookmarkEnd w:id="154"/>
-      <w:bookmarkEnd w:id="155"/>
-      <w:bookmarkEnd w:id="156"/>
-      <w:bookmarkEnd w:id="157"/>
-      <w:bookmarkEnd w:id="158"/>
-      <w:bookmarkEnd w:id="159"/>
+      <w:bookmarkEnd w:id="133"/>
+      <w:bookmarkEnd w:id="134"/>
+      <w:bookmarkEnd w:id="135"/>
+      <w:bookmarkEnd w:id="136"/>
+      <w:bookmarkEnd w:id="137"/>
+      <w:bookmarkEnd w:id="138"/>
     </w:p>
     <w:p>
       <w:r>
@@ -8070,10 +8018,10 @@
             <v:path o:extrusionok="f" gradientshapeok="t" o:connecttype="rect"/>
             <o:lock v:ext="edit" aspectratio="t"/>
           </v:shapetype>
-          <v:shape id="_x0000_i1025" type="#_x0000_t75" style="width:47.15pt;height:40.9pt" o:ole="">
+          <v:shape id="_x0000_i1025" type="#_x0000_t75" style="width:47.35pt;height:40.85pt" o:ole="">
             <v:imagedata r:id="rId18" o:title=""/>
           </v:shape>
-          <o:OLEObject Type="Embed" ProgID="Package" ShapeID="_x0000_i1025" DrawAspect="Content" ObjectID="_1478525585" r:id="rId19"/>
+          <o:OLEObject Type="Embed" ProgID="Package" ShapeID="_x0000_i1025" DrawAspect="Content" ObjectID="_1478675827" r:id="rId19"/>
         </w:object>
       </w:r>
     </w:p>
@@ -8081,19 +8029,19 @@
       <w:pPr>
         <w:pStyle w:val="Heading3"/>
       </w:pPr>
-      <w:bookmarkStart w:id="160" w:name="_Toc401237077"/>
+      <w:bookmarkStart w:id="139" w:name="_Toc401237077"/>
       <w:r>
         <w:t>RCW File</w:t>
       </w:r>
-      <w:bookmarkEnd w:id="160"/>
+      <w:bookmarkEnd w:id="139"/>
     </w:p>
     <w:p>
       <w:r>
         <w:object w:dxaOrig="2655" w:dyaOrig="810" w14:anchorId="28A61FAF">
-          <v:shape id="_x0000_i1026" type="#_x0000_t75" style="width:132.6pt;height:40.9pt" o:ole="">
+          <v:shape id="_x0000_i1026" type="#_x0000_t75" style="width:132.3pt;height:40.85pt" o:ole="">
             <v:imagedata r:id="rId20" o:title=""/>
           </v:shape>
-          <o:OLEObject Type="Embed" ProgID="Package" ShapeID="_x0000_i1026" DrawAspect="Content" ObjectID="_1478525586" r:id="rId21"/>
+          <o:OLEObject Type="Embed" ProgID="Package" ShapeID="_x0000_i1026" DrawAspect="Content" ObjectID="_1478675828" r:id="rId21"/>
         </w:object>
       </w:r>
     </w:p>
@@ -8101,7 +8049,7 @@
       <w:pPr>
         <w:pStyle w:val="Heading3"/>
       </w:pPr>
-      <w:bookmarkStart w:id="161" w:name="_Toc401237078"/>
+      <w:bookmarkStart w:id="140" w:name="_Toc401237078"/>
       <w:r>
         <w:t>Power</w:t>
       </w:r>
@@ -8111,80 +8059,81 @@
       <w:r>
         <w:t xml:space="preserve"> File</w:t>
       </w:r>
+      <w:bookmarkEnd w:id="128"/>
+      <w:bookmarkEnd w:id="129"/>
+      <w:bookmarkEnd w:id="130"/>
+      <w:bookmarkEnd w:id="131"/>
+      <w:bookmarkEnd w:id="132"/>
+      <w:bookmarkEnd w:id="140"/>
+    </w:p>
+    <w:p>
+      <w:pPr>
+        <w:rPr>
+          <w:b/>
+        </w:rPr>
+      </w:pPr>
+      <w:r>
+        <w:rPr>
+          <w:b/>
+        </w:rPr>
+        <w:object w:dxaOrig="924" w:dyaOrig="816" w14:anchorId="1533CF91">
+          <v:shape id="_x0000_i1027" type="#_x0000_t75" style="width:46.05pt;height:40.85pt" o:ole="">
+            <v:imagedata r:id="rId22" o:title=""/>
+          </v:shape>
+          <o:OLEObject Type="Embed" ProgID="Package" ShapeID="_x0000_i1027" DrawAspect="Content" ObjectID="_1478675829" r:id="rId23"/>
+        </w:object>
+      </w:r>
+      <w:r>
+        <w:br w:type="page"/>
+      </w:r>
+    </w:p>
+    <w:p>
+      <w:pPr>
+        <w:pStyle w:val="Heading1"/>
+      </w:pPr>
+      <w:bookmarkStart w:id="141" w:name="_Toc399427904"/>
+      <w:bookmarkStart w:id="142" w:name="_Toc399824970"/>
+      <w:bookmarkStart w:id="143" w:name="_Toc399826968"/>
+      <w:bookmarkStart w:id="144" w:name="_Toc399827400"/>
+      <w:bookmarkStart w:id="145" w:name="_Toc399832032"/>
+      <w:bookmarkStart w:id="146" w:name="_Toc401237079"/>
+      <w:r>
+        <w:lastRenderedPageBreak/>
+        <w:t>Best Practices</w:t>
+      </w:r>
+      <w:bookmarkEnd w:id="141"/>
+      <w:bookmarkEnd w:id="142"/>
+      <w:bookmarkEnd w:id="143"/>
+      <w:bookmarkEnd w:id="144"/>
+      <w:bookmarkEnd w:id="145"/>
+      <w:bookmarkEnd w:id="146"/>
+    </w:p>
+    <w:p>
+      <w:r>
+        <w:t>In this section SNL-SWAN best practices are given for the use of the SNL-SWAN to model WECs. This section is meant to address frequently addressed questions.</w:t>
+      </w:r>
+    </w:p>
+    <w:p>
+      <w:pPr>
+        <w:pStyle w:val="Heading2"/>
+      </w:pPr>
+      <w:bookmarkStart w:id="147" w:name="_Toc399427905"/>
+      <w:bookmarkStart w:id="148" w:name="_Toc399824971"/>
+      <w:bookmarkStart w:id="149" w:name="_Toc399826969"/>
+      <w:bookmarkStart w:id="150" w:name="_Toc399827401"/>
+      <w:bookmarkStart w:id="151" w:name="_Toc399832033"/>
+      <w:bookmarkStart w:id="152" w:name="_Ref399841522"/>
+      <w:bookmarkStart w:id="153" w:name="_Toc401237080"/>
+      <w:r>
+        <w:t>Grid Treatment</w:t>
+      </w:r>
+      <w:bookmarkEnd w:id="147"/>
+      <w:bookmarkEnd w:id="148"/>
       <w:bookmarkEnd w:id="149"/>
       <w:bookmarkEnd w:id="150"/>
       <w:bookmarkEnd w:id="151"/>
       <w:bookmarkEnd w:id="152"/>
       <w:bookmarkEnd w:id="153"/>
-      <w:bookmarkEnd w:id="161"/>
-    </w:p>
-    <w:p>
-      <w:pPr>
-        <w:rPr>
-          <w:b/>
-        </w:rPr>
-      </w:pPr>
-      <w:r>
-        <w:rPr>
-          <w:b/>
-        </w:rPr>
-        <w:object w:dxaOrig="924" w:dyaOrig="816" w14:anchorId="1533CF91">
-          <v:shape id="_x0000_i1027" type="#_x0000_t75" style="width:46.1pt;height:40.9pt" o:ole="">
-            <v:imagedata r:id="rId22" o:title=""/>
-          </v:shape>
-          <o:OLEObject Type="Embed" ProgID="Package" ShapeID="_x0000_i1027" DrawAspect="Content" ObjectID="_1478525587" r:id="rId23"/>
-        </w:object>
-      </w:r>
-      <w:r>
-        <w:br w:type="page"/>
-      </w:r>
-    </w:p>
-    <w:p>
-      <w:pPr>
-        <w:pStyle w:val="Heading1"/>
-      </w:pPr>
-      <w:bookmarkStart w:id="162" w:name="_Toc399427904"/>
-      <w:bookmarkStart w:id="163" w:name="_Toc399824970"/>
-      <w:bookmarkStart w:id="164" w:name="_Toc399826968"/>
-      <w:bookmarkStart w:id="165" w:name="_Toc399827400"/>
-      <w:bookmarkStart w:id="166" w:name="_Toc399832032"/>
-      <w:bookmarkStart w:id="167" w:name="_Toc401237079"/>
-      <w:r>
-        <w:t>Best Practices</w:t>
-      </w:r>
-      <w:bookmarkEnd w:id="162"/>
-      <w:bookmarkEnd w:id="163"/>
-      <w:bookmarkEnd w:id="164"/>
-      <w:bookmarkEnd w:id="165"/>
-      <w:bookmarkEnd w:id="166"/>
-      <w:bookmarkEnd w:id="167"/>
-    </w:p>
-    <w:p>
-      <w:r>
-        <w:t>In this section SNL-SWAN best practices are given for the use of the SNL-SWAN to model WECs. This section is meant to address frequently addressed questions.</w:t>
-      </w:r>
-    </w:p>
-    <w:p>
-      <w:pPr>
-        <w:pStyle w:val="Heading2"/>
-      </w:pPr>
-      <w:bookmarkStart w:id="168" w:name="_Toc399427905"/>
-      <w:bookmarkStart w:id="169" w:name="_Toc399824971"/>
-      <w:bookmarkStart w:id="170" w:name="_Toc399826969"/>
-      <w:bookmarkStart w:id="171" w:name="_Toc399827401"/>
-      <w:bookmarkStart w:id="172" w:name="_Toc399832033"/>
-      <w:bookmarkStart w:id="173" w:name="_Ref399841522"/>
-      <w:bookmarkStart w:id="174" w:name="_Toc401237080"/>
-      <w:r>
-        <w:t>Grid Treatment</w:t>
-      </w:r>
-      <w:bookmarkEnd w:id="168"/>
-      <w:bookmarkEnd w:id="169"/>
-      <w:bookmarkEnd w:id="170"/>
-      <w:bookmarkEnd w:id="171"/>
-      <w:bookmarkEnd w:id="172"/>
-      <w:bookmarkEnd w:id="173"/>
-      <w:bookmarkEnd w:id="174"/>
     </w:p>
     <w:p>
       <w:pPr>
@@ -8281,14 +8230,27 @@
       <w:r>
         <w:t xml:space="preserve">Figure </w:t>
       </w:r>
-      <w:fldSimple w:instr=" SEQ Figure \* ARABIC ">
-        <w:r>
-          <w:rPr>
-            <w:noProof/>
-          </w:rPr>
-          <w:t>4</w:t>
-        </w:r>
-      </w:fldSimple>
+      <w:r>
+        <w:fldChar w:fldCharType="begin"/>
+      </w:r>
+      <w:r>
+        <w:instrText xml:space="preserve"> SEQ Figure \* ARABIC </w:instrText>
+      </w:r>
+      <w:r>
+        <w:fldChar w:fldCharType="separate"/>
+      </w:r>
+      <w:r>
+        <w:rPr>
+          <w:noProof/>
+        </w:rPr>
+        <w:t>4</w:t>
+      </w:r>
+      <w:r>
+        <w:rPr>
+          <w:noProof/>
+        </w:rPr>
+        <w:fldChar w:fldCharType="end"/>
+      </w:r>
       <w:r>
         <w:t xml:space="preserve"> Obstacle lines cutting through a computational grid.</w:t>
       </w:r>
@@ -8421,19 +8383,32 @@
         <w:pStyle w:val="Caption"/>
         <w:jc w:val="center"/>
       </w:pPr>
-      <w:bookmarkStart w:id="175" w:name="_Ref398110872"/>
+      <w:bookmarkStart w:id="154" w:name="_Ref398110872"/>
       <w:r>
         <w:t xml:space="preserve">Figure </w:t>
       </w:r>
-      <w:fldSimple w:instr=" SEQ Figure \* ARABIC ">
-        <w:r>
-          <w:rPr>
-            <w:noProof/>
-          </w:rPr>
-          <w:t>5</w:t>
-        </w:r>
-      </w:fldSimple>
-      <w:bookmarkEnd w:id="175"/>
+      <w:r>
+        <w:fldChar w:fldCharType="begin"/>
+      </w:r>
+      <w:r>
+        <w:instrText xml:space="preserve"> SEQ Figure \* ARABIC </w:instrText>
+      </w:r>
+      <w:r>
+        <w:fldChar w:fldCharType="separate"/>
+      </w:r>
+      <w:r>
+        <w:rPr>
+          <w:noProof/>
+        </w:rPr>
+        <w:t>5</w:t>
+      </w:r>
+      <w:r>
+        <w:rPr>
+          <w:noProof/>
+        </w:rPr>
+        <w:fldChar w:fldCharType="end"/>
+      </w:r>
+      <w:bookmarkEnd w:id="154"/>
       <w:r>
         <w:t xml:space="preserve"> Obstacle lines cutting through a computational grid.</w:t>
       </w:r>
@@ -8443,6 +8418,7 @@
         <w:ind w:firstLine="720"/>
       </w:pPr>
       <w:r>
+        <w:lastRenderedPageBreak/>
         <w:t xml:space="preserve">This grid treatment in combination with SWAN’s obstacle treatment has some implications which should be noted.  </w:t>
       </w:r>
       <w:r>
@@ -8672,19 +8648,32 @@
         <w:pStyle w:val="Caption"/>
         <w:jc w:val="center"/>
       </w:pPr>
-      <w:bookmarkStart w:id="176" w:name="_Ref398111443"/>
+      <w:bookmarkStart w:id="155" w:name="_Ref398111443"/>
       <w:r>
         <w:t xml:space="preserve">Figure </w:t>
       </w:r>
-      <w:fldSimple w:instr=" SEQ Figure \* ARABIC ">
-        <w:r>
-          <w:rPr>
-            <w:noProof/>
-          </w:rPr>
-          <w:t>6</w:t>
-        </w:r>
-      </w:fldSimple>
-      <w:bookmarkEnd w:id="176"/>
+      <w:r>
+        <w:fldChar w:fldCharType="begin"/>
+      </w:r>
+      <w:r>
+        <w:instrText xml:space="preserve"> SEQ Figure \* ARABIC </w:instrText>
+      </w:r>
+      <w:r>
+        <w:fldChar w:fldCharType="separate"/>
+      </w:r>
+      <w:r>
+        <w:rPr>
+          <w:noProof/>
+        </w:rPr>
+        <w:t>6</w:t>
+      </w:r>
+      <w:r>
+        <w:rPr>
+          <w:noProof/>
+        </w:rPr>
+        <w:fldChar w:fldCharType="end"/>
+      </w:r>
+      <w:bookmarkEnd w:id="155"/>
       <w:r>
         <w:t xml:space="preserve"> Obstacle lines cutting through a computational grid.</w:t>
       </w:r>
@@ -8819,21 +8808,21 @@
       <w:pPr>
         <w:pStyle w:val="Heading2"/>
       </w:pPr>
-      <w:bookmarkStart w:id="177" w:name="_Toc399427906"/>
-      <w:bookmarkStart w:id="178" w:name="_Toc399824972"/>
-      <w:bookmarkStart w:id="179" w:name="_Toc399826970"/>
-      <w:bookmarkStart w:id="180" w:name="_Toc399827402"/>
-      <w:bookmarkStart w:id="181" w:name="_Toc399832034"/>
-      <w:bookmarkStart w:id="182" w:name="_Toc401237081"/>
+      <w:bookmarkStart w:id="156" w:name="_Toc399427906"/>
+      <w:bookmarkStart w:id="157" w:name="_Toc399824972"/>
+      <w:bookmarkStart w:id="158" w:name="_Toc399826970"/>
+      <w:bookmarkStart w:id="159" w:name="_Toc399827402"/>
+      <w:bookmarkStart w:id="160" w:name="_Toc399832034"/>
+      <w:bookmarkStart w:id="161" w:name="_Toc401237081"/>
       <w:r>
         <w:t>WEC Power Performance</w:t>
       </w:r>
-      <w:bookmarkEnd w:id="177"/>
-      <w:bookmarkEnd w:id="178"/>
-      <w:bookmarkEnd w:id="179"/>
-      <w:bookmarkEnd w:id="180"/>
-      <w:bookmarkEnd w:id="181"/>
-      <w:bookmarkEnd w:id="182"/>
+      <w:bookmarkEnd w:id="156"/>
+      <w:bookmarkEnd w:id="157"/>
+      <w:bookmarkEnd w:id="158"/>
+      <w:bookmarkEnd w:id="159"/>
+      <w:bookmarkEnd w:id="160"/>
+      <w:bookmarkEnd w:id="161"/>
     </w:p>
     <w:p>
       <w:pPr>
@@ -8855,22 +8844,12 @@
         <w:t xml:space="preserve"> to </w:t>
       </w:r>
       <w:r>
-        <w:t>the way the Power Matrix or RCW curve was created.</w:t>
-      </w:r>
-      <w:r>
-        <w:t xml:space="preserve">  Using OBCASE equal to 3 or 4 is only appropriate when information is available about individual frequencies.  Cases 1 and 2 are more appropriate when information is available about average sea states.</w:t>
-      </w:r>
-      <w:r>
-        <w:t xml:space="preserve">  Power Matrix curves may be populated with </w:t>
-      </w:r>
-      <w:bookmarkStart w:id="183" w:name="_GoBack"/>
-      <w:bookmarkEnd w:id="183"/>
-      <w:r>
-        <w:t>information derived from either regular waves, or irregular real sea waves.  When working with a Power Matrix populated with regular waves it makes sense to use OBCASE=4.  However, when working with a Power Matrix which has been populated using values aggregated over real sea waves, it is more appropriate to use OBCASE=3.</w:t>
+        <w:t>the way the Power Matrix or RCW curve was created.  Using OBCASE equal to 3 or 4 is only appropriate when information is available about individual frequencies.  Cases 1 and 2 are more appropriate when information is available about average sea states.  Power Matrix curves may be populated with information derived from either regular waves, or irregular real sea waves.  When working with a Power Matrix populated with regular waves it makes sense to use OBCASE=4.  However, when working with a Power Matrix which has been populated using values aggregated over real sea waves, it is more appropriate to use OBCASE=3.</w:t>
       </w:r>
     </w:p>
     <w:p>
       <w:r>
+        <w:lastRenderedPageBreak/>
         <w:t>Transmission coefficients are obtained through interpolation between points in either the Power Matrix or the RCW curve.  Any frequency or significant wave height lying outside the bounds specified in these files will be given a transmission coefficient of 1.0 (an absorption coefficient of 0.0).  SNL-SWAN will not extrapolate values outside of these ranges, and the user is encourage</w:t>
       </w:r>
       <w:r>
@@ -8999,7 +8978,7 @@
           <w:rPr>
             <w:noProof/>
           </w:rPr>
-          <w:t>- 11 -</w:t>
+          <w:t>- 12 -</w:t>
         </w:r>
         <w:r>
           <w:rPr>
@@ -18683,9 +18662,12 @@
 </file>
 
 <file path=customXml/item1.xml><?xml version="1.0" encoding="utf-8"?>
-<p:properties xmlns:p="http://schemas.microsoft.com/office/2006/metadata/properties" xmlns:xsi="http://www.w3.org/2001/XMLSchema-instance" xmlns:pc="http://schemas.microsoft.com/office/infopath/2007/PartnerControls">
-  <documentManagement/>
-</p:properties>
+<?mso-contentType ?>
+<FormTemplates xmlns="http://schemas.microsoft.com/sharepoint/v3/contenttype/forms">
+  <Display>DocumentLibraryForm</Display>
+  <Edit>DocumentLibraryForm</Edit>
+  <New>DocumentLibraryForm</New>
+</FormTemplates>
 </file>
 
 <file path=customXml/item2.xml><?xml version="1.0" encoding="utf-8"?>
@@ -18803,12 +18785,9 @@
 </file>
 
 <file path=customXml/item3.xml><?xml version="1.0" encoding="utf-8"?>
-<?mso-contentType ?>
-<FormTemplates xmlns="http://schemas.microsoft.com/sharepoint/v3/contenttype/forms">
-  <Display>DocumentLibraryForm</Display>
-  <Edit>DocumentLibraryForm</Edit>
-  <New>DocumentLibraryForm</New>
-</FormTemplates>
+<p:properties xmlns:p="http://schemas.microsoft.com/office/2006/metadata/properties" xmlns:xsi="http://www.w3.org/2001/XMLSchema-instance" xmlns:pc="http://schemas.microsoft.com/office/infopath/2007/PartnerControls">
+  <documentManagement/>
+</p:properties>
 </file>
 
 <file path=customXml/item4.xml><?xml version="1.0" encoding="utf-8"?>
@@ -18816,16 +18795,9 @@
 </file>
 
 <file path=customXml/itemProps1.xml><?xml version="1.0" encoding="utf-8"?>
-<ds:datastoreItem xmlns:ds="http://schemas.openxmlformats.org/officeDocument/2006/customXml" ds:itemID="{3A3EC639-B1AB-42D1-AEBC-28426F3AEFB4}">
+<ds:datastoreItem xmlns:ds="http://schemas.openxmlformats.org/officeDocument/2006/customXml" ds:itemID="{0E566126-3EA0-4093-9DE5-E8C4C60FE132}">
   <ds:schemaRefs>
-    <ds:schemaRef ds:uri="http://schemas.openxmlformats.org/package/2006/metadata/core-properties"/>
-    <ds:schemaRef ds:uri="http://purl.org/dc/dcmitype/"/>
-    <ds:schemaRef ds:uri="http://schemas.microsoft.com/office/2006/metadata/properties"/>
-    <ds:schemaRef ds:uri="http://purl.org/dc/elements/1.1/"/>
-    <ds:schemaRef ds:uri="http://schemas.microsoft.com/office/2006/documentManagement/types"/>
-    <ds:schemaRef ds:uri="http://schemas.microsoft.com/office/infopath/2007/PartnerControls"/>
-    <ds:schemaRef ds:uri="http://www.w3.org/XML/1998/namespace"/>
-    <ds:schemaRef ds:uri="http://purl.org/dc/terms/"/>
+    <ds:schemaRef ds:uri="http://schemas.microsoft.com/sharepoint/v3/contenttype/forms"/>
   </ds:schemaRefs>
 </ds:datastoreItem>
 </file>
@@ -18847,15 +18819,16 @@
 </file>
 
 <file path=customXml/itemProps3.xml><?xml version="1.0" encoding="utf-8"?>
-<ds:datastoreItem xmlns:ds="http://schemas.openxmlformats.org/officeDocument/2006/customXml" ds:itemID="{0E566126-3EA0-4093-9DE5-E8C4C60FE132}">
+<ds:datastoreItem xmlns:ds="http://schemas.openxmlformats.org/officeDocument/2006/customXml" ds:itemID="{3A3EC639-B1AB-42D1-AEBC-28426F3AEFB4}">
   <ds:schemaRefs>
-    <ds:schemaRef ds:uri="http://schemas.microsoft.com/sharepoint/v3/contenttype/forms"/>
+    <ds:schemaRef ds:uri="http://schemas.microsoft.com/office/2006/metadata/properties"/>
+    <ds:schemaRef ds:uri="http://schemas.microsoft.com/office/infopath/2007/PartnerControls"/>
   </ds:schemaRefs>
 </ds:datastoreItem>
 </file>
 
 <file path=customXml/itemProps4.xml><?xml version="1.0" encoding="utf-8"?>
-<ds:datastoreItem xmlns:ds="http://schemas.openxmlformats.org/officeDocument/2006/customXml" ds:itemID="{9FA70D05-57D1-4FB7-80AF-646138D61B5F}">
+<ds:datastoreItem xmlns:ds="http://schemas.openxmlformats.org/officeDocument/2006/customXml" ds:itemID="{00B894EB-76BC-4C00-BFDD-A34D5E6D09D9}">
   <ds:schemaRefs>
     <ds:schemaRef ds:uri="http://schemas.openxmlformats.org/officeDocument/2006/bibliography"/>
   </ds:schemaRefs>

</xml_diff>